<commit_message>
Update Documentation - Gestionnaire de mots de passe.docx
</commit_message>
<xml_diff>
--- a/Documentation - Gestionnaire de mots de passe.docx
+++ b/Documentation - Gestionnaire de mots de passe.docx
@@ -32,7 +32,7 @@
                     </pic:cNvPicPr>
                   </pic:nvPicPr>
                   <pic:blipFill>
-                    <a:blip r:embed="rId7">
+                    <a:blip r:embed="rId8">
                       <a:extLst>
                         <a:ext uri="{28A0092B-C50C-407E-A947-70E740481C1C}">
                           <a14:useLocalDpi xmlns:a14="http://schemas.microsoft.com/office/drawing/2010/main" val="0"/>
@@ -125,7 +125,7 @@
                     </pic:cNvPicPr>
                   </pic:nvPicPr>
                   <pic:blipFill>
-                    <a:blip r:embed="rId8" cstate="print">
+                    <a:blip r:embed="rId9" cstate="print">
                       <a:extLst>
                         <a:ext uri="{28A0092B-C50C-407E-A947-70E740481C1C}">
                           <a14:useLocalDpi xmlns:a14="http://schemas.microsoft.com/office/drawing/2010/main" val="0"/>
@@ -1922,6 +1922,10 @@
     <w:p>
       <w:pPr>
         <w:jc w:val="both"/>
+        <w:rPr>
+          <w:sz w:val="24"/>
+          <w:szCs w:val="24"/>
+        </w:rPr>
       </w:pPr>
       <w:r>
         <w:tab/>
@@ -1931,7 +1935,35 @@
           <w:sz w:val="24"/>
           <w:szCs w:val="24"/>
         </w:rPr>
-        <w:t xml:space="preserve">On a souvent l’habitude, lorsque l’on navigue sur Internet, de s’inscrire sur des sites, </w:t>
+        <w:t>On a souvent l’habitude</w:t>
+      </w:r>
+      <w:r>
+        <w:rPr>
+          <w:sz w:val="24"/>
+          <w:szCs w:val="24"/>
+        </w:rPr>
+        <w:t xml:space="preserve"> </w:t>
+      </w:r>
+      <w:r>
+        <w:rPr>
+          <w:sz w:val="24"/>
+          <w:szCs w:val="24"/>
+        </w:rPr>
+        <w:t>de s’inscrire sur des sites</w:t>
+      </w:r>
+      <w:r>
+        <w:rPr>
+          <w:sz w:val="24"/>
+          <w:szCs w:val="24"/>
+        </w:rPr>
+        <w:t xml:space="preserve"> ou</w:t>
+      </w:r>
+      <w:r>
+        <w:rPr>
+          <w:sz w:val="24"/>
+          <w:szCs w:val="24"/>
+        </w:rPr>
+        <w:t xml:space="preserve"> </w:t>
       </w:r>
       <w:r>
         <w:rPr>
@@ -1945,14 +1977,86 @@
           <w:sz w:val="24"/>
           <w:szCs w:val="24"/>
         </w:rPr>
-        <w:t xml:space="preserve">des réseaux sociaux… Problème : </w:t>
-      </w:r>
-      <w:r>
-        <w:rPr>
-          <w:sz w:val="24"/>
-          <w:szCs w:val="24"/>
-        </w:rPr>
-        <w:t>comment retenir tous les mots de passe ? La solution se trouve dans un gestionnaire de mots de passe : protégé par un mot de passe global, il permettrait de stocker une liste entière de mots de passe</w:t>
+        <w:t>des réseaux sociaux</w:t>
+      </w:r>
+      <w:r>
+        <w:rPr>
+          <w:sz w:val="24"/>
+          <w:szCs w:val="24"/>
+        </w:rPr>
+        <w:t xml:space="preserve"> </w:t>
+      </w:r>
+      <w:r>
+        <w:rPr>
+          <w:sz w:val="24"/>
+          <w:szCs w:val="24"/>
+        </w:rPr>
+        <w:t>lorsque l’on navigue sur Internet</w:t>
+      </w:r>
+      <w:r>
+        <w:rPr>
+          <w:sz w:val="24"/>
+          <w:szCs w:val="24"/>
+        </w:rPr>
+        <w:t>.</w:t>
+      </w:r>
+    </w:p>
+    <w:p>
+      <w:pPr>
+        <w:jc w:val="center"/>
+        <w:rPr>
+          <w:color w:val="FF0000"/>
+          <w:sz w:val="24"/>
+          <w:szCs w:val="24"/>
+        </w:rPr>
+      </w:pPr>
+      <w:r>
+        <w:rPr>
+          <w:i/>
+          <w:iCs/>
+          <w:color w:val="FF0000"/>
+          <w:sz w:val="24"/>
+          <w:szCs w:val="24"/>
+        </w:rPr>
+        <w:t xml:space="preserve">Problème : </w:t>
+      </w:r>
+      <w:r>
+        <w:rPr>
+          <w:i/>
+          <w:iCs/>
+          <w:color w:val="FF0000"/>
+          <w:sz w:val="24"/>
+          <w:szCs w:val="24"/>
+        </w:rPr>
+        <w:t>comment retenir tous les mots de passe ?</w:t>
+      </w:r>
+    </w:p>
+    <w:p>
+      <w:pPr>
+        <w:ind w:firstLine="708"/>
+      </w:pPr>
+      <w:r>
+        <w:rPr>
+          <w:sz w:val="24"/>
+          <w:szCs w:val="24"/>
+        </w:rPr>
+        <w:t xml:space="preserve">La solution se trouve dans un </w:t>
+      </w:r>
+      <w:r>
+        <w:rPr>
+          <w:b/>
+          <w:bCs/>
+          <w:sz w:val="24"/>
+          <w:szCs w:val="24"/>
+        </w:rPr>
+        <w:t>gestionnaire de mots de passe</w:t>
+      </w:r>
+      <w:r>
+        <w:rPr>
+          <w:sz w:val="24"/>
+          <w:szCs w:val="24"/>
+        </w:rPr>
+        <w:t> : protégé par un mot de passe global, il permettrait de stocker une liste entière de mots de passe</w:t>
       </w:r>
       <w:r>
         <w:rPr>
@@ -2019,7 +2123,65 @@
           <w:sz w:val="24"/>
           <w:szCs w:val="24"/>
         </w:rPr>
-        <w:t>L’utilisateur doit pouvoir stocker un mot de passe avec différents champs à remplir : le nom du site/réseau social, le lien, le nom d’utilisateur ou l’adresse mail, le mot de passe, une brève description si besoin, et une date d’expiration du mot de passe.</w:t>
+        <w:t xml:space="preserve">L’utilisateur doit pouvoir </w:t>
+      </w:r>
+      <w:r>
+        <w:rPr>
+          <w:b/>
+          <w:bCs/>
+          <w:sz w:val="24"/>
+          <w:szCs w:val="24"/>
+        </w:rPr>
+        <w:t>stocker</w:t>
+      </w:r>
+      <w:r>
+        <w:rPr>
+          <w:sz w:val="24"/>
+          <w:szCs w:val="24"/>
+        </w:rPr>
+        <w:t xml:space="preserve"> </w:t>
+      </w:r>
+      <w:r>
+        <w:rPr>
+          <w:sz w:val="24"/>
+          <w:szCs w:val="24"/>
+        </w:rPr>
+        <w:t>des</w:t>
+      </w:r>
+      <w:r>
+        <w:rPr>
+          <w:sz w:val="24"/>
+          <w:szCs w:val="24"/>
+        </w:rPr>
+        <w:t xml:space="preserve"> mot</w:t>
+      </w:r>
+      <w:r>
+        <w:rPr>
+          <w:sz w:val="24"/>
+          <w:szCs w:val="24"/>
+        </w:rPr>
+        <w:t>s</w:t>
+      </w:r>
+      <w:r>
+        <w:rPr>
+          <w:sz w:val="24"/>
+          <w:szCs w:val="24"/>
+        </w:rPr>
+        <w:t xml:space="preserve"> de passe avec différents champs à remplir : le nom du site/réseau social</w:t>
+      </w:r>
+      <w:r>
+        <w:rPr>
+          <w:sz w:val="24"/>
+          <w:szCs w:val="24"/>
+        </w:rPr>
+        <w:t xml:space="preserve"> sur lequel est réalisée l’inscription</w:t>
+      </w:r>
+      <w:r>
+        <w:rPr>
+          <w:sz w:val="24"/>
+          <w:szCs w:val="24"/>
+        </w:rPr>
+        <w:t>, le lien, le nom d’utilisateur ou l’adresse mail, le mot de passe, une brève description si besoin, et une date d’expiration du mot de passe.</w:t>
       </w:r>
     </w:p>
     <w:p>
@@ -2036,7 +2198,39 @@
           <w:szCs w:val="24"/>
         </w:rPr>
         <w:tab/>
-        <w:t>Une fois un mot de passe créé, on doit pouvoir le supprimer ou modifier l’un de ses champs</w:t>
+        <w:t xml:space="preserve">Une fois un mot de passe créé, on doit pouvoir le </w:t>
+      </w:r>
+      <w:r>
+        <w:rPr>
+          <w:b/>
+          <w:bCs/>
+          <w:sz w:val="24"/>
+          <w:szCs w:val="24"/>
+        </w:rPr>
+        <w:t>supprimer</w:t>
+      </w:r>
+      <w:r>
+        <w:rPr>
+          <w:sz w:val="24"/>
+          <w:szCs w:val="24"/>
+        </w:rPr>
+        <w:t xml:space="preserve"> ou </w:t>
+      </w:r>
+      <w:r>
+        <w:rPr>
+          <w:b/>
+          <w:bCs/>
+          <w:sz w:val="24"/>
+          <w:szCs w:val="24"/>
+        </w:rPr>
+        <w:t>modifier</w:t>
+      </w:r>
+      <w:r>
+        <w:rPr>
+          <w:sz w:val="24"/>
+          <w:szCs w:val="24"/>
+        </w:rPr>
+        <w:t xml:space="preserve"> l’un de ses champs</w:t>
       </w:r>
       <w:r>
         <w:rPr>
@@ -2060,7 +2254,23 @@
           <w:szCs w:val="24"/>
         </w:rPr>
         <w:tab/>
-        <w:t>Toutes ces données doivent être cryptées et stockées dans fichier pour ne pas laisser les mots de passe en clair.</w:t>
+        <w:t xml:space="preserve">Toutes ces données doivent être </w:t>
+      </w:r>
+      <w:r>
+        <w:rPr>
+          <w:b/>
+          <w:bCs/>
+          <w:sz w:val="24"/>
+          <w:szCs w:val="24"/>
+        </w:rPr>
+        <w:t>cryptées et stockées</w:t>
+      </w:r>
+      <w:r>
+        <w:rPr>
+          <w:sz w:val="24"/>
+          <w:szCs w:val="24"/>
+        </w:rPr>
+        <w:t xml:space="preserve"> dans fichier pour ne pas laisser les mots de passe en clair.</w:t>
       </w:r>
     </w:p>
     <w:p/>
@@ -2096,11 +2306,1184 @@
       </w:r>
       <w:bookmarkEnd w:id="4"/>
     </w:p>
-    <w:p/>
-    <w:p/>
-    <w:p/>
-    <w:p/>
-    <w:p/>
+    <w:p>
+      <w:pPr>
+        <w:jc w:val="both"/>
+        <w:rPr>
+          <w:rFonts w:cs="Arial"/>
+          <w:sz w:val="24"/>
+          <w:szCs w:val="24"/>
+        </w:rPr>
+      </w:pPr>
+    </w:p>
+    <w:p>
+      <w:pPr>
+        <w:jc w:val="both"/>
+        <w:rPr>
+          <w:rFonts w:cs="Arial"/>
+          <w:sz w:val="24"/>
+          <w:szCs w:val="24"/>
+        </w:rPr>
+      </w:pPr>
+      <w:r>
+        <w:rPr>
+          <w:rFonts w:cs="Arial"/>
+          <w:sz w:val="24"/>
+          <w:szCs w:val="24"/>
+        </w:rPr>
+        <w:tab/>
+        <w:t xml:space="preserve">Lors de la conception de nos classes, nous avons essayé de respecter une </w:t>
+      </w:r>
+      <w:r>
+        <w:rPr>
+          <w:rFonts w:cs="Arial"/>
+          <w:b/>
+          <w:bCs/>
+          <w:sz w:val="24"/>
+          <w:szCs w:val="24"/>
+        </w:rPr>
+        <w:t>architecture Modèle-vue-contrôleur</w:t>
+      </w:r>
+      <w:r>
+        <w:rPr>
+          <w:rFonts w:cs="Arial"/>
+          <w:sz w:val="24"/>
+          <w:szCs w:val="24"/>
+        </w:rPr>
+        <w:t xml:space="preserve"> </w:t>
+      </w:r>
+      <w:r>
+        <w:rPr>
+          <w:rFonts w:cs="Arial"/>
+          <w:sz w:val="24"/>
+          <w:szCs w:val="24"/>
+        </w:rPr>
+        <w:t>dans la mesure du possible</w:t>
+      </w:r>
+      <w:r>
+        <w:rPr>
+          <w:rFonts w:cs="Arial"/>
+          <w:sz w:val="24"/>
+          <w:szCs w:val="24"/>
+        </w:rPr>
+        <w:t>.</w:t>
+      </w:r>
+    </w:p>
+    <w:p>
+      <w:pPr>
+        <w:pStyle w:val="Paragraphedeliste"/>
+        <w:numPr>
+          <w:ilvl w:val="0"/>
+          <w:numId w:val="1"/>
+        </w:numPr>
+        <w:jc w:val="both"/>
+        <w:rPr>
+          <w:rFonts w:cs="Arial"/>
+          <w:sz w:val="24"/>
+          <w:szCs w:val="24"/>
+        </w:rPr>
+      </w:pPr>
+      <w:r>
+        <w:rPr>
+          <w:rFonts w:cs="Arial"/>
+          <w:sz w:val="24"/>
+          <w:szCs w:val="24"/>
+        </w:rPr>
+        <w:t>Classe</w:t>
+      </w:r>
+      <w:r>
+        <w:rPr>
+          <w:rFonts w:cs="Arial"/>
+          <w:sz w:val="24"/>
+          <w:szCs w:val="24"/>
+        </w:rPr>
+        <w:t>s</w:t>
+      </w:r>
+      <w:r>
+        <w:rPr>
+          <w:rFonts w:cs="Arial"/>
+          <w:sz w:val="24"/>
+          <w:szCs w:val="24"/>
+        </w:rPr>
+        <w:t xml:space="preserve"> appartenant</w:t>
+      </w:r>
+      <w:r>
+        <w:rPr>
+          <w:rFonts w:cs="Arial"/>
+          <w:sz w:val="24"/>
+          <w:szCs w:val="24"/>
+        </w:rPr>
+        <w:t xml:space="preserve"> à la </w:t>
+      </w:r>
+      <w:r>
+        <w:rPr>
+          <w:rFonts w:cs="Arial"/>
+          <w:b/>
+          <w:bCs/>
+          <w:sz w:val="24"/>
+          <w:szCs w:val="24"/>
+          <w:shd w:val="clear" w:color="auto" w:fill="E2EFD9" w:themeFill="accent6" w:themeFillTint="33"/>
+        </w:rPr>
+        <w:t>vue</w:t>
+      </w:r>
+      <w:r>
+        <w:rPr>
+          <w:rFonts w:cs="Arial"/>
+          <w:sz w:val="24"/>
+          <w:szCs w:val="24"/>
+        </w:rPr>
+        <w:t> :</w:t>
+      </w:r>
+    </w:p>
+    <w:tbl>
+      <w:tblPr>
+        <w:tblStyle w:val="Grilledutableau"/>
+        <w:tblW w:w="0" w:type="auto"/>
+        <w:tblCellMar>
+          <w:top w:w="57" w:type="dxa"/>
+          <w:bottom w:w="57" w:type="dxa"/>
+        </w:tblCellMar>
+        <w:tblLook w:val="04A0" w:firstRow="1" w:lastRow="0" w:firstColumn="1" w:lastColumn="0" w:noHBand="0" w:noVBand="1"/>
+      </w:tblPr>
+      <w:tblGrid>
+        <w:gridCol w:w="2593"/>
+        <w:gridCol w:w="6469"/>
+      </w:tblGrid>
+      <w:tr>
+        <w:tc>
+          <w:tcPr>
+            <w:tcW w:w="2263" w:type="dxa"/>
+            <w:shd w:val="clear" w:color="auto" w:fill="E2EFD9" w:themeFill="accent6" w:themeFillTint="33"/>
+          </w:tcPr>
+          <w:p>
+            <w:pPr>
+              <w:jc w:val="both"/>
+              <w:rPr>
+                <w:rFonts w:cs="Arial"/>
+                <w:sz w:val="24"/>
+                <w:szCs w:val="24"/>
+              </w:rPr>
+            </w:pPr>
+          </w:p>
+        </w:tc>
+        <w:tc>
+          <w:tcPr>
+            <w:tcW w:w="6799" w:type="dxa"/>
+            <w:shd w:val="clear" w:color="auto" w:fill="E2EFD9" w:themeFill="accent6" w:themeFillTint="33"/>
+          </w:tcPr>
+          <w:p>
+            <w:pPr>
+              <w:jc w:val="center"/>
+              <w:rPr>
+                <w:rFonts w:cs="Arial"/>
+                <w:b/>
+                <w:bCs/>
+                <w:sz w:val="24"/>
+                <w:szCs w:val="24"/>
+              </w:rPr>
+            </w:pPr>
+            <w:r>
+              <w:rPr>
+                <w:rFonts w:cs="Arial"/>
+                <w:b/>
+                <w:bCs/>
+                <w:sz w:val="24"/>
+                <w:szCs w:val="24"/>
+              </w:rPr>
+              <w:t>Description</w:t>
+            </w:r>
+          </w:p>
+        </w:tc>
+      </w:tr>
+      <w:tr>
+        <w:tc>
+          <w:tcPr>
+            <w:tcW w:w="2263" w:type="dxa"/>
+            <w:vAlign w:val="center"/>
+          </w:tcPr>
+          <w:p>
+            <w:pPr>
+              <w:rPr>
+                <w:rFonts w:ascii="Courier New" w:hAnsi="Courier New" w:cs="Courier New"/>
+              </w:rPr>
+            </w:pPr>
+            <w:r>
+              <w:rPr>
+                <w:rFonts w:ascii="Courier New" w:hAnsi="Courier New" w:cs="Courier New"/>
+              </w:rPr>
+              <w:t>Principal.java</w:t>
+            </w:r>
+          </w:p>
+        </w:tc>
+        <w:tc>
+          <w:tcPr>
+            <w:tcW w:w="6799" w:type="dxa"/>
+          </w:tcPr>
+          <w:p>
+            <w:pPr>
+              <w:jc w:val="both"/>
+              <w:rPr>
+                <w:rFonts w:cs="Arial"/>
+              </w:rPr>
+            </w:pPr>
+            <w:r>
+              <w:rPr>
+                <w:rFonts w:cs="Arial"/>
+              </w:rPr>
+              <w:t>Initialise le Gestionnaire ; affiche une fenêtre d’inscription si aucun mot de passe global n’a déjà été créé, ou affiche une fenêtre de connexion si un mot de passe global existe.</w:t>
+            </w:r>
+          </w:p>
+        </w:tc>
+      </w:tr>
+      <w:tr>
+        <w:tc>
+          <w:tcPr>
+            <w:tcW w:w="2263" w:type="dxa"/>
+            <w:vAlign w:val="center"/>
+          </w:tcPr>
+          <w:p>
+            <w:pPr>
+              <w:rPr>
+                <w:rFonts w:ascii="Courier New" w:hAnsi="Courier New" w:cs="Courier New"/>
+              </w:rPr>
+            </w:pPr>
+            <w:r>
+              <w:rPr>
+                <w:rFonts w:ascii="Courier New" w:hAnsi="Courier New" w:cs="Courier New"/>
+              </w:rPr>
+              <w:t>SignUpWindow.java</w:t>
+            </w:r>
+          </w:p>
+        </w:tc>
+        <w:tc>
+          <w:tcPr>
+            <w:tcW w:w="6799" w:type="dxa"/>
+          </w:tcPr>
+          <w:p>
+            <w:pPr>
+              <w:jc w:val="both"/>
+              <w:rPr>
+                <w:rFonts w:cs="Arial"/>
+              </w:rPr>
+            </w:pPr>
+            <w:r>
+              <w:rPr>
+                <w:rFonts w:cs="Arial"/>
+              </w:rPr>
+              <w:t>Cette fenêtre permet la création d’un mot de passe global qui sera utilisé par la suite pour verrouiller/déverrouiller le Gestionnaire.</w:t>
+            </w:r>
+          </w:p>
+        </w:tc>
+      </w:tr>
+      <w:tr>
+        <w:tc>
+          <w:tcPr>
+            <w:tcW w:w="2263" w:type="dxa"/>
+            <w:vAlign w:val="center"/>
+          </w:tcPr>
+          <w:p>
+            <w:pPr>
+              <w:rPr>
+                <w:rFonts w:ascii="Courier New" w:hAnsi="Courier New" w:cs="Courier New"/>
+              </w:rPr>
+            </w:pPr>
+            <w:r>
+              <w:rPr>
+                <w:rFonts w:ascii="Courier New" w:hAnsi="Courier New" w:cs="Courier New"/>
+              </w:rPr>
+              <w:t>LoginWindow.java</w:t>
+            </w:r>
+          </w:p>
+        </w:tc>
+        <w:tc>
+          <w:tcPr>
+            <w:tcW w:w="6799" w:type="dxa"/>
+          </w:tcPr>
+          <w:p>
+            <w:pPr>
+              <w:jc w:val="both"/>
+              <w:rPr>
+                <w:rFonts w:cs="Arial"/>
+              </w:rPr>
+            </w:pPr>
+            <w:r>
+              <w:rPr>
+                <w:rFonts w:cs="Arial"/>
+              </w:rPr>
+              <w:t>Cette fenêtre permet de se connecter au gestionnaire. Est accessible uniquement si un mot de passe global a été créé au préalable.</w:t>
+            </w:r>
+          </w:p>
+        </w:tc>
+      </w:tr>
+      <w:tr>
+        <w:tc>
+          <w:tcPr>
+            <w:tcW w:w="2263" w:type="dxa"/>
+            <w:vAlign w:val="center"/>
+          </w:tcPr>
+          <w:p>
+            <w:pPr>
+              <w:rPr>
+                <w:rFonts w:ascii="Courier New" w:hAnsi="Courier New" w:cs="Courier New"/>
+              </w:rPr>
+            </w:pPr>
+            <w:r>
+              <w:rPr>
+                <w:rFonts w:ascii="Courier New" w:hAnsi="Courier New" w:cs="Courier New"/>
+              </w:rPr>
+              <w:t>ManagerWindow.java</w:t>
+            </w:r>
+          </w:p>
+        </w:tc>
+        <w:tc>
+          <w:tcPr>
+            <w:tcW w:w="6799" w:type="dxa"/>
+          </w:tcPr>
+          <w:p>
+            <w:pPr>
+              <w:jc w:val="both"/>
+              <w:rPr>
+                <w:rFonts w:cs="Arial"/>
+              </w:rPr>
+            </w:pPr>
+            <w:r>
+              <w:rPr>
+                <w:rFonts w:cs="Arial"/>
+              </w:rPr>
+              <w:t>La fenêtre principale du Gestionnaire, où diverses actions sont possibles : ajouter/modifier/supprimer un mot de passe.</w:t>
+            </w:r>
+          </w:p>
+        </w:tc>
+      </w:tr>
+      <w:tr>
+        <w:trPr>
+          <w:trHeight w:val="13"/>
+        </w:trPr>
+        <w:tc>
+          <w:tcPr>
+            <w:tcW w:w="2263" w:type="dxa"/>
+            <w:vAlign w:val="center"/>
+          </w:tcPr>
+          <w:p>
+            <w:pPr>
+              <w:rPr>
+                <w:rFonts w:ascii="Courier New" w:hAnsi="Courier New" w:cs="Courier New"/>
+              </w:rPr>
+            </w:pPr>
+            <w:r>
+              <w:rPr>
+                <w:rFonts w:ascii="Courier New" w:hAnsi="Courier New" w:cs="Courier New"/>
+              </w:rPr>
+              <w:t>AddPassword.java</w:t>
+            </w:r>
+          </w:p>
+        </w:tc>
+        <w:tc>
+          <w:tcPr>
+            <w:tcW w:w="6799" w:type="dxa"/>
+          </w:tcPr>
+          <w:p>
+            <w:pPr>
+              <w:jc w:val="both"/>
+              <w:rPr>
+                <w:rFonts w:cs="Arial"/>
+              </w:rPr>
+            </w:pPr>
+            <w:r>
+              <w:rPr>
+                <w:rFonts w:cs="Arial"/>
+              </w:rPr>
+              <w:t>Cette fenêtre permet de créer un mot de passe dans le Gestionnaire.</w:t>
+            </w:r>
+          </w:p>
+        </w:tc>
+      </w:tr>
+      <w:tr>
+        <w:tc>
+          <w:tcPr>
+            <w:tcW w:w="2263" w:type="dxa"/>
+            <w:vAlign w:val="center"/>
+          </w:tcPr>
+          <w:p>
+            <w:pPr>
+              <w:rPr>
+                <w:rFonts w:ascii="Courier New" w:hAnsi="Courier New" w:cs="Courier New"/>
+              </w:rPr>
+            </w:pPr>
+          </w:p>
+        </w:tc>
+        <w:tc>
+          <w:tcPr>
+            <w:tcW w:w="6799" w:type="dxa"/>
+          </w:tcPr>
+          <w:p>
+            <w:pPr>
+              <w:jc w:val="both"/>
+              <w:rPr>
+                <w:rFonts w:cs="Arial"/>
+                <w:sz w:val="24"/>
+                <w:szCs w:val="24"/>
+              </w:rPr>
+            </w:pPr>
+          </w:p>
+        </w:tc>
+      </w:tr>
+    </w:tbl>
+    <w:p>
+      <w:pPr>
+        <w:rPr>
+          <w:rFonts w:cs="Arial"/>
+          <w:sz w:val="24"/>
+          <w:szCs w:val="24"/>
+        </w:rPr>
+      </w:pPr>
+    </w:p>
+    <w:p>
+      <w:pPr>
+        <w:pStyle w:val="Paragraphedeliste"/>
+        <w:numPr>
+          <w:ilvl w:val="0"/>
+          <w:numId w:val="1"/>
+        </w:numPr>
+        <w:jc w:val="both"/>
+        <w:rPr>
+          <w:rFonts w:cs="Arial"/>
+          <w:sz w:val="24"/>
+          <w:szCs w:val="24"/>
+        </w:rPr>
+      </w:pPr>
+      <w:r>
+        <w:rPr>
+          <w:rFonts w:cs="Arial"/>
+          <w:sz w:val="24"/>
+          <w:szCs w:val="24"/>
+        </w:rPr>
+        <w:t xml:space="preserve">Classes appartenant </w:t>
+      </w:r>
+      <w:r>
+        <w:rPr>
+          <w:rFonts w:cs="Arial"/>
+          <w:sz w:val="24"/>
+          <w:szCs w:val="24"/>
+        </w:rPr>
+        <w:t xml:space="preserve">au </w:t>
+      </w:r>
+      <w:r>
+        <w:rPr>
+          <w:rFonts w:cs="Arial"/>
+          <w:b/>
+          <w:bCs/>
+          <w:sz w:val="24"/>
+          <w:szCs w:val="24"/>
+          <w:shd w:val="clear" w:color="auto" w:fill="DEEAF6" w:themeFill="accent5" w:themeFillTint="33"/>
+        </w:rPr>
+        <w:t>contrôleur</w:t>
+      </w:r>
+      <w:r>
+        <w:rPr>
+          <w:rFonts w:cs="Arial"/>
+          <w:sz w:val="24"/>
+          <w:szCs w:val="24"/>
+        </w:rPr>
+        <w:t> :</w:t>
+      </w:r>
+    </w:p>
+    <w:tbl>
+      <w:tblPr>
+        <w:tblStyle w:val="Grilledutableau"/>
+        <w:tblW w:w="0" w:type="auto"/>
+        <w:tblCellMar>
+          <w:top w:w="57" w:type="dxa"/>
+          <w:bottom w:w="57" w:type="dxa"/>
+        </w:tblCellMar>
+        <w:tblLook w:val="04A0" w:firstRow="1" w:lastRow="0" w:firstColumn="1" w:lastColumn="0" w:noHBand="0" w:noVBand="1"/>
+      </w:tblPr>
+      <w:tblGrid>
+        <w:gridCol w:w="3517"/>
+        <w:gridCol w:w="5545"/>
+      </w:tblGrid>
+      <w:tr>
+        <w:tc>
+          <w:tcPr>
+            <w:tcW w:w="2405" w:type="dxa"/>
+            <w:shd w:val="clear" w:color="auto" w:fill="DEEAF6" w:themeFill="accent5" w:themeFillTint="33"/>
+          </w:tcPr>
+          <w:p>
+            <w:pPr>
+              <w:jc w:val="both"/>
+              <w:rPr>
+                <w:rFonts w:cs="Arial"/>
+                <w:sz w:val="24"/>
+                <w:szCs w:val="24"/>
+              </w:rPr>
+            </w:pPr>
+          </w:p>
+        </w:tc>
+        <w:tc>
+          <w:tcPr>
+            <w:tcW w:w="6657" w:type="dxa"/>
+            <w:shd w:val="clear" w:color="auto" w:fill="DEEAF6" w:themeFill="accent5" w:themeFillTint="33"/>
+          </w:tcPr>
+          <w:p>
+            <w:pPr>
+              <w:jc w:val="center"/>
+              <w:rPr>
+                <w:rFonts w:cs="Arial"/>
+                <w:b/>
+                <w:bCs/>
+                <w:sz w:val="24"/>
+                <w:szCs w:val="24"/>
+              </w:rPr>
+            </w:pPr>
+            <w:r>
+              <w:rPr>
+                <w:rFonts w:cs="Arial"/>
+                <w:b/>
+                <w:bCs/>
+                <w:sz w:val="24"/>
+                <w:szCs w:val="24"/>
+              </w:rPr>
+              <w:t>Description</w:t>
+            </w:r>
+          </w:p>
+        </w:tc>
+      </w:tr>
+      <w:tr>
+        <w:tc>
+          <w:tcPr>
+            <w:tcW w:w="2405" w:type="dxa"/>
+            <w:vAlign w:val="center"/>
+          </w:tcPr>
+          <w:p>
+            <w:pPr>
+              <w:rPr>
+                <w:rFonts w:ascii="Courier New" w:hAnsi="Courier New" w:cs="Courier New"/>
+              </w:rPr>
+            </w:pPr>
+            <w:r>
+              <w:rPr>
+                <w:rFonts w:ascii="Courier New" w:hAnsi="Courier New" w:cs="Courier New"/>
+              </w:rPr>
+              <w:t>Processing</w:t>
+            </w:r>
+            <w:r>
+              <w:rPr>
+                <w:rFonts w:ascii="Courier New" w:hAnsi="Courier New" w:cs="Courier New"/>
+              </w:rPr>
+              <w:t>And</w:t>
+            </w:r>
+            <w:r>
+              <w:rPr>
+                <w:rFonts w:ascii="Courier New" w:hAnsi="Courier New" w:cs="Courier New"/>
+              </w:rPr>
+              <w:t>Hash</w:t>
+            </w:r>
+            <w:r>
+              <w:rPr>
+                <w:rFonts w:ascii="Courier New" w:hAnsi="Courier New" w:cs="Courier New"/>
+              </w:rPr>
+              <w:t>ing</w:t>
+            </w:r>
+            <w:r>
+              <w:rPr>
+                <w:rFonts w:ascii="Courier New" w:hAnsi="Courier New" w:cs="Courier New"/>
+              </w:rPr>
+              <w:t>.java</w:t>
+            </w:r>
+          </w:p>
+        </w:tc>
+        <w:tc>
+          <w:tcPr>
+            <w:tcW w:w="6657" w:type="dxa"/>
+          </w:tcPr>
+          <w:p>
+            <w:pPr>
+              <w:jc w:val="both"/>
+              <w:rPr>
+                <w:rFonts w:cs="Arial"/>
+              </w:rPr>
+            </w:pPr>
+            <w:r>
+              <w:rPr>
+                <w:rFonts w:cs="Arial"/>
+              </w:rPr>
+              <w:t xml:space="preserve">Contient </w:t>
+            </w:r>
+            <w:r>
+              <w:rPr>
+                <w:rFonts w:cs="Arial"/>
+                <w:b/>
+                <w:bCs/>
+              </w:rPr>
+              <w:t>2 fonctions</w:t>
+            </w:r>
+            <w:r>
+              <w:rPr>
+                <w:rFonts w:cs="Arial"/>
+              </w:rPr>
+              <w:t> :</w:t>
+            </w:r>
+          </w:p>
+          <w:p>
+            <w:pPr>
+              <w:pStyle w:val="Paragraphedeliste"/>
+              <w:numPr>
+                <w:ilvl w:val="0"/>
+                <w:numId w:val="1"/>
+              </w:numPr>
+              <w:jc w:val="both"/>
+              <w:rPr>
+                <w:rFonts w:cs="Arial"/>
+              </w:rPr>
+            </w:pPr>
+            <w:r>
+              <w:rPr>
+                <w:rFonts w:ascii="Courier New" w:hAnsi="Courier New" w:cs="Courier New"/>
+              </w:rPr>
+              <w:t>passwordProcessing()</w:t>
+            </w:r>
+            <w:r>
+              <w:rPr>
+                <w:rFonts w:cs="Arial"/>
+              </w:rPr>
+              <w:t> : traite le mot de passe global d</w:t>
+            </w:r>
+            <w:r>
+              <w:rPr>
+                <w:rFonts w:cs="Arial"/>
+              </w:rPr>
+              <w:t>e</w:t>
+            </w:r>
+            <w:r>
+              <w:rPr>
+                <w:rFonts w:cs="Arial"/>
+              </w:rPr>
+              <w:t xml:space="preserve"> </w:t>
+            </w:r>
+            <w:r>
+              <w:rPr>
+                <w:rFonts w:ascii="Courier New" w:hAnsi="Courier New" w:cs="Courier New"/>
+              </w:rPr>
+              <w:t>SignUpWindow.java</w:t>
+            </w:r>
+            <w:r>
+              <w:rPr>
+                <w:rFonts w:cs="Arial"/>
+              </w:rPr>
+              <w:t xml:space="preserve"> (vérifie que les critères de sécurité soient respectés)</w:t>
+            </w:r>
+          </w:p>
+          <w:p>
+            <w:pPr>
+              <w:pStyle w:val="Paragraphedeliste"/>
+              <w:numPr>
+                <w:ilvl w:val="0"/>
+                <w:numId w:val="1"/>
+              </w:numPr>
+              <w:jc w:val="both"/>
+              <w:rPr>
+                <w:rFonts w:cs="Arial"/>
+              </w:rPr>
+            </w:pPr>
+            <w:r>
+              <w:rPr>
+                <w:rFonts w:ascii="Courier New" w:hAnsi="Courier New" w:cs="Courier New"/>
+              </w:rPr>
+              <w:t>mainPasswordHashing</w:t>
+            </w:r>
+            <w:r>
+              <w:rPr>
+                <w:rFonts w:ascii="Courier New" w:hAnsi="Courier New" w:cs="Courier New"/>
+              </w:rPr>
+              <w:t>()</w:t>
+            </w:r>
+            <w:r>
+              <w:rPr>
+                <w:rFonts w:cs="Arial"/>
+              </w:rPr>
+              <w:t xml:space="preserve"> : </w:t>
+            </w:r>
+            <w:r>
+              <w:rPr>
+                <w:rFonts w:cs="Arial"/>
+              </w:rPr>
+              <w:t xml:space="preserve">chiffre le mot de passe global et le stocke dans un fichier </w:t>
+            </w:r>
+            <w:r>
+              <w:rPr>
+                <w:rFonts w:ascii="Courier New" w:hAnsi="Courier New" w:cs="Courier New"/>
+              </w:rPr>
+              <w:t>hashed.dat</w:t>
+            </w:r>
+            <w:r>
+              <w:rPr>
+                <w:rFonts w:cs="Arial"/>
+              </w:rPr>
+              <w:t xml:space="preserve"> créé</w:t>
+            </w:r>
+          </w:p>
+        </w:tc>
+      </w:tr>
+      <w:tr>
+        <w:tc>
+          <w:tcPr>
+            <w:tcW w:w="2405" w:type="dxa"/>
+            <w:vAlign w:val="center"/>
+          </w:tcPr>
+          <w:p>
+            <w:pPr>
+              <w:rPr>
+                <w:rFonts w:ascii="Courier New" w:hAnsi="Courier New" w:cs="Courier New"/>
+              </w:rPr>
+            </w:pPr>
+            <w:r>
+              <w:rPr>
+                <w:rFonts w:ascii="Courier New" w:hAnsi="Courier New" w:cs="Courier New"/>
+              </w:rPr>
+              <w:t>LoginController.java</w:t>
+            </w:r>
+          </w:p>
+        </w:tc>
+        <w:tc>
+          <w:tcPr>
+            <w:tcW w:w="6657" w:type="dxa"/>
+          </w:tcPr>
+          <w:p>
+            <w:pPr>
+              <w:jc w:val="both"/>
+              <w:rPr>
+                <w:rFonts w:cs="Arial"/>
+              </w:rPr>
+            </w:pPr>
+            <w:r>
+              <w:rPr>
+                <w:rFonts w:cs="Arial"/>
+              </w:rPr>
+              <w:t xml:space="preserve">Contient </w:t>
+            </w:r>
+            <w:r>
+              <w:rPr>
+                <w:rFonts w:cs="Arial"/>
+                <w:b/>
+                <w:bCs/>
+              </w:rPr>
+              <w:t>2 fonctions</w:t>
+            </w:r>
+            <w:r>
+              <w:rPr>
+                <w:rFonts w:cs="Arial"/>
+              </w:rPr>
+              <w:t> :</w:t>
+            </w:r>
+          </w:p>
+          <w:p>
+            <w:pPr>
+              <w:pStyle w:val="Paragraphedeliste"/>
+              <w:numPr>
+                <w:ilvl w:val="0"/>
+                <w:numId w:val="1"/>
+              </w:numPr>
+              <w:jc w:val="both"/>
+              <w:rPr>
+                <w:rFonts w:cs="Arial"/>
+              </w:rPr>
+            </w:pPr>
+            <w:r>
+              <w:rPr>
+                <w:rFonts w:ascii="Courier New" w:hAnsi="Courier New" w:cs="Courier New"/>
+              </w:rPr>
+              <w:t>passwordReset()</w:t>
+            </w:r>
+            <w:r>
+              <w:rPr>
+                <w:rFonts w:cs="Arial"/>
+              </w:rPr>
+              <w:t> : affiche une option qui lance une procédure pour réinitialiser le mot de passe global</w:t>
+            </w:r>
+          </w:p>
+          <w:p>
+            <w:pPr>
+              <w:pStyle w:val="Paragraphedeliste"/>
+              <w:numPr>
+                <w:ilvl w:val="0"/>
+                <w:numId w:val="1"/>
+              </w:numPr>
+              <w:jc w:val="both"/>
+              <w:rPr>
+                <w:rFonts w:cs="Arial"/>
+              </w:rPr>
+            </w:pPr>
+            <w:r>
+              <w:rPr>
+                <w:rFonts w:ascii="Courier New" w:hAnsi="Courier New" w:cs="Courier New"/>
+              </w:rPr>
+              <w:t>passwordComparison()</w:t>
+            </w:r>
+            <w:r>
+              <w:rPr>
+                <w:rFonts w:cs="Arial"/>
+              </w:rPr>
+              <w:t> : compare le mot de passe saisi pour se connecter avec le mot de passe global</w:t>
+            </w:r>
+          </w:p>
+        </w:tc>
+      </w:tr>
+      <w:tr>
+        <w:tc>
+          <w:tcPr>
+            <w:tcW w:w="2405" w:type="dxa"/>
+            <w:vAlign w:val="center"/>
+          </w:tcPr>
+          <w:p>
+            <w:pPr>
+              <w:rPr>
+                <w:rFonts w:ascii="Courier New" w:hAnsi="Courier New" w:cs="Courier New"/>
+              </w:rPr>
+            </w:pPr>
+          </w:p>
+        </w:tc>
+        <w:tc>
+          <w:tcPr>
+            <w:tcW w:w="6657" w:type="dxa"/>
+          </w:tcPr>
+          <w:p>
+            <w:pPr>
+              <w:jc w:val="both"/>
+              <w:rPr>
+                <w:rFonts w:cs="Arial"/>
+              </w:rPr>
+            </w:pPr>
+          </w:p>
+        </w:tc>
+      </w:tr>
+      <w:tr>
+        <w:tc>
+          <w:tcPr>
+            <w:tcW w:w="2405" w:type="dxa"/>
+            <w:vAlign w:val="center"/>
+          </w:tcPr>
+          <w:p>
+            <w:pPr>
+              <w:rPr>
+                <w:rFonts w:ascii="Courier New" w:hAnsi="Courier New" w:cs="Courier New"/>
+              </w:rPr>
+            </w:pPr>
+          </w:p>
+        </w:tc>
+        <w:tc>
+          <w:tcPr>
+            <w:tcW w:w="6657" w:type="dxa"/>
+          </w:tcPr>
+          <w:p>
+            <w:pPr>
+              <w:jc w:val="both"/>
+              <w:rPr>
+                <w:rFonts w:cs="Arial"/>
+              </w:rPr>
+            </w:pPr>
+          </w:p>
+        </w:tc>
+      </w:tr>
+      <w:tr>
+        <w:tc>
+          <w:tcPr>
+            <w:tcW w:w="2405" w:type="dxa"/>
+            <w:vAlign w:val="center"/>
+          </w:tcPr>
+          <w:p>
+            <w:pPr>
+              <w:rPr>
+                <w:rFonts w:ascii="Courier New" w:hAnsi="Courier New" w:cs="Courier New"/>
+              </w:rPr>
+            </w:pPr>
+          </w:p>
+        </w:tc>
+        <w:tc>
+          <w:tcPr>
+            <w:tcW w:w="6657" w:type="dxa"/>
+          </w:tcPr>
+          <w:p>
+            <w:pPr>
+              <w:jc w:val="both"/>
+              <w:rPr>
+                <w:rFonts w:cs="Arial"/>
+              </w:rPr>
+            </w:pPr>
+          </w:p>
+        </w:tc>
+      </w:tr>
+    </w:tbl>
+    <w:p>
+      <w:pPr>
+        <w:rPr>
+          <w:rFonts w:cs="Arial"/>
+          <w:sz w:val="24"/>
+          <w:szCs w:val="24"/>
+        </w:rPr>
+      </w:pPr>
+    </w:p>
+    <w:p>
+      <w:pPr>
+        <w:pStyle w:val="Paragraphedeliste"/>
+        <w:numPr>
+          <w:ilvl w:val="0"/>
+          <w:numId w:val="1"/>
+        </w:numPr>
+        <w:jc w:val="both"/>
+        <w:rPr>
+          <w:rFonts w:cs="Arial"/>
+          <w:sz w:val="24"/>
+          <w:szCs w:val="24"/>
+        </w:rPr>
+      </w:pPr>
+      <w:r>
+        <w:rPr>
+          <w:rFonts w:cs="Arial"/>
+          <w:sz w:val="24"/>
+          <w:szCs w:val="24"/>
+        </w:rPr>
+        <w:t xml:space="preserve">Classe appartenant au </w:t>
+      </w:r>
+      <w:r>
+        <w:rPr>
+          <w:rFonts w:cs="Arial"/>
+          <w:b/>
+          <w:bCs/>
+          <w:sz w:val="24"/>
+          <w:szCs w:val="24"/>
+          <w:shd w:val="clear" w:color="auto" w:fill="FFF2CC" w:themeFill="accent4" w:themeFillTint="33"/>
+        </w:rPr>
+        <w:t>modèle</w:t>
+      </w:r>
+      <w:r>
+        <w:rPr>
+          <w:rFonts w:cs="Arial"/>
+          <w:sz w:val="24"/>
+          <w:szCs w:val="24"/>
+        </w:rPr>
+        <w:t> :</w:t>
+      </w:r>
+    </w:p>
+    <w:tbl>
+      <w:tblPr>
+        <w:tblStyle w:val="Grilledutableau"/>
+        <w:tblW w:w="0" w:type="auto"/>
+        <w:tblCellMar>
+          <w:top w:w="57" w:type="dxa"/>
+          <w:bottom w:w="57" w:type="dxa"/>
+        </w:tblCellMar>
+        <w:tblLook w:val="04A0" w:firstRow="1" w:lastRow="0" w:firstColumn="1" w:lastColumn="0" w:noHBand="0" w:noVBand="1"/>
+      </w:tblPr>
+      <w:tblGrid>
+        <w:gridCol w:w="2968"/>
+        <w:gridCol w:w="6094"/>
+      </w:tblGrid>
+      <w:tr>
+        <w:tc>
+          <w:tcPr>
+            <w:tcW w:w="2968" w:type="dxa"/>
+            <w:shd w:val="clear" w:color="auto" w:fill="FFF2CC" w:themeFill="accent4" w:themeFillTint="33"/>
+          </w:tcPr>
+          <w:p>
+            <w:pPr>
+              <w:jc w:val="both"/>
+              <w:rPr>
+                <w:rFonts w:cs="Arial"/>
+                <w:sz w:val="24"/>
+                <w:szCs w:val="24"/>
+              </w:rPr>
+            </w:pPr>
+          </w:p>
+        </w:tc>
+        <w:tc>
+          <w:tcPr>
+            <w:tcW w:w="6094" w:type="dxa"/>
+            <w:shd w:val="clear" w:color="auto" w:fill="FFF2CC" w:themeFill="accent4" w:themeFillTint="33"/>
+          </w:tcPr>
+          <w:p>
+            <w:pPr>
+              <w:jc w:val="center"/>
+              <w:rPr>
+                <w:rFonts w:cs="Arial"/>
+                <w:b/>
+                <w:bCs/>
+                <w:sz w:val="24"/>
+                <w:szCs w:val="24"/>
+              </w:rPr>
+            </w:pPr>
+            <w:r>
+              <w:rPr>
+                <w:rFonts w:cs="Arial"/>
+                <w:b/>
+                <w:bCs/>
+                <w:sz w:val="24"/>
+                <w:szCs w:val="24"/>
+              </w:rPr>
+              <w:t>Description</w:t>
+            </w:r>
+          </w:p>
+        </w:tc>
+      </w:tr>
+      <w:tr>
+        <w:tc>
+          <w:tcPr>
+            <w:tcW w:w="2968" w:type="dxa"/>
+            <w:vAlign w:val="center"/>
+          </w:tcPr>
+          <w:p>
+            <w:pPr>
+              <w:rPr>
+                <w:rFonts w:ascii="Courier New" w:hAnsi="Courier New" w:cs="Courier New"/>
+              </w:rPr>
+            </w:pPr>
+            <w:r>
+              <w:rPr>
+                <w:rFonts w:ascii="Courier New" w:hAnsi="Courier New" w:cs="Courier New"/>
+              </w:rPr>
+              <w:t>Password</w:t>
+            </w:r>
+            <w:r>
+              <w:rPr>
+                <w:rFonts w:ascii="Courier New" w:hAnsi="Courier New" w:cs="Courier New"/>
+              </w:rPr>
+              <w:t>.java</w:t>
+            </w:r>
+          </w:p>
+        </w:tc>
+        <w:tc>
+          <w:tcPr>
+            <w:tcW w:w="6094" w:type="dxa"/>
+          </w:tcPr>
+          <w:p>
+            <w:pPr>
+              <w:jc w:val="both"/>
+              <w:rPr>
+                <w:rFonts w:cs="Arial"/>
+              </w:rPr>
+            </w:pPr>
+            <w:r>
+              <w:rPr>
+                <w:rFonts w:cs="Arial"/>
+              </w:rPr>
+              <w:t>Contient la structure d’un mot de passe.</w:t>
+            </w:r>
+          </w:p>
+        </w:tc>
+      </w:tr>
+    </w:tbl>
+    <w:p>
+      <w:pPr>
+        <w:rPr>
+          <w:rFonts w:cs="Arial"/>
+          <w:sz w:val="24"/>
+          <w:szCs w:val="24"/>
+        </w:rPr>
+      </w:pPr>
+    </w:p>
+    <w:p>
+      <w:pPr>
+        <w:jc w:val="both"/>
+        <w:rPr>
+          <w:rFonts w:cs="Arial"/>
+          <w:sz w:val="24"/>
+          <w:szCs w:val="24"/>
+        </w:rPr>
+      </w:pPr>
+      <w:r>
+        <w:rPr>
+          <w:rFonts w:cs="Arial"/>
+          <w:sz w:val="24"/>
+          <w:szCs w:val="24"/>
+        </w:rPr>
+        <w:tab/>
+        <w:t xml:space="preserve">Pour que le Gestionnaire soit une interface graphique, nous utilisons la bibliothèque </w:t>
+      </w:r>
+      <w:r>
+        <w:rPr>
+          <w:rFonts w:cs="Arial"/>
+          <w:b/>
+          <w:bCs/>
+          <w:sz w:val="24"/>
+          <w:szCs w:val="24"/>
+        </w:rPr>
+        <w:t>Swing</w:t>
+      </w:r>
+      <w:r>
+        <w:rPr>
+          <w:rFonts w:cs="Arial"/>
+          <w:sz w:val="24"/>
+          <w:szCs w:val="24"/>
+        </w:rPr>
+        <w:t xml:space="preserve">. Cela nous permet d’utiliser des composants tels que des </w:t>
+      </w:r>
+      <w:r>
+        <w:rPr>
+          <w:rFonts w:ascii="Courier New" w:hAnsi="Courier New" w:cs="Courier New"/>
+          <w:sz w:val="24"/>
+          <w:szCs w:val="24"/>
+          <w:shd w:val="clear" w:color="auto" w:fill="E7E6E6" w:themeFill="background2"/>
+        </w:rPr>
+        <w:t>JLabel</w:t>
+      </w:r>
+      <w:r>
+        <w:rPr>
+          <w:rFonts w:cs="Arial"/>
+          <w:sz w:val="24"/>
+          <w:szCs w:val="24"/>
+        </w:rPr>
+        <w:t xml:space="preserve">, </w:t>
+      </w:r>
+      <w:r>
+        <w:rPr>
+          <w:rFonts w:ascii="Courier New" w:hAnsi="Courier New" w:cs="Courier New"/>
+          <w:sz w:val="24"/>
+          <w:szCs w:val="24"/>
+          <w:shd w:val="clear" w:color="auto" w:fill="E7E6E6" w:themeFill="background2"/>
+        </w:rPr>
+        <w:t>JPasswordField</w:t>
+      </w:r>
+      <w:r>
+        <w:rPr>
+          <w:rFonts w:cs="Arial"/>
+          <w:sz w:val="24"/>
+          <w:szCs w:val="24"/>
+        </w:rPr>
+        <w:t xml:space="preserve">, </w:t>
+      </w:r>
+      <w:r>
+        <w:rPr>
+          <w:rFonts w:ascii="Courier New" w:hAnsi="Courier New" w:cs="Courier New"/>
+          <w:sz w:val="24"/>
+          <w:szCs w:val="24"/>
+          <w:shd w:val="clear" w:color="auto" w:fill="E7E6E6" w:themeFill="background2"/>
+        </w:rPr>
+        <w:t>JTextField</w:t>
+      </w:r>
+      <w:r>
+        <w:rPr>
+          <w:rFonts w:cs="Arial"/>
+          <w:sz w:val="24"/>
+          <w:szCs w:val="24"/>
+        </w:rPr>
+        <w:t xml:space="preserve"> </w:t>
+      </w:r>
+      <w:r>
+        <w:rPr>
+          <w:rFonts w:cs="Arial"/>
+          <w:sz w:val="24"/>
+          <w:szCs w:val="24"/>
+        </w:rPr>
+        <w:t>entre autres</w:t>
+      </w:r>
+      <w:r>
+        <w:rPr>
+          <w:rFonts w:cs="Arial"/>
+          <w:sz w:val="24"/>
+          <w:szCs w:val="24"/>
+        </w:rPr>
+        <w:t>.</w:t>
+      </w:r>
+    </w:p>
     <w:p/>
     <w:p>
       <w:pPr>
@@ -2128,31 +3511,590 @@
       </w:r>
       <w:bookmarkEnd w:id="6"/>
     </w:p>
-    <w:p/>
-    <w:p/>
-    <w:p>
-      <w:r>
-        <w:t>Mettre un scénario</w:t>
-      </w:r>
-    </w:p>
-    <w:p/>
-    <w:p/>
-    <w:p/>
-    <w:p/>
-    <w:p/>
-    <w:p/>
-    <w:p/>
-    <w:p/>
-    <w:p/>
-    <w:p/>
-    <w:p/>
+    <w:p>
+      <w:pPr>
+        <w:pStyle w:val="Titre3"/>
+      </w:pPr>
+      <w:r>
+        <w:t>Étape 1 : création du mot de passe global</w:t>
+      </w:r>
+    </w:p>
+    <w:p>
+      <w:r>
+        <w:rPr>
+          <w:noProof/>
+        </w:rPr>
+        <w:drawing>
+          <wp:anchor distT="0" distB="0" distL="114300" distR="114300" simplePos="0" relativeHeight="251658240" behindDoc="1" locked="0" layoutInCell="1" allowOverlap="1" wp14:anchorId="39179F54" wp14:editId="4407FEE7">
+            <wp:simplePos x="0" y="0"/>
+            <wp:positionH relativeFrom="margin">
+              <wp:align>right</wp:align>
+            </wp:positionH>
+            <wp:positionV relativeFrom="paragraph">
+              <wp:posOffset>198120</wp:posOffset>
+            </wp:positionV>
+            <wp:extent cx="3648075" cy="2258060"/>
+            <wp:effectExtent l="190500" t="190500" r="200025" b="199390"/>
+            <wp:wrapTight wrapText="bothSides">
+              <wp:wrapPolygon edited="0">
+                <wp:start x="226" y="-1822"/>
+                <wp:lineTo x="-1128" y="-1458"/>
+                <wp:lineTo x="-1128" y="21138"/>
+                <wp:lineTo x="-902" y="22049"/>
+                <wp:lineTo x="113" y="22961"/>
+                <wp:lineTo x="226" y="23325"/>
+                <wp:lineTo x="21318" y="23325"/>
+                <wp:lineTo x="21431" y="22961"/>
+                <wp:lineTo x="22446" y="21867"/>
+                <wp:lineTo x="22672" y="18952"/>
+                <wp:lineTo x="22672" y="1458"/>
+                <wp:lineTo x="21431" y="-1276"/>
+                <wp:lineTo x="21318" y="-1822"/>
+                <wp:lineTo x="226" y="-1822"/>
+              </wp:wrapPolygon>
+            </wp:wrapTight>
+            <wp:docPr id="3" name="Image 3"/>
+            <wp:cNvGraphicFramePr>
+              <a:graphicFrameLocks xmlns:a="http://schemas.openxmlformats.org/drawingml/2006/main" noChangeAspect="1"/>
+            </wp:cNvGraphicFramePr>
+            <a:graphic xmlns:a="http://schemas.openxmlformats.org/drawingml/2006/main">
+              <a:graphicData uri="http://schemas.openxmlformats.org/drawingml/2006/picture">
+                <pic:pic xmlns:pic="http://schemas.openxmlformats.org/drawingml/2006/picture">
+                  <pic:nvPicPr>
+                    <pic:cNvPr id="0" name="Picture 1"/>
+                    <pic:cNvPicPr>
+                      <a:picLocks noChangeAspect="1" noChangeArrowheads="1"/>
+                    </pic:cNvPicPr>
+                  </pic:nvPicPr>
+                  <pic:blipFill>
+                    <a:blip r:embed="rId10">
+                      <a:extLst>
+                        <a:ext uri="{28A0092B-C50C-407E-A947-70E740481C1C}">
+                          <a14:useLocalDpi xmlns:a14="http://schemas.microsoft.com/office/drawing/2010/main" val="0"/>
+                        </a:ext>
+                      </a:extLst>
+                    </a:blip>
+                    <a:srcRect/>
+                    <a:stretch>
+                      <a:fillRect/>
+                    </a:stretch>
+                  </pic:blipFill>
+                  <pic:spPr bwMode="auto">
+                    <a:xfrm>
+                      <a:off x="0" y="0"/>
+                      <a:ext cx="3648075" cy="2258060"/>
+                    </a:xfrm>
+                    <a:prstGeom prst="rect">
+                      <a:avLst/>
+                    </a:prstGeom>
+                    <a:ln>
+                      <a:noFill/>
+                    </a:ln>
+                    <a:effectLst>
+                      <a:outerShdw blurRad="190500" algn="tl" rotWithShape="0">
+                        <a:srgbClr val="000000">
+                          <a:alpha val="70000"/>
+                        </a:srgbClr>
+                      </a:outerShdw>
+                    </a:effectLst>
+                  </pic:spPr>
+                </pic:pic>
+              </a:graphicData>
+            </a:graphic>
+            <wp14:sizeRelH relativeFrom="margin">
+              <wp14:pctWidth>0</wp14:pctWidth>
+            </wp14:sizeRelH>
+            <wp14:sizeRelV relativeFrom="margin">
+              <wp14:pctHeight>0</wp14:pctHeight>
+            </wp14:sizeRelV>
+          </wp:anchor>
+        </w:drawing>
+      </w:r>
+    </w:p>
+    <w:p>
+      <w:pPr>
+        <w:rPr>
+          <w:sz w:val="24"/>
+          <w:szCs w:val="24"/>
+        </w:rPr>
+      </w:pPr>
+      <w:r>
+        <w:rPr>
+          <w:sz w:val="24"/>
+          <w:szCs w:val="24"/>
+        </w:rPr>
+        <w:t>Au lancement du Gestionnaire, l’utilisateur doit créer un mot de passe global qui servira à le verrouiller/déverrouiller.</w:t>
+      </w:r>
+    </w:p>
+    <w:p>
+      <w:pPr>
+        <w:rPr>
+          <w:color w:val="FF0000"/>
+          <w:u w:val="single"/>
+        </w:rPr>
+      </w:pPr>
+      <w:r>
+        <w:rPr>
+          <w:color w:val="FF0000"/>
+          <w:u w:val="single"/>
+        </w:rPr>
+        <w:t>Critères de sécurité à respecter :</w:t>
+      </w:r>
+    </w:p>
+    <w:p>
+      <w:pPr>
+        <w:pBdr>
+          <w:left w:val="single" w:sz="4" w:space="4" w:color="auto"/>
+        </w:pBdr>
+        <w:spacing w:after="0"/>
+        <w:rPr>
+          <w:color w:val="FF0000"/>
+        </w:rPr>
+      </w:pPr>
+      <w:r>
+        <w:rPr>
+          <w:color w:val="FF0000"/>
+        </w:rPr>
+        <w:t>8 caractères mini</w:t>
+      </w:r>
+      <w:r>
+        <w:rPr>
+          <w:color w:val="FF0000"/>
+        </w:rPr>
+        <w:t xml:space="preserve"> dont :</w:t>
+      </w:r>
+    </w:p>
+    <w:p>
+      <w:pPr>
+        <w:pBdr>
+          <w:left w:val="single" w:sz="4" w:space="4" w:color="auto"/>
+        </w:pBdr>
+        <w:spacing w:after="0"/>
+        <w:rPr>
+          <w:color w:val="FF0000"/>
+        </w:rPr>
+      </w:pPr>
+      <w:r>
+        <w:rPr>
+          <w:color w:val="FF0000"/>
+        </w:rPr>
+        <w:t xml:space="preserve">au moins </w:t>
+      </w:r>
+      <w:r>
+        <w:rPr>
+          <w:color w:val="FF0000"/>
+        </w:rPr>
+        <w:t>6 lettres</w:t>
+      </w:r>
+    </w:p>
+    <w:p>
+      <w:pPr>
+        <w:pBdr>
+          <w:left w:val="single" w:sz="4" w:space="4" w:color="auto"/>
+        </w:pBdr>
+        <w:spacing w:after="0"/>
+        <w:rPr>
+          <w:color w:val="FF0000"/>
+        </w:rPr>
+      </w:pPr>
+      <w:r>
+        <w:rPr>
+          <w:color w:val="FF0000"/>
+        </w:rPr>
+        <w:t xml:space="preserve">au moins </w:t>
+      </w:r>
+      <w:r>
+        <w:rPr>
+          <w:color w:val="FF0000"/>
+        </w:rPr>
+        <w:t>2 chiffres</w:t>
+      </w:r>
+    </w:p>
+    <w:p/>
+    <w:p>
+      <w:pPr>
+        <w:jc w:val="both"/>
+        <w:rPr>
+          <w:i/>
+          <w:iCs/>
+        </w:rPr>
+      </w:pPr>
+      <w:r>
+        <w:rPr>
+          <w:i/>
+          <w:iCs/>
+        </w:rPr>
+        <w:t>Le programme envoie un message d’erreur si ces critères ne sont pas respectés et si le mot de passe saisi dans le premier champ ne correspond pas à celui saisi dans le deuxième champ.</w:t>
+      </w:r>
+    </w:p>
+    <w:p>
+      <w:pPr>
+        <w:jc w:val="both"/>
+      </w:pPr>
+    </w:p>
+    <w:p>
+      <w:pPr>
+        <w:jc w:val="both"/>
+        <w:rPr>
+          <w:b/>
+          <w:bCs/>
+          <w:u w:val="single"/>
+        </w:rPr>
+      </w:pPr>
+      <w:r>
+        <w:rPr>
+          <w:b/>
+          <w:bCs/>
+          <w:u w:val="single"/>
+        </w:rPr>
+        <w:t>Diagramme de séquence pour l’étape 1 :</w:t>
+      </w:r>
+    </w:p>
+    <w:p>
+      <w:pPr>
+        <w:jc w:val="center"/>
+        <w:rPr>
+          <w:sz w:val="24"/>
+          <w:szCs w:val="24"/>
+        </w:rPr>
+      </w:pPr>
+      <w:r>
+        <w:rPr>
+          <w:noProof/>
+          <w:sz w:val="24"/>
+          <w:szCs w:val="24"/>
+        </w:rPr>
+        <w:lastRenderedPageBreak/>
+        <w:drawing>
+          <wp:inline distT="0" distB="0" distL="0" distR="0" wp14:anchorId="33F569BB" wp14:editId="10FAE1F3">
+            <wp:extent cx="4638675" cy="4210050"/>
+            <wp:effectExtent l="190500" t="190500" r="200025" b="190500"/>
+            <wp:docPr id="8" name="Image 8"/>
+            <wp:cNvGraphicFramePr>
+              <a:graphicFrameLocks xmlns:a="http://schemas.openxmlformats.org/drawingml/2006/main" noChangeAspect="1"/>
+            </wp:cNvGraphicFramePr>
+            <a:graphic xmlns:a="http://schemas.openxmlformats.org/drawingml/2006/main">
+              <a:graphicData uri="http://schemas.openxmlformats.org/drawingml/2006/picture">
+                <pic:pic xmlns:pic="http://schemas.openxmlformats.org/drawingml/2006/picture">
+                  <pic:nvPicPr>
+                    <pic:cNvPr id="0" name="Picture 7"/>
+                    <pic:cNvPicPr>
+                      <a:picLocks noChangeAspect="1" noChangeArrowheads="1"/>
+                    </pic:cNvPicPr>
+                  </pic:nvPicPr>
+                  <pic:blipFill>
+                    <a:blip r:embed="rId11">
+                      <a:extLst>
+                        <a:ext uri="{28A0092B-C50C-407E-A947-70E740481C1C}">
+                          <a14:useLocalDpi xmlns:a14="http://schemas.microsoft.com/office/drawing/2010/main" val="0"/>
+                        </a:ext>
+                      </a:extLst>
+                    </a:blip>
+                    <a:srcRect/>
+                    <a:stretch>
+                      <a:fillRect/>
+                    </a:stretch>
+                  </pic:blipFill>
+                  <pic:spPr bwMode="auto">
+                    <a:xfrm>
+                      <a:off x="0" y="0"/>
+                      <a:ext cx="4638675" cy="4210050"/>
+                    </a:xfrm>
+                    <a:prstGeom prst="rect">
+                      <a:avLst/>
+                    </a:prstGeom>
+                    <a:ln>
+                      <a:noFill/>
+                    </a:ln>
+                    <a:effectLst>
+                      <a:outerShdw blurRad="190500" algn="tl" rotWithShape="0">
+                        <a:srgbClr val="000000">
+                          <a:alpha val="70000"/>
+                        </a:srgbClr>
+                      </a:outerShdw>
+                    </a:effectLst>
+                  </pic:spPr>
+                </pic:pic>
+              </a:graphicData>
+            </a:graphic>
+          </wp:inline>
+        </w:drawing>
+      </w:r>
+    </w:p>
+    <w:p>
+      <w:pPr>
+        <w:rPr>
+          <w:sz w:val="24"/>
+          <w:szCs w:val="24"/>
+        </w:rPr>
+      </w:pPr>
+    </w:p>
+    <w:p>
+      <w:pPr>
+        <w:pStyle w:val="Titre3"/>
+      </w:pPr>
+      <w:r>
+        <w:t xml:space="preserve">Étape </w:t>
+      </w:r>
+      <w:r>
+        <w:t>2</w:t>
+      </w:r>
+      <w:r>
+        <w:t xml:space="preserve"> : </w:t>
+      </w:r>
+      <w:r>
+        <w:t>connexion au Gestionnaire</w:t>
+      </w:r>
+    </w:p>
+    <w:p>
+      <w:pPr>
+        <w:rPr>
+          <w:sz w:val="24"/>
+          <w:szCs w:val="24"/>
+        </w:rPr>
+      </w:pPr>
+      <w:r>
+        <w:rPr>
+          <w:noProof/>
+          <w:sz w:val="24"/>
+          <w:szCs w:val="24"/>
+        </w:rPr>
+        <w:drawing>
+          <wp:anchor distT="0" distB="0" distL="114300" distR="114300" simplePos="0" relativeHeight="251659264" behindDoc="1" locked="0" layoutInCell="1" allowOverlap="1" wp14:anchorId="383582DF" wp14:editId="5854B09B">
+            <wp:simplePos x="0" y="0"/>
+            <wp:positionH relativeFrom="margin">
+              <wp:align>right</wp:align>
+            </wp:positionH>
+            <wp:positionV relativeFrom="paragraph">
+              <wp:posOffset>199390</wp:posOffset>
+            </wp:positionV>
+            <wp:extent cx="3248025" cy="1717675"/>
+            <wp:effectExtent l="190500" t="190500" r="200025" b="187325"/>
+            <wp:wrapTight wrapText="bothSides">
+              <wp:wrapPolygon edited="0">
+                <wp:start x="253" y="-2396"/>
+                <wp:lineTo x="-1267" y="-1916"/>
+                <wp:lineTo x="-1140" y="21321"/>
+                <wp:lineTo x="127" y="23237"/>
+                <wp:lineTo x="253" y="23716"/>
+                <wp:lineTo x="21283" y="23716"/>
+                <wp:lineTo x="21410" y="23237"/>
+                <wp:lineTo x="22677" y="21321"/>
+                <wp:lineTo x="22804" y="1916"/>
+                <wp:lineTo x="21410" y="-1677"/>
+                <wp:lineTo x="21283" y="-2396"/>
+                <wp:lineTo x="253" y="-2396"/>
+              </wp:wrapPolygon>
+            </wp:wrapTight>
+            <wp:docPr id="7" name="Image 7"/>
+            <wp:cNvGraphicFramePr>
+              <a:graphicFrameLocks xmlns:a="http://schemas.openxmlformats.org/drawingml/2006/main" noChangeAspect="1"/>
+            </wp:cNvGraphicFramePr>
+            <a:graphic xmlns:a="http://schemas.openxmlformats.org/drawingml/2006/main">
+              <a:graphicData uri="http://schemas.openxmlformats.org/drawingml/2006/picture">
+                <pic:pic xmlns:pic="http://schemas.openxmlformats.org/drawingml/2006/picture">
+                  <pic:nvPicPr>
+                    <pic:cNvPr id="0" name="Picture 6"/>
+                    <pic:cNvPicPr>
+                      <a:picLocks noChangeAspect="1" noChangeArrowheads="1"/>
+                    </pic:cNvPicPr>
+                  </pic:nvPicPr>
+                  <pic:blipFill>
+                    <a:blip r:embed="rId12">
+                      <a:extLst>
+                        <a:ext uri="{28A0092B-C50C-407E-A947-70E740481C1C}">
+                          <a14:useLocalDpi xmlns:a14="http://schemas.microsoft.com/office/drawing/2010/main" val="0"/>
+                        </a:ext>
+                      </a:extLst>
+                    </a:blip>
+                    <a:srcRect/>
+                    <a:stretch>
+                      <a:fillRect/>
+                    </a:stretch>
+                  </pic:blipFill>
+                  <pic:spPr bwMode="auto">
+                    <a:xfrm>
+                      <a:off x="0" y="0"/>
+                      <a:ext cx="3248025" cy="1717675"/>
+                    </a:xfrm>
+                    <a:prstGeom prst="rect">
+                      <a:avLst/>
+                    </a:prstGeom>
+                    <a:ln>
+                      <a:noFill/>
+                    </a:ln>
+                    <a:effectLst>
+                      <a:outerShdw blurRad="190500" algn="tl" rotWithShape="0">
+                        <a:srgbClr val="000000">
+                          <a:alpha val="70000"/>
+                        </a:srgbClr>
+                      </a:outerShdw>
+                    </a:effectLst>
+                  </pic:spPr>
+                </pic:pic>
+              </a:graphicData>
+            </a:graphic>
+          </wp:anchor>
+        </w:drawing>
+      </w:r>
+    </w:p>
+    <w:p>
+      <w:pPr>
+        <w:rPr>
+          <w:sz w:val="24"/>
+          <w:szCs w:val="24"/>
+        </w:rPr>
+      </w:pPr>
+      <w:r>
+        <w:rPr>
+          <w:sz w:val="24"/>
+          <w:szCs w:val="24"/>
+        </w:rPr>
+        <w:t>Une fois le mot de passe global créé, l’utilisateur doit se connecter au Gestionnaire.</w:t>
+      </w:r>
+    </w:p>
+    <w:p>
+      <w:pPr>
+        <w:rPr>
+          <w:i/>
+          <w:iCs/>
+        </w:rPr>
+      </w:pPr>
+      <w:r>
+        <w:rPr>
+          <w:i/>
+          <w:iCs/>
+        </w:rPr>
+        <w:t>Le programme envoie un message d’erreur si le mot de passe saisi ne correspond pas au mot de passe enregistré lors de la création du mot de passe global.</w:t>
+      </w:r>
+    </w:p>
+    <w:p>
+      <w:pPr>
+        <w:rPr>
+          <w:sz w:val="24"/>
+          <w:szCs w:val="24"/>
+        </w:rPr>
+      </w:pPr>
+    </w:p>
+    <w:p>
+      <w:pPr>
+        <w:jc w:val="both"/>
+        <w:rPr>
+          <w:b/>
+          <w:bCs/>
+          <w:u w:val="single"/>
+        </w:rPr>
+      </w:pPr>
+      <w:r>
+        <w:rPr>
+          <w:b/>
+          <w:bCs/>
+          <w:u w:val="single"/>
+        </w:rPr>
+        <w:t xml:space="preserve">Diagramme de séquence pour l’étape </w:t>
+      </w:r>
+      <w:r>
+        <w:rPr>
+          <w:b/>
+          <w:bCs/>
+          <w:u w:val="single"/>
+        </w:rPr>
+        <w:t>2</w:t>
+      </w:r>
+      <w:r>
+        <w:rPr>
+          <w:b/>
+          <w:bCs/>
+          <w:u w:val="single"/>
+        </w:rPr>
+        <w:t> :</w:t>
+      </w:r>
+    </w:p>
+    <w:p>
+      <w:pPr>
+        <w:jc w:val="center"/>
+        <w:rPr>
+          <w:sz w:val="24"/>
+          <w:szCs w:val="24"/>
+        </w:rPr>
+      </w:pPr>
+      <w:r>
+        <w:rPr>
+          <w:noProof/>
+          <w:sz w:val="24"/>
+          <w:szCs w:val="24"/>
+        </w:rPr>
+        <w:lastRenderedPageBreak/>
+        <w:drawing>
+          <wp:inline distT="0" distB="0" distL="0" distR="0" wp14:anchorId="5AB17DA6" wp14:editId="00FF74DB">
+            <wp:extent cx="4638675" cy="6115050"/>
+            <wp:effectExtent l="190500" t="190500" r="200025" b="190500"/>
+            <wp:docPr id="9" name="Image 9"/>
+            <wp:cNvGraphicFramePr>
+              <a:graphicFrameLocks xmlns:a="http://schemas.openxmlformats.org/drawingml/2006/main" noChangeAspect="1"/>
+            </wp:cNvGraphicFramePr>
+            <a:graphic xmlns:a="http://schemas.openxmlformats.org/drawingml/2006/main">
+              <a:graphicData uri="http://schemas.openxmlformats.org/drawingml/2006/picture">
+                <pic:pic xmlns:pic="http://schemas.openxmlformats.org/drawingml/2006/picture">
+                  <pic:nvPicPr>
+                    <pic:cNvPr id="0" name="Picture 8"/>
+                    <pic:cNvPicPr>
+                      <a:picLocks noChangeAspect="1" noChangeArrowheads="1"/>
+                    </pic:cNvPicPr>
+                  </pic:nvPicPr>
+                  <pic:blipFill>
+                    <a:blip r:embed="rId13">
+                      <a:extLst>
+                        <a:ext uri="{28A0092B-C50C-407E-A947-70E740481C1C}">
+                          <a14:useLocalDpi xmlns:a14="http://schemas.microsoft.com/office/drawing/2010/main" val="0"/>
+                        </a:ext>
+                      </a:extLst>
+                    </a:blip>
+                    <a:srcRect/>
+                    <a:stretch>
+                      <a:fillRect/>
+                    </a:stretch>
+                  </pic:blipFill>
+                  <pic:spPr bwMode="auto">
+                    <a:xfrm>
+                      <a:off x="0" y="0"/>
+                      <a:ext cx="4638675" cy="6115050"/>
+                    </a:xfrm>
+                    <a:prstGeom prst="rect">
+                      <a:avLst/>
+                    </a:prstGeom>
+                    <a:ln>
+                      <a:noFill/>
+                    </a:ln>
+                    <a:effectLst>
+                      <a:outerShdw blurRad="190500" algn="tl" rotWithShape="0">
+                        <a:srgbClr val="000000">
+                          <a:alpha val="70000"/>
+                        </a:srgbClr>
+                      </a:outerShdw>
+                    </a:effectLst>
+                  </pic:spPr>
+                </pic:pic>
+              </a:graphicData>
+            </a:graphic>
+          </wp:inline>
+        </w:drawing>
+      </w:r>
+    </w:p>
+    <w:p>
+      <w:pPr>
+        <w:rPr>
+          <w:sz w:val="24"/>
+          <w:szCs w:val="24"/>
+        </w:rPr>
+      </w:pPr>
+    </w:p>
     <w:p>
       <w:pPr>
         <w:pStyle w:val="Titre1"/>
       </w:pPr>
       <w:bookmarkStart w:id="7" w:name="_Toc56633749"/>
       <w:r>
-        <w:lastRenderedPageBreak/>
         <w:t>Réalisation</w:t>
       </w:r>
       <w:bookmarkEnd w:id="7"/>
@@ -2178,13 +4120,8 @@
         <w:pStyle w:val="Titre2"/>
       </w:pPr>
       <w:bookmarkStart w:id="9" w:name="_Toc56633751"/>
-      <w:proofErr w:type="spellStart"/>
-      <w:r>
-        <w:t>Hashage</w:t>
-      </w:r>
-      <w:proofErr w:type="spellEnd"/>
-      <w:r>
-        <w:t xml:space="preserve"> et chiffrement des données</w:t>
+      <w:r>
+        <w:t>Hashage et chiffrement des données</w:t>
       </w:r>
       <w:bookmarkEnd w:id="9"/>
     </w:p>
@@ -2225,7 +4162,6 @@
       </w:pPr>
       <w:bookmarkStart w:id="11" w:name="_Toc56633753"/>
       <w:r>
-        <w:lastRenderedPageBreak/>
         <w:t>Utilisation</w:t>
       </w:r>
       <w:bookmarkEnd w:id="11"/>
@@ -2285,7 +4221,6 @@
       </w:pPr>
       <w:bookmarkStart w:id="14" w:name="_Toc56633756"/>
       <w:r>
-        <w:lastRenderedPageBreak/>
         <w:t>Conclusion</w:t>
       </w:r>
       <w:bookmarkEnd w:id="14"/>
@@ -2353,8 +4288,8 @@
       </w:pPr>
     </w:p>
     <w:sectPr>
-      <w:headerReference w:type="default" r:id="rId9"/>
-      <w:footerReference w:type="default" r:id="rId10"/>
+      <w:headerReference w:type="default" r:id="rId14"/>
+      <w:footerReference w:type="default" r:id="rId15"/>
       <w:pgSz w:w="11906" w:h="16838"/>
       <w:pgMar w:top="1417" w:right="1417" w:bottom="1417" w:left="1417" w:header="708" w:footer="708" w:gutter="0"/>
       <w:cols w:space="708"/>
@@ -2597,6 +4532,126 @@
     </w:r>
   </w:p>
 </w:hdr>
+</file>
+
+<file path=word/numbering.xml><?xml version="1.0" encoding="utf-8"?>
+<w:numbering xmlns:wpc="http://schemas.microsoft.com/office/word/2010/wordprocessingCanvas" xmlns:cx="http://schemas.microsoft.com/office/drawing/2014/chartex" xmlns:cx1="http://schemas.microsoft.com/office/drawing/2015/9/8/chartex" xmlns:cx2="http://schemas.microsoft.com/office/drawing/2015/10/21/chartex" xmlns:cx3="http://schemas.microsoft.com/office/drawing/2016/5/9/chartex" xmlns:cx4="http://schemas.microsoft.com/office/drawing/2016/5/10/chartex" xmlns:cx5="http://schemas.microsoft.com/office/drawing/2016/5/11/chartex" xmlns:cx6="http://schemas.microsoft.com/office/drawing/2016/5/12/chartex" xmlns:cx7="http://schemas.microsoft.com/office/drawing/2016/5/13/chartex" xmlns:cx8="http://schemas.microsoft.com/office/drawing/2016/5/14/chartex" xmlns:mc="http://schemas.openxmlformats.org/markup-compatibility/2006" xmlns:aink="http://schemas.microsoft.com/office/drawing/2016/ink" xmlns:am3d="http://schemas.microsoft.com/office/drawing/2017/model3d" xmlns:o="urn:schemas-microsoft-com:office:office" xmlns:r="http://schemas.openxmlformats.org/officeDocument/2006/relationships" xmlns:m="http://schemas.openxmlformats.org/officeDocument/2006/math" xmlns:v="urn:schemas-microsoft-com:vml" xmlns:wp14="http://schemas.microsoft.com/office/word/2010/wordprocessingDrawing" xmlns:wp="http://schemas.openxmlformats.org/drawingml/2006/wordprocessingDrawing" xmlns:w10="urn:schemas-microsoft-com:office:word" xmlns:w="http://schemas.openxmlformats.org/wordprocessingml/2006/main" xmlns:w14="http://schemas.microsoft.com/office/word/2010/wordml" xmlns:w15="http://schemas.microsoft.com/office/word/2012/wordml" xmlns:w16cex="http://schemas.microsoft.com/office/word/2018/wordml/cex" xmlns:w16cid="http://schemas.microsoft.com/office/word/2016/wordml/cid" xmlns:w16="http://schemas.microsoft.com/office/word/2018/wordml" xmlns:w16se="http://schemas.microsoft.com/office/word/2015/wordml/symex" xmlns:wpg="http://schemas.microsoft.com/office/word/2010/wordprocessingGroup" xmlns:wpi="http://schemas.microsoft.com/office/word/2010/wordprocessingInk" xmlns:wne="http://schemas.microsoft.com/office/word/2006/wordml" xmlns:wps="http://schemas.microsoft.com/office/word/2010/wordprocessingShape" mc:Ignorable="w14 w15 w16se w16cid w16 w16cex wp14">
+  <w:abstractNum w:abstractNumId="0" w15:restartNumberingAfterBreak="0">
+    <w:nsid w:val="03295A21"/>
+    <w:multiLevelType w:val="hybridMultilevel"/>
+    <w:tmpl w:val="28CED8FC"/>
+    <w:lvl w:ilvl="0" w:tplc="34A40A2A">
+      <w:numFmt w:val="bullet"/>
+      <w:lvlText w:val="-"/>
+      <w:lvlJc w:val="left"/>
+      <w:pPr>
+        <w:ind w:left="720" w:hanging="360"/>
+      </w:pPr>
+      <w:rPr>
+        <w:rFonts w:ascii="Arial" w:eastAsiaTheme="minorHAnsi" w:hAnsi="Arial" w:cs="Arial" w:hint="default"/>
+      </w:rPr>
+    </w:lvl>
+    <w:lvl w:ilvl="1" w:tplc="040C0003" w:tentative="1">
+      <w:start w:val="1"/>
+      <w:numFmt w:val="bullet"/>
+      <w:lvlText w:val="o"/>
+      <w:lvlJc w:val="left"/>
+      <w:pPr>
+        <w:ind w:left="1440" w:hanging="360"/>
+      </w:pPr>
+      <w:rPr>
+        <w:rFonts w:ascii="Courier New" w:hAnsi="Courier New" w:cs="Courier New" w:hint="default"/>
+      </w:rPr>
+    </w:lvl>
+    <w:lvl w:ilvl="2" w:tplc="040C0005" w:tentative="1">
+      <w:start w:val="1"/>
+      <w:numFmt w:val="bullet"/>
+      <w:lvlText w:val=""/>
+      <w:lvlJc w:val="left"/>
+      <w:pPr>
+        <w:ind w:left="2160" w:hanging="360"/>
+      </w:pPr>
+      <w:rPr>
+        <w:rFonts w:ascii="Wingdings" w:hAnsi="Wingdings" w:hint="default"/>
+      </w:rPr>
+    </w:lvl>
+    <w:lvl w:ilvl="3" w:tplc="040C0001" w:tentative="1">
+      <w:start w:val="1"/>
+      <w:numFmt w:val="bullet"/>
+      <w:lvlText w:val=""/>
+      <w:lvlJc w:val="left"/>
+      <w:pPr>
+        <w:ind w:left="2880" w:hanging="360"/>
+      </w:pPr>
+      <w:rPr>
+        <w:rFonts w:ascii="Symbol" w:hAnsi="Symbol" w:hint="default"/>
+      </w:rPr>
+    </w:lvl>
+    <w:lvl w:ilvl="4" w:tplc="040C0003" w:tentative="1">
+      <w:start w:val="1"/>
+      <w:numFmt w:val="bullet"/>
+      <w:lvlText w:val="o"/>
+      <w:lvlJc w:val="left"/>
+      <w:pPr>
+        <w:ind w:left="3600" w:hanging="360"/>
+      </w:pPr>
+      <w:rPr>
+        <w:rFonts w:ascii="Courier New" w:hAnsi="Courier New" w:cs="Courier New" w:hint="default"/>
+      </w:rPr>
+    </w:lvl>
+    <w:lvl w:ilvl="5" w:tplc="040C0005" w:tentative="1">
+      <w:start w:val="1"/>
+      <w:numFmt w:val="bullet"/>
+      <w:lvlText w:val=""/>
+      <w:lvlJc w:val="left"/>
+      <w:pPr>
+        <w:ind w:left="4320" w:hanging="360"/>
+      </w:pPr>
+      <w:rPr>
+        <w:rFonts w:ascii="Wingdings" w:hAnsi="Wingdings" w:hint="default"/>
+      </w:rPr>
+    </w:lvl>
+    <w:lvl w:ilvl="6" w:tplc="040C0001" w:tentative="1">
+      <w:start w:val="1"/>
+      <w:numFmt w:val="bullet"/>
+      <w:lvlText w:val=""/>
+      <w:lvlJc w:val="left"/>
+      <w:pPr>
+        <w:ind w:left="5040" w:hanging="360"/>
+      </w:pPr>
+      <w:rPr>
+        <w:rFonts w:ascii="Symbol" w:hAnsi="Symbol" w:hint="default"/>
+      </w:rPr>
+    </w:lvl>
+    <w:lvl w:ilvl="7" w:tplc="040C0003" w:tentative="1">
+      <w:start w:val="1"/>
+      <w:numFmt w:val="bullet"/>
+      <w:lvlText w:val="o"/>
+      <w:lvlJc w:val="left"/>
+      <w:pPr>
+        <w:ind w:left="5760" w:hanging="360"/>
+      </w:pPr>
+      <w:rPr>
+        <w:rFonts w:ascii="Courier New" w:hAnsi="Courier New" w:cs="Courier New" w:hint="default"/>
+      </w:rPr>
+    </w:lvl>
+    <w:lvl w:ilvl="8" w:tplc="040C0005" w:tentative="1">
+      <w:start w:val="1"/>
+      <w:numFmt w:val="bullet"/>
+      <w:lvlText w:val=""/>
+      <w:lvlJc w:val="left"/>
+      <w:pPr>
+        <w:ind w:left="6480" w:hanging="360"/>
+      </w:pPr>
+      <w:rPr>
+        <w:rFonts w:ascii="Wingdings" w:hAnsi="Wingdings" w:hint="default"/>
+      </w:rPr>
+    </w:lvl>
+  </w:abstractNum>
+  <w:num w:numId="1">
+    <w:abstractNumId w:val="0"/>
+  </w:num>
+</w:numbering>
 </file>
 
 <file path=word/styles.xml><?xml version="1.0" encoding="utf-8"?>
@@ -3046,6 +5101,28 @@
       <w:szCs w:val="26"/>
     </w:rPr>
   </w:style>
+  <w:style w:type="paragraph" w:styleId="Titre3">
+    <w:name w:val="heading 3"/>
+    <w:basedOn w:val="Normal"/>
+    <w:next w:val="Normal"/>
+    <w:link w:val="Titre3Car"/>
+    <w:uiPriority w:val="9"/>
+    <w:unhideWhenUsed/>
+    <w:qFormat/>
+    <w:rsid w:val="008969D4"/>
+    <w:pPr>
+      <w:keepNext/>
+      <w:keepLines/>
+      <w:spacing w:before="40" w:after="0"/>
+      <w:outlineLvl w:val="2"/>
+    </w:pPr>
+    <w:rPr>
+      <w:rFonts w:ascii="Arial Rounded MT Bold" w:eastAsiaTheme="majorEastAsia" w:hAnsi="Arial Rounded MT Bold" w:cstheme="majorBidi"/>
+      <w:color w:val="808080" w:themeColor="background1" w:themeShade="80"/>
+      <w:sz w:val="24"/>
+      <w:szCs w:val="24"/>
+    </w:rPr>
+  </w:style>
   <w:style w:type="character" w:default="1" w:styleId="Policepardfaut">
     <w:name w:val="Default Paragraph Font"/>
     <w:uiPriority w:val="1"/>
@@ -3225,6 +5302,51 @@
     <w:rPr>
       <w:rFonts w:ascii="Arial" w:hAnsi="Arial"/>
     </w:rPr>
+  </w:style>
+  <w:style w:type="table" w:styleId="Grilledutableau">
+    <w:name w:val="Table Grid"/>
+    <w:basedOn w:val="TableauNormal"/>
+    <w:uiPriority w:val="39"/>
+    <w:rsid w:val="00BE720D"/>
+    <w:pPr>
+      <w:spacing w:after="0" w:line="240" w:lineRule="auto"/>
+    </w:pPr>
+    <w:tblPr>
+      <w:tblBorders>
+        <w:top w:val="single" w:sz="4" w:space="0" w:color="auto"/>
+        <w:left w:val="single" w:sz="4" w:space="0" w:color="auto"/>
+        <w:bottom w:val="single" w:sz="4" w:space="0" w:color="auto"/>
+        <w:right w:val="single" w:sz="4" w:space="0" w:color="auto"/>
+        <w:insideH w:val="single" w:sz="4" w:space="0" w:color="auto"/>
+        <w:insideV w:val="single" w:sz="4" w:space="0" w:color="auto"/>
+      </w:tblBorders>
+    </w:tblPr>
+  </w:style>
+  <w:style w:type="character" w:customStyle="1" w:styleId="Titre3Car">
+    <w:name w:val="Titre 3 Car"/>
+    <w:basedOn w:val="Policepardfaut"/>
+    <w:link w:val="Titre3"/>
+    <w:uiPriority w:val="9"/>
+    <w:rsid w:val="008969D4"/>
+    <w:rPr>
+      <w:rFonts w:ascii="Arial Rounded MT Bold" w:eastAsiaTheme="majorEastAsia" w:hAnsi="Arial Rounded MT Bold" w:cstheme="majorBidi"/>
+      <w:color w:val="808080" w:themeColor="background1" w:themeShade="80"/>
+      <w:sz w:val="24"/>
+      <w:szCs w:val="24"/>
+    </w:rPr>
+  </w:style>
+  <w:style w:type="paragraph" w:styleId="TM3">
+    <w:name w:val="toc 3"/>
+    <w:basedOn w:val="Normal"/>
+    <w:next w:val="Normal"/>
+    <w:autoRedefine/>
+    <w:uiPriority w:val="39"/>
+    <w:unhideWhenUsed/>
+    <w:rsid w:val="00044927"/>
+    <w:pPr>
+      <w:spacing w:after="100"/>
+      <w:ind w:left="440"/>
+    </w:pPr>
   </w:style>
 </w:styles>
 </file>

</xml_diff>

<commit_message>
Fix issue with list displaying in dialog
</commit_message>
<xml_diff>
--- a/Documentation - Gestionnaire de mots de passe.docx
+++ b/Documentation - Gestionnaire de mots de passe.docx
@@ -196,6 +196,8 @@
         <w:jc w:val="center"/>
         <w:rPr>
           <w:rFonts w:asciiTheme="minorHAnsi" w:hAnsiTheme="minorHAnsi" w:cstheme="minorHAnsi"/>
+          <w:b/>
+          <w:bCs/>
           <w:sz w:val="64"/>
           <w:szCs w:val="64"/>
         </w:rPr>
@@ -203,6 +205,8 @@
       <w:r>
         <w:rPr>
           <w:rFonts w:asciiTheme="minorHAnsi" w:hAnsiTheme="minorHAnsi" w:cstheme="minorHAnsi"/>
+          <w:b/>
+          <w:bCs/>
           <w:sz w:val="64"/>
           <w:szCs w:val="64"/>
         </w:rPr>
@@ -390,6 +394,7 @@
       </w:sdtPr>
       <w:sdtEndPr>
         <w:rPr>
+          <w:rFonts w:ascii="Calibri" w:hAnsi="Calibri" w:cs="Calibri"/>
           <w:b/>
           <w:bCs/>
         </w:rPr>
@@ -433,7 +438,7 @@
           <w:pPr>
             <w:pStyle w:val="TM1"/>
             <w:rPr>
-              <w:rFonts w:asciiTheme="minorHAnsi" w:eastAsiaTheme="minorEastAsia" w:hAnsiTheme="minorHAnsi" w:cstheme="minorHAnsi"/>
+              <w:rFonts w:ascii="Calibri" w:eastAsiaTheme="minorEastAsia" w:hAnsi="Calibri" w:cs="Calibri"/>
               <w:b w:val="0"/>
               <w:bCs w:val="0"/>
               <w:sz w:val="22"/>
@@ -443,27 +448,27 @@
           </w:pPr>
           <w:r>
             <w:rPr>
-              <w:rFonts w:asciiTheme="minorHAnsi" w:hAnsiTheme="minorHAnsi" w:cstheme="minorHAnsi"/>
+              <w:rFonts w:ascii="Calibri" w:hAnsi="Calibri" w:cs="Calibri"/>
             </w:rPr>
             <w:fldChar w:fldCharType="begin"/>
           </w:r>
           <w:r>
             <w:rPr>
-              <w:rFonts w:asciiTheme="minorHAnsi" w:hAnsiTheme="minorHAnsi" w:cstheme="minorHAnsi"/>
+              <w:rFonts w:ascii="Calibri" w:hAnsi="Calibri" w:cs="Calibri"/>
             </w:rPr>
             <w:instrText xml:space="preserve"> TOC \o "1-3" \h \z \u </w:instrText>
           </w:r>
           <w:r>
             <w:rPr>
-              <w:rFonts w:asciiTheme="minorHAnsi" w:hAnsiTheme="minorHAnsi" w:cstheme="minorHAnsi"/>
+              <w:rFonts w:ascii="Calibri" w:hAnsi="Calibri" w:cs="Calibri"/>
             </w:rPr>
             <w:fldChar w:fldCharType="separate"/>
           </w:r>
-          <w:hyperlink w:anchor="_Toc57148735" w:history="1">
+          <w:hyperlink w:anchor="_Toc57326180" w:history="1">
             <w:r>
               <w:rPr>
                 <w:rStyle w:val="Lienhypertexte"/>
-                <w:rFonts w:asciiTheme="minorHAnsi" w:hAnsiTheme="minorHAnsi" w:cstheme="minorHAnsi"/>
+                <w:rFonts w:ascii="Calibri" w:hAnsi="Calibri" w:cs="Calibri"/>
                 <w14:shadow w14:blurRad="50800" w14:dist="38100" w14:dir="2700000" w14:sx="100000" w14:sy="100000" w14:kx="0" w14:ky="0" w14:algn="tl">
                   <w14:srgbClr w14:val="000000">
                     <w14:alpha w14:val="60000"/>
@@ -474,48 +479,48 @@
             </w:r>
             <w:r>
               <w:rPr>
-                <w:rFonts w:asciiTheme="minorHAnsi" w:hAnsiTheme="minorHAnsi" w:cstheme="minorHAnsi"/>
+                <w:rFonts w:ascii="Calibri" w:hAnsi="Calibri" w:cs="Calibri"/>
                 <w:webHidden/>
               </w:rPr>
               <w:tab/>
             </w:r>
             <w:r>
               <w:rPr>
-                <w:rFonts w:asciiTheme="minorHAnsi" w:hAnsiTheme="minorHAnsi" w:cstheme="minorHAnsi"/>
+                <w:rFonts w:ascii="Calibri" w:hAnsi="Calibri" w:cs="Calibri"/>
                 <w:webHidden/>
               </w:rPr>
               <w:fldChar w:fldCharType="begin"/>
             </w:r>
             <w:r>
               <w:rPr>
-                <w:rFonts w:asciiTheme="minorHAnsi" w:hAnsiTheme="minorHAnsi" w:cstheme="minorHAnsi"/>
-                <w:webHidden/>
-              </w:rPr>
-              <w:instrText xml:space="preserve"> PAGEREF _Toc57148735 \h </w:instrText>
-            </w:r>
-            <w:r>
-              <w:rPr>
-                <w:rFonts w:asciiTheme="minorHAnsi" w:hAnsiTheme="minorHAnsi" w:cstheme="minorHAnsi"/>
-                <w:webHidden/>
-              </w:rPr>
-            </w:r>
-            <w:r>
-              <w:rPr>
-                <w:rFonts w:asciiTheme="minorHAnsi" w:hAnsiTheme="minorHAnsi" w:cstheme="minorHAnsi"/>
+                <w:rFonts w:ascii="Calibri" w:hAnsi="Calibri" w:cs="Calibri"/>
+                <w:webHidden/>
+              </w:rPr>
+              <w:instrText xml:space="preserve"> PAGEREF _Toc57326180 \h </w:instrText>
+            </w:r>
+            <w:r>
+              <w:rPr>
+                <w:rFonts w:ascii="Calibri" w:hAnsi="Calibri" w:cs="Calibri"/>
+                <w:webHidden/>
+              </w:rPr>
+            </w:r>
+            <w:r>
+              <w:rPr>
+                <w:rFonts w:ascii="Calibri" w:hAnsi="Calibri" w:cs="Calibri"/>
                 <w:webHidden/>
               </w:rPr>
               <w:fldChar w:fldCharType="separate"/>
             </w:r>
             <w:r>
               <w:rPr>
-                <w:rFonts w:asciiTheme="minorHAnsi" w:hAnsiTheme="minorHAnsi" w:cstheme="minorHAnsi"/>
+                <w:rFonts w:ascii="Calibri" w:hAnsi="Calibri" w:cs="Calibri"/>
                 <w:webHidden/>
               </w:rPr>
               <w:t>3</w:t>
             </w:r>
             <w:r>
               <w:rPr>
-                <w:rFonts w:asciiTheme="minorHAnsi" w:hAnsiTheme="minorHAnsi" w:cstheme="minorHAnsi"/>
+                <w:rFonts w:ascii="Calibri" w:hAnsi="Calibri" w:cs="Calibri"/>
                 <w:webHidden/>
               </w:rPr>
               <w:fldChar w:fldCharType="end"/>
@@ -529,23 +534,23 @@
               <w:tab w:val="right" w:leader="dot" w:pos="9062"/>
             </w:tabs>
             <w:rPr>
-              <w:rFonts w:asciiTheme="minorHAnsi" w:eastAsiaTheme="minorEastAsia" w:hAnsiTheme="minorHAnsi" w:cstheme="minorHAnsi"/>
+              <w:rFonts w:ascii="Calibri" w:eastAsiaTheme="minorEastAsia" w:hAnsi="Calibri" w:cs="Calibri"/>
               <w:noProof/>
               <w:lang w:eastAsia="fr-FR"/>
             </w:rPr>
           </w:pPr>
-          <w:hyperlink w:anchor="_Toc57148736" w:history="1">
+          <w:hyperlink w:anchor="_Toc57326181" w:history="1">
             <w:r>
               <w:rPr>
                 <w:rStyle w:val="Lienhypertexte"/>
-                <w:rFonts w:asciiTheme="minorHAnsi" w:hAnsiTheme="minorHAnsi" w:cstheme="minorHAnsi"/>
+                <w:rFonts w:ascii="Calibri" w:hAnsi="Calibri" w:cs="Calibri"/>
                 <w:noProof/>
               </w:rPr>
               <w:t>Problématique</w:t>
             </w:r>
             <w:r>
               <w:rPr>
-                <w:rFonts w:asciiTheme="minorHAnsi" w:hAnsiTheme="minorHAnsi" w:cstheme="minorHAnsi"/>
+                <w:rFonts w:ascii="Calibri" w:hAnsi="Calibri" w:cs="Calibri"/>
                 <w:noProof/>
                 <w:webHidden/>
               </w:rPr>
@@ -553,7 +558,7 @@
             </w:r>
             <w:r>
               <w:rPr>
-                <w:rFonts w:asciiTheme="minorHAnsi" w:hAnsiTheme="minorHAnsi" w:cstheme="minorHAnsi"/>
+                <w:rFonts w:ascii="Calibri" w:hAnsi="Calibri" w:cs="Calibri"/>
                 <w:noProof/>
                 <w:webHidden/>
               </w:rPr>
@@ -561,22 +566,22 @@
             </w:r>
             <w:r>
               <w:rPr>
-                <w:rFonts w:asciiTheme="minorHAnsi" w:hAnsiTheme="minorHAnsi" w:cstheme="minorHAnsi"/>
-                <w:noProof/>
-                <w:webHidden/>
-              </w:rPr>
-              <w:instrText xml:space="preserve"> PAGEREF _Toc57148736 \h </w:instrText>
-            </w:r>
-            <w:r>
-              <w:rPr>
-                <w:rFonts w:asciiTheme="minorHAnsi" w:hAnsiTheme="minorHAnsi" w:cstheme="minorHAnsi"/>
-                <w:noProof/>
-                <w:webHidden/>
-              </w:rPr>
-            </w:r>
-            <w:r>
-              <w:rPr>
-                <w:rFonts w:asciiTheme="minorHAnsi" w:hAnsiTheme="minorHAnsi" w:cstheme="minorHAnsi"/>
+                <w:rFonts w:ascii="Calibri" w:hAnsi="Calibri" w:cs="Calibri"/>
+                <w:noProof/>
+                <w:webHidden/>
+              </w:rPr>
+              <w:instrText xml:space="preserve"> PAGEREF _Toc57326181 \h </w:instrText>
+            </w:r>
+            <w:r>
+              <w:rPr>
+                <w:rFonts w:ascii="Calibri" w:hAnsi="Calibri" w:cs="Calibri"/>
+                <w:noProof/>
+                <w:webHidden/>
+              </w:rPr>
+            </w:r>
+            <w:r>
+              <w:rPr>
+                <w:rFonts w:ascii="Calibri" w:hAnsi="Calibri" w:cs="Calibri"/>
                 <w:noProof/>
                 <w:webHidden/>
               </w:rPr>
@@ -584,7 +589,7 @@
             </w:r>
             <w:r>
               <w:rPr>
-                <w:rFonts w:asciiTheme="minorHAnsi" w:hAnsiTheme="minorHAnsi" w:cstheme="minorHAnsi"/>
+                <w:rFonts w:ascii="Calibri" w:hAnsi="Calibri" w:cs="Calibri"/>
                 <w:noProof/>
                 <w:webHidden/>
               </w:rPr>
@@ -592,7 +597,7 @@
             </w:r>
             <w:r>
               <w:rPr>
-                <w:rFonts w:asciiTheme="minorHAnsi" w:hAnsiTheme="minorHAnsi" w:cstheme="minorHAnsi"/>
+                <w:rFonts w:ascii="Calibri" w:hAnsi="Calibri" w:cs="Calibri"/>
                 <w:noProof/>
                 <w:webHidden/>
               </w:rPr>
@@ -607,23 +612,23 @@
               <w:tab w:val="right" w:leader="dot" w:pos="9062"/>
             </w:tabs>
             <w:rPr>
-              <w:rFonts w:asciiTheme="minorHAnsi" w:eastAsiaTheme="minorEastAsia" w:hAnsiTheme="minorHAnsi" w:cstheme="minorHAnsi"/>
+              <w:rFonts w:ascii="Calibri" w:eastAsiaTheme="minorEastAsia" w:hAnsi="Calibri" w:cs="Calibri"/>
               <w:noProof/>
               <w:lang w:eastAsia="fr-FR"/>
             </w:rPr>
           </w:pPr>
-          <w:hyperlink w:anchor="_Toc57148737" w:history="1">
+          <w:hyperlink w:anchor="_Toc57326182" w:history="1">
             <w:r>
               <w:rPr>
                 <w:rStyle w:val="Lienhypertexte"/>
-                <w:rFonts w:asciiTheme="minorHAnsi" w:hAnsiTheme="minorHAnsi" w:cstheme="minorHAnsi"/>
+                <w:rFonts w:ascii="Calibri" w:hAnsi="Calibri" w:cs="Calibri"/>
                 <w:noProof/>
               </w:rPr>
               <w:t>Présentation du projet</w:t>
             </w:r>
             <w:r>
               <w:rPr>
-                <w:rFonts w:asciiTheme="minorHAnsi" w:hAnsiTheme="minorHAnsi" w:cstheme="minorHAnsi"/>
+                <w:rFonts w:ascii="Calibri" w:hAnsi="Calibri" w:cs="Calibri"/>
                 <w:noProof/>
                 <w:webHidden/>
               </w:rPr>
@@ -631,7 +636,7 @@
             </w:r>
             <w:r>
               <w:rPr>
-                <w:rFonts w:asciiTheme="minorHAnsi" w:hAnsiTheme="minorHAnsi" w:cstheme="minorHAnsi"/>
+                <w:rFonts w:ascii="Calibri" w:hAnsi="Calibri" w:cs="Calibri"/>
                 <w:noProof/>
                 <w:webHidden/>
               </w:rPr>
@@ -639,22 +644,22 @@
             </w:r>
             <w:r>
               <w:rPr>
-                <w:rFonts w:asciiTheme="minorHAnsi" w:hAnsiTheme="minorHAnsi" w:cstheme="minorHAnsi"/>
-                <w:noProof/>
-                <w:webHidden/>
-              </w:rPr>
-              <w:instrText xml:space="preserve"> PAGEREF _Toc57148737 \h </w:instrText>
-            </w:r>
-            <w:r>
-              <w:rPr>
-                <w:rFonts w:asciiTheme="minorHAnsi" w:hAnsiTheme="minorHAnsi" w:cstheme="minorHAnsi"/>
-                <w:noProof/>
-                <w:webHidden/>
-              </w:rPr>
-            </w:r>
-            <w:r>
-              <w:rPr>
-                <w:rFonts w:asciiTheme="minorHAnsi" w:hAnsiTheme="minorHAnsi" w:cstheme="minorHAnsi"/>
+                <w:rFonts w:ascii="Calibri" w:hAnsi="Calibri" w:cs="Calibri"/>
+                <w:noProof/>
+                <w:webHidden/>
+              </w:rPr>
+              <w:instrText xml:space="preserve"> PAGEREF _Toc57326182 \h </w:instrText>
+            </w:r>
+            <w:r>
+              <w:rPr>
+                <w:rFonts w:ascii="Calibri" w:hAnsi="Calibri" w:cs="Calibri"/>
+                <w:noProof/>
+                <w:webHidden/>
+              </w:rPr>
+            </w:r>
+            <w:r>
+              <w:rPr>
+                <w:rFonts w:ascii="Calibri" w:hAnsi="Calibri" w:cs="Calibri"/>
                 <w:noProof/>
                 <w:webHidden/>
               </w:rPr>
@@ -662,7 +667,7 @@
             </w:r>
             <w:r>
               <w:rPr>
-                <w:rFonts w:asciiTheme="minorHAnsi" w:hAnsiTheme="minorHAnsi" w:cstheme="minorHAnsi"/>
+                <w:rFonts w:ascii="Calibri" w:hAnsi="Calibri" w:cs="Calibri"/>
                 <w:noProof/>
                 <w:webHidden/>
               </w:rPr>
@@ -670,7 +675,7 @@
             </w:r>
             <w:r>
               <w:rPr>
-                <w:rFonts w:asciiTheme="minorHAnsi" w:hAnsiTheme="minorHAnsi" w:cstheme="minorHAnsi"/>
+                <w:rFonts w:ascii="Calibri" w:hAnsi="Calibri" w:cs="Calibri"/>
                 <w:noProof/>
                 <w:webHidden/>
               </w:rPr>
@@ -682,7 +687,7 @@
           <w:pPr>
             <w:pStyle w:val="TM1"/>
             <w:rPr>
-              <w:rFonts w:asciiTheme="minorHAnsi" w:eastAsiaTheme="minorEastAsia" w:hAnsiTheme="minorHAnsi" w:cstheme="minorHAnsi"/>
+              <w:rFonts w:ascii="Calibri" w:eastAsiaTheme="minorEastAsia" w:hAnsi="Calibri" w:cs="Calibri"/>
               <w:b w:val="0"/>
               <w:bCs w:val="0"/>
               <w:sz w:val="22"/>
@@ -690,11 +695,11 @@
               <w:lang w:eastAsia="fr-FR"/>
             </w:rPr>
           </w:pPr>
-          <w:hyperlink w:anchor="_Toc57148738" w:history="1">
+          <w:hyperlink w:anchor="_Toc57326183" w:history="1">
             <w:r>
               <w:rPr>
                 <w:rStyle w:val="Lienhypertexte"/>
-                <w:rFonts w:asciiTheme="minorHAnsi" w:hAnsiTheme="minorHAnsi" w:cstheme="minorHAnsi"/>
+                <w:rFonts w:ascii="Calibri" w:hAnsi="Calibri" w:cs="Calibri"/>
                 <w14:shadow w14:blurRad="50800" w14:dist="38100" w14:dir="2700000" w14:sx="100000" w14:sy="100000" w14:kx="0" w14:ky="0" w14:algn="tl">
                   <w14:srgbClr w14:val="000000">
                     <w14:alpha w14:val="60000"/>
@@ -705,48 +710,48 @@
             </w:r>
             <w:r>
               <w:rPr>
-                <w:rFonts w:asciiTheme="minorHAnsi" w:hAnsiTheme="minorHAnsi" w:cstheme="minorHAnsi"/>
+                <w:rFonts w:ascii="Calibri" w:hAnsi="Calibri" w:cs="Calibri"/>
                 <w:webHidden/>
               </w:rPr>
               <w:tab/>
             </w:r>
             <w:r>
               <w:rPr>
-                <w:rFonts w:asciiTheme="minorHAnsi" w:hAnsiTheme="minorHAnsi" w:cstheme="minorHAnsi"/>
+                <w:rFonts w:ascii="Calibri" w:hAnsi="Calibri" w:cs="Calibri"/>
                 <w:webHidden/>
               </w:rPr>
               <w:fldChar w:fldCharType="begin"/>
             </w:r>
             <w:r>
               <w:rPr>
-                <w:rFonts w:asciiTheme="minorHAnsi" w:hAnsiTheme="minorHAnsi" w:cstheme="minorHAnsi"/>
-                <w:webHidden/>
-              </w:rPr>
-              <w:instrText xml:space="preserve"> PAGEREF _Toc57148738 \h </w:instrText>
-            </w:r>
-            <w:r>
-              <w:rPr>
-                <w:rFonts w:asciiTheme="minorHAnsi" w:hAnsiTheme="minorHAnsi" w:cstheme="minorHAnsi"/>
-                <w:webHidden/>
-              </w:rPr>
-            </w:r>
-            <w:r>
-              <w:rPr>
-                <w:rFonts w:asciiTheme="minorHAnsi" w:hAnsiTheme="minorHAnsi" w:cstheme="minorHAnsi"/>
+                <w:rFonts w:ascii="Calibri" w:hAnsi="Calibri" w:cs="Calibri"/>
+                <w:webHidden/>
+              </w:rPr>
+              <w:instrText xml:space="preserve"> PAGEREF _Toc57326183 \h </w:instrText>
+            </w:r>
+            <w:r>
+              <w:rPr>
+                <w:rFonts w:ascii="Calibri" w:hAnsi="Calibri" w:cs="Calibri"/>
+                <w:webHidden/>
+              </w:rPr>
+            </w:r>
+            <w:r>
+              <w:rPr>
+                <w:rFonts w:ascii="Calibri" w:hAnsi="Calibri" w:cs="Calibri"/>
                 <w:webHidden/>
               </w:rPr>
               <w:fldChar w:fldCharType="separate"/>
             </w:r>
             <w:r>
               <w:rPr>
-                <w:rFonts w:asciiTheme="minorHAnsi" w:hAnsiTheme="minorHAnsi" w:cstheme="minorHAnsi"/>
+                <w:rFonts w:ascii="Calibri" w:hAnsi="Calibri" w:cs="Calibri"/>
                 <w:webHidden/>
               </w:rPr>
               <w:t>4</w:t>
             </w:r>
             <w:r>
               <w:rPr>
-                <w:rFonts w:asciiTheme="minorHAnsi" w:hAnsiTheme="minorHAnsi" w:cstheme="minorHAnsi"/>
+                <w:rFonts w:ascii="Calibri" w:hAnsi="Calibri" w:cs="Calibri"/>
                 <w:webHidden/>
               </w:rPr>
               <w:fldChar w:fldCharType="end"/>
@@ -760,23 +765,23 @@
               <w:tab w:val="right" w:leader="dot" w:pos="9062"/>
             </w:tabs>
             <w:rPr>
-              <w:rFonts w:asciiTheme="minorHAnsi" w:eastAsiaTheme="minorEastAsia" w:hAnsiTheme="minorHAnsi" w:cstheme="minorHAnsi"/>
+              <w:rFonts w:ascii="Calibri" w:eastAsiaTheme="minorEastAsia" w:hAnsi="Calibri" w:cs="Calibri"/>
               <w:noProof/>
               <w:lang w:eastAsia="fr-FR"/>
             </w:rPr>
           </w:pPr>
-          <w:hyperlink w:anchor="_Toc57148739" w:history="1">
+          <w:hyperlink w:anchor="_Toc57326184" w:history="1">
             <w:r>
               <w:rPr>
                 <w:rStyle w:val="Lienhypertexte"/>
-                <w:rFonts w:asciiTheme="minorHAnsi" w:hAnsiTheme="minorHAnsi" w:cstheme="minorHAnsi"/>
+                <w:rFonts w:ascii="Calibri" w:hAnsi="Calibri" w:cs="Calibri"/>
                 <w:noProof/>
               </w:rPr>
               <w:t>Classes utilisées</w:t>
             </w:r>
             <w:r>
               <w:rPr>
-                <w:rFonts w:asciiTheme="minorHAnsi" w:hAnsiTheme="minorHAnsi" w:cstheme="minorHAnsi"/>
+                <w:rFonts w:ascii="Calibri" w:hAnsi="Calibri" w:cs="Calibri"/>
                 <w:noProof/>
                 <w:webHidden/>
               </w:rPr>
@@ -784,7 +789,7 @@
             </w:r>
             <w:r>
               <w:rPr>
-                <w:rFonts w:asciiTheme="minorHAnsi" w:hAnsiTheme="minorHAnsi" w:cstheme="minorHAnsi"/>
+                <w:rFonts w:ascii="Calibri" w:hAnsi="Calibri" w:cs="Calibri"/>
                 <w:noProof/>
                 <w:webHidden/>
               </w:rPr>
@@ -792,22 +797,22 @@
             </w:r>
             <w:r>
               <w:rPr>
-                <w:rFonts w:asciiTheme="minorHAnsi" w:hAnsiTheme="minorHAnsi" w:cstheme="minorHAnsi"/>
-                <w:noProof/>
-                <w:webHidden/>
-              </w:rPr>
-              <w:instrText xml:space="preserve"> PAGEREF _Toc57148739 \h </w:instrText>
-            </w:r>
-            <w:r>
-              <w:rPr>
-                <w:rFonts w:asciiTheme="minorHAnsi" w:hAnsiTheme="minorHAnsi" w:cstheme="minorHAnsi"/>
-                <w:noProof/>
-                <w:webHidden/>
-              </w:rPr>
-            </w:r>
-            <w:r>
-              <w:rPr>
-                <w:rFonts w:asciiTheme="minorHAnsi" w:hAnsiTheme="minorHAnsi" w:cstheme="minorHAnsi"/>
+                <w:rFonts w:ascii="Calibri" w:hAnsi="Calibri" w:cs="Calibri"/>
+                <w:noProof/>
+                <w:webHidden/>
+              </w:rPr>
+              <w:instrText xml:space="preserve"> PAGEREF _Toc57326184 \h </w:instrText>
+            </w:r>
+            <w:r>
+              <w:rPr>
+                <w:rFonts w:ascii="Calibri" w:hAnsi="Calibri" w:cs="Calibri"/>
+                <w:noProof/>
+                <w:webHidden/>
+              </w:rPr>
+            </w:r>
+            <w:r>
+              <w:rPr>
+                <w:rFonts w:ascii="Calibri" w:hAnsi="Calibri" w:cs="Calibri"/>
                 <w:noProof/>
                 <w:webHidden/>
               </w:rPr>
@@ -815,7 +820,7 @@
             </w:r>
             <w:r>
               <w:rPr>
-                <w:rFonts w:asciiTheme="minorHAnsi" w:hAnsiTheme="minorHAnsi" w:cstheme="minorHAnsi"/>
+                <w:rFonts w:ascii="Calibri" w:hAnsi="Calibri" w:cs="Calibri"/>
                 <w:noProof/>
                 <w:webHidden/>
               </w:rPr>
@@ -823,7 +828,7 @@
             </w:r>
             <w:r>
               <w:rPr>
-                <w:rFonts w:asciiTheme="minorHAnsi" w:hAnsiTheme="minorHAnsi" w:cstheme="minorHAnsi"/>
+                <w:rFonts w:ascii="Calibri" w:hAnsi="Calibri" w:cs="Calibri"/>
                 <w:noProof/>
                 <w:webHidden/>
               </w:rPr>
@@ -838,23 +843,23 @@
               <w:tab w:val="right" w:leader="dot" w:pos="9062"/>
             </w:tabs>
             <w:rPr>
-              <w:rFonts w:asciiTheme="minorHAnsi" w:eastAsiaTheme="minorEastAsia" w:hAnsiTheme="minorHAnsi" w:cstheme="minorHAnsi"/>
+              <w:rFonts w:ascii="Calibri" w:eastAsiaTheme="minorEastAsia" w:hAnsi="Calibri" w:cs="Calibri"/>
               <w:noProof/>
               <w:lang w:eastAsia="fr-FR"/>
             </w:rPr>
           </w:pPr>
-          <w:hyperlink w:anchor="_Toc57148740" w:history="1">
+          <w:hyperlink w:anchor="_Toc57326185" w:history="1">
             <w:r>
               <w:rPr>
                 <w:rStyle w:val="Lienhypertexte"/>
-                <w:rFonts w:asciiTheme="minorHAnsi" w:hAnsiTheme="minorHAnsi" w:cstheme="minorHAnsi"/>
-                <w:noProof/>
-              </w:rPr>
-              <w:t>Relation entre les classes</w:t>
-            </w:r>
-            <w:r>
-              <w:rPr>
-                <w:rFonts w:asciiTheme="minorHAnsi" w:hAnsiTheme="minorHAnsi" w:cstheme="minorHAnsi"/>
+                <w:rFonts w:ascii="Calibri" w:hAnsi="Calibri" w:cs="Calibri"/>
+                <w:noProof/>
+              </w:rPr>
+              <w:t>Librairies utilisées</w:t>
+            </w:r>
+            <w:r>
+              <w:rPr>
+                <w:rFonts w:ascii="Calibri" w:hAnsi="Calibri" w:cs="Calibri"/>
                 <w:noProof/>
                 <w:webHidden/>
               </w:rPr>
@@ -862,7 +867,7 @@
             </w:r>
             <w:r>
               <w:rPr>
-                <w:rFonts w:asciiTheme="minorHAnsi" w:hAnsiTheme="minorHAnsi" w:cstheme="minorHAnsi"/>
+                <w:rFonts w:ascii="Calibri" w:hAnsi="Calibri" w:cs="Calibri"/>
                 <w:noProof/>
                 <w:webHidden/>
               </w:rPr>
@@ -870,22 +875,22 @@
             </w:r>
             <w:r>
               <w:rPr>
-                <w:rFonts w:asciiTheme="minorHAnsi" w:hAnsiTheme="minorHAnsi" w:cstheme="minorHAnsi"/>
-                <w:noProof/>
-                <w:webHidden/>
-              </w:rPr>
-              <w:instrText xml:space="preserve"> PAGEREF _Toc57148740 \h </w:instrText>
-            </w:r>
-            <w:r>
-              <w:rPr>
-                <w:rFonts w:asciiTheme="minorHAnsi" w:hAnsiTheme="minorHAnsi" w:cstheme="minorHAnsi"/>
-                <w:noProof/>
-                <w:webHidden/>
-              </w:rPr>
-            </w:r>
-            <w:r>
-              <w:rPr>
-                <w:rFonts w:asciiTheme="minorHAnsi" w:hAnsiTheme="minorHAnsi" w:cstheme="minorHAnsi"/>
+                <w:rFonts w:ascii="Calibri" w:hAnsi="Calibri" w:cs="Calibri"/>
+                <w:noProof/>
+                <w:webHidden/>
+              </w:rPr>
+              <w:instrText xml:space="preserve"> PAGEREF _Toc57326185 \h </w:instrText>
+            </w:r>
+            <w:r>
+              <w:rPr>
+                <w:rFonts w:ascii="Calibri" w:hAnsi="Calibri" w:cs="Calibri"/>
+                <w:noProof/>
+                <w:webHidden/>
+              </w:rPr>
+            </w:r>
+            <w:r>
+              <w:rPr>
+                <w:rFonts w:ascii="Calibri" w:hAnsi="Calibri" w:cs="Calibri"/>
                 <w:noProof/>
                 <w:webHidden/>
               </w:rPr>
@@ -893,7 +898,7 @@
             </w:r>
             <w:r>
               <w:rPr>
-                <w:rFonts w:asciiTheme="minorHAnsi" w:hAnsiTheme="minorHAnsi" w:cstheme="minorHAnsi"/>
+                <w:rFonts w:ascii="Calibri" w:hAnsi="Calibri" w:cs="Calibri"/>
                 <w:noProof/>
                 <w:webHidden/>
               </w:rPr>
@@ -901,7 +906,7 @@
             </w:r>
             <w:r>
               <w:rPr>
-                <w:rFonts w:asciiTheme="minorHAnsi" w:hAnsiTheme="minorHAnsi" w:cstheme="minorHAnsi"/>
+                <w:rFonts w:ascii="Calibri" w:hAnsi="Calibri" w:cs="Calibri"/>
                 <w:noProof/>
                 <w:webHidden/>
               </w:rPr>
@@ -916,23 +921,101 @@
               <w:tab w:val="right" w:leader="dot" w:pos="9062"/>
             </w:tabs>
             <w:rPr>
-              <w:rFonts w:asciiTheme="minorHAnsi" w:eastAsiaTheme="minorEastAsia" w:hAnsiTheme="minorHAnsi" w:cstheme="minorHAnsi"/>
+              <w:rFonts w:ascii="Calibri" w:eastAsiaTheme="minorEastAsia" w:hAnsi="Calibri" w:cs="Calibri"/>
               <w:noProof/>
               <w:lang w:eastAsia="fr-FR"/>
             </w:rPr>
           </w:pPr>
-          <w:hyperlink w:anchor="_Toc57148741" w:history="1">
+          <w:hyperlink w:anchor="_Toc57326186" w:history="1">
             <w:r>
               <w:rPr>
                 <w:rStyle w:val="Lienhypertexte"/>
-                <w:rFonts w:asciiTheme="minorHAnsi" w:hAnsiTheme="minorHAnsi" w:cstheme="minorHAnsi"/>
+                <w:rFonts w:ascii="Calibri" w:hAnsi="Calibri" w:cs="Calibri"/>
+                <w:noProof/>
+              </w:rPr>
+              <w:t>Relation entre les classes</w:t>
+            </w:r>
+            <w:r>
+              <w:rPr>
+                <w:rFonts w:ascii="Calibri" w:hAnsi="Calibri" w:cs="Calibri"/>
+                <w:noProof/>
+                <w:webHidden/>
+              </w:rPr>
+              <w:tab/>
+            </w:r>
+            <w:r>
+              <w:rPr>
+                <w:rFonts w:ascii="Calibri" w:hAnsi="Calibri" w:cs="Calibri"/>
+                <w:noProof/>
+                <w:webHidden/>
+              </w:rPr>
+              <w:fldChar w:fldCharType="begin"/>
+            </w:r>
+            <w:r>
+              <w:rPr>
+                <w:rFonts w:ascii="Calibri" w:hAnsi="Calibri" w:cs="Calibri"/>
+                <w:noProof/>
+                <w:webHidden/>
+              </w:rPr>
+              <w:instrText xml:space="preserve"> PAGEREF _Toc57326186 \h </w:instrText>
+            </w:r>
+            <w:r>
+              <w:rPr>
+                <w:rFonts w:ascii="Calibri" w:hAnsi="Calibri" w:cs="Calibri"/>
+                <w:noProof/>
+                <w:webHidden/>
+              </w:rPr>
+            </w:r>
+            <w:r>
+              <w:rPr>
+                <w:rFonts w:ascii="Calibri" w:hAnsi="Calibri" w:cs="Calibri"/>
+                <w:noProof/>
+                <w:webHidden/>
+              </w:rPr>
+              <w:fldChar w:fldCharType="separate"/>
+            </w:r>
+            <w:r>
+              <w:rPr>
+                <w:rFonts w:ascii="Calibri" w:hAnsi="Calibri" w:cs="Calibri"/>
+                <w:noProof/>
+                <w:webHidden/>
+              </w:rPr>
+              <w:t>5</w:t>
+            </w:r>
+            <w:r>
+              <w:rPr>
+                <w:rFonts w:ascii="Calibri" w:hAnsi="Calibri" w:cs="Calibri"/>
+                <w:noProof/>
+                <w:webHidden/>
+              </w:rPr>
+              <w:fldChar w:fldCharType="end"/>
+            </w:r>
+          </w:hyperlink>
+        </w:p>
+        <w:p>
+          <w:pPr>
+            <w:pStyle w:val="TM2"/>
+            <w:tabs>
+              <w:tab w:val="right" w:leader="dot" w:pos="9062"/>
+            </w:tabs>
+            <w:rPr>
+              <w:rFonts w:ascii="Calibri" w:eastAsiaTheme="minorEastAsia" w:hAnsi="Calibri" w:cs="Calibri"/>
+              <w:noProof/>
+              <w:lang w:eastAsia="fr-FR"/>
+            </w:rPr>
+          </w:pPr>
+          <w:hyperlink w:anchor="_Toc57326187" w:history="1">
+            <w:r>
+              <w:rPr>
+                <w:rStyle w:val="Lienhypertexte"/>
+                <w:rFonts w:ascii="Calibri" w:hAnsi="Calibri" w:cs="Calibri"/>
                 <w:noProof/>
               </w:rPr>
               <w:t>Fonctionnement global</w:t>
             </w:r>
             <w:r>
               <w:rPr>
-                <w:rFonts w:asciiTheme="minorHAnsi" w:hAnsiTheme="minorHAnsi" w:cstheme="minorHAnsi"/>
+                <w:rFonts w:ascii="Calibri" w:hAnsi="Calibri" w:cs="Calibri"/>
                 <w:noProof/>
                 <w:webHidden/>
               </w:rPr>
@@ -940,7 +1023,7 @@
             </w:r>
             <w:r>
               <w:rPr>
-                <w:rFonts w:asciiTheme="minorHAnsi" w:hAnsiTheme="minorHAnsi" w:cstheme="minorHAnsi"/>
+                <w:rFonts w:ascii="Calibri" w:hAnsi="Calibri" w:cs="Calibri"/>
                 <w:noProof/>
                 <w:webHidden/>
               </w:rPr>
@@ -948,22 +1031,22 @@
             </w:r>
             <w:r>
               <w:rPr>
-                <w:rFonts w:asciiTheme="minorHAnsi" w:hAnsiTheme="minorHAnsi" w:cstheme="minorHAnsi"/>
-                <w:noProof/>
-                <w:webHidden/>
-              </w:rPr>
-              <w:instrText xml:space="preserve"> PAGEREF _Toc57148741 \h </w:instrText>
-            </w:r>
-            <w:r>
-              <w:rPr>
-                <w:rFonts w:asciiTheme="minorHAnsi" w:hAnsiTheme="minorHAnsi" w:cstheme="minorHAnsi"/>
-                <w:noProof/>
-                <w:webHidden/>
-              </w:rPr>
-            </w:r>
-            <w:r>
-              <w:rPr>
-                <w:rFonts w:asciiTheme="minorHAnsi" w:hAnsiTheme="minorHAnsi" w:cstheme="minorHAnsi"/>
+                <w:rFonts w:ascii="Calibri" w:hAnsi="Calibri" w:cs="Calibri"/>
+                <w:noProof/>
+                <w:webHidden/>
+              </w:rPr>
+              <w:instrText xml:space="preserve"> PAGEREF _Toc57326187 \h </w:instrText>
+            </w:r>
+            <w:r>
+              <w:rPr>
+                <w:rFonts w:ascii="Calibri" w:hAnsi="Calibri" w:cs="Calibri"/>
+                <w:noProof/>
+                <w:webHidden/>
+              </w:rPr>
+            </w:r>
+            <w:r>
+              <w:rPr>
+                <w:rFonts w:ascii="Calibri" w:hAnsi="Calibri" w:cs="Calibri"/>
                 <w:noProof/>
                 <w:webHidden/>
               </w:rPr>
@@ -971,15 +1054,15 @@
             </w:r>
             <w:r>
               <w:rPr>
-                <w:rFonts w:asciiTheme="minorHAnsi" w:hAnsiTheme="minorHAnsi" w:cstheme="minorHAnsi"/>
-                <w:noProof/>
-                <w:webHidden/>
-              </w:rPr>
-              <w:t>5</w:t>
-            </w:r>
-            <w:r>
-              <w:rPr>
-                <w:rFonts w:asciiTheme="minorHAnsi" w:hAnsiTheme="minorHAnsi" w:cstheme="minorHAnsi"/>
+                <w:rFonts w:ascii="Calibri" w:hAnsi="Calibri" w:cs="Calibri"/>
+                <w:noProof/>
+                <w:webHidden/>
+              </w:rPr>
+              <w:t>6</w:t>
+            </w:r>
+            <w:r>
+              <w:rPr>
+                <w:rFonts w:ascii="Calibri" w:hAnsi="Calibri" w:cs="Calibri"/>
                 <w:noProof/>
                 <w:webHidden/>
               </w:rPr>
@@ -994,23 +1077,23 @@
               <w:tab w:val="right" w:leader="dot" w:pos="9062"/>
             </w:tabs>
             <w:rPr>
-              <w:rFonts w:asciiTheme="minorHAnsi" w:eastAsiaTheme="minorEastAsia" w:hAnsiTheme="minorHAnsi" w:cstheme="minorHAnsi"/>
+              <w:rFonts w:ascii="Calibri" w:eastAsiaTheme="minorEastAsia" w:hAnsi="Calibri" w:cs="Calibri"/>
               <w:noProof/>
               <w:lang w:eastAsia="fr-FR"/>
             </w:rPr>
           </w:pPr>
-          <w:hyperlink w:anchor="_Toc57148742" w:history="1">
+          <w:hyperlink w:anchor="_Toc57326188" w:history="1">
             <w:r>
               <w:rPr>
                 <w:rStyle w:val="Lienhypertexte"/>
-                <w:rFonts w:asciiTheme="minorHAnsi" w:hAnsiTheme="minorHAnsi" w:cstheme="minorHAnsi"/>
+                <w:rFonts w:ascii="Calibri" w:hAnsi="Calibri" w:cs="Calibri"/>
                 <w:noProof/>
               </w:rPr>
               <w:t>Étape 1 : création du mot de passe global</w:t>
             </w:r>
             <w:r>
               <w:rPr>
-                <w:rFonts w:asciiTheme="minorHAnsi" w:hAnsiTheme="minorHAnsi" w:cstheme="minorHAnsi"/>
+                <w:rFonts w:ascii="Calibri" w:hAnsi="Calibri" w:cs="Calibri"/>
                 <w:noProof/>
                 <w:webHidden/>
               </w:rPr>
@@ -1018,7 +1101,7 @@
             </w:r>
             <w:r>
               <w:rPr>
-                <w:rFonts w:asciiTheme="minorHAnsi" w:hAnsiTheme="minorHAnsi" w:cstheme="minorHAnsi"/>
+                <w:rFonts w:ascii="Calibri" w:hAnsi="Calibri" w:cs="Calibri"/>
                 <w:noProof/>
                 <w:webHidden/>
               </w:rPr>
@@ -1026,22 +1109,22 @@
             </w:r>
             <w:r>
               <w:rPr>
-                <w:rFonts w:asciiTheme="minorHAnsi" w:hAnsiTheme="minorHAnsi" w:cstheme="minorHAnsi"/>
-                <w:noProof/>
-                <w:webHidden/>
-              </w:rPr>
-              <w:instrText xml:space="preserve"> PAGEREF _Toc57148742 \h </w:instrText>
-            </w:r>
-            <w:r>
-              <w:rPr>
-                <w:rFonts w:asciiTheme="minorHAnsi" w:hAnsiTheme="minorHAnsi" w:cstheme="minorHAnsi"/>
-                <w:noProof/>
-                <w:webHidden/>
-              </w:rPr>
-            </w:r>
-            <w:r>
-              <w:rPr>
-                <w:rFonts w:asciiTheme="minorHAnsi" w:hAnsiTheme="minorHAnsi" w:cstheme="minorHAnsi"/>
+                <w:rFonts w:ascii="Calibri" w:hAnsi="Calibri" w:cs="Calibri"/>
+                <w:noProof/>
+                <w:webHidden/>
+              </w:rPr>
+              <w:instrText xml:space="preserve"> PAGEREF _Toc57326188 \h </w:instrText>
+            </w:r>
+            <w:r>
+              <w:rPr>
+                <w:rFonts w:ascii="Calibri" w:hAnsi="Calibri" w:cs="Calibri"/>
+                <w:noProof/>
+                <w:webHidden/>
+              </w:rPr>
+            </w:r>
+            <w:r>
+              <w:rPr>
+                <w:rFonts w:ascii="Calibri" w:hAnsi="Calibri" w:cs="Calibri"/>
                 <w:noProof/>
                 <w:webHidden/>
               </w:rPr>
@@ -1049,15 +1132,15 @@
             </w:r>
             <w:r>
               <w:rPr>
-                <w:rFonts w:asciiTheme="minorHAnsi" w:hAnsiTheme="minorHAnsi" w:cstheme="minorHAnsi"/>
-                <w:noProof/>
-                <w:webHidden/>
-              </w:rPr>
-              <w:t>5</w:t>
-            </w:r>
-            <w:r>
-              <w:rPr>
-                <w:rFonts w:asciiTheme="minorHAnsi" w:hAnsiTheme="minorHAnsi" w:cstheme="minorHAnsi"/>
+                <w:rFonts w:ascii="Calibri" w:hAnsi="Calibri" w:cs="Calibri"/>
+                <w:noProof/>
+                <w:webHidden/>
+              </w:rPr>
+              <w:t>6</w:t>
+            </w:r>
+            <w:r>
+              <w:rPr>
+                <w:rFonts w:ascii="Calibri" w:hAnsi="Calibri" w:cs="Calibri"/>
                 <w:noProof/>
                 <w:webHidden/>
               </w:rPr>
@@ -1072,23 +1155,23 @@
               <w:tab w:val="right" w:leader="dot" w:pos="9062"/>
             </w:tabs>
             <w:rPr>
-              <w:rFonts w:asciiTheme="minorHAnsi" w:eastAsiaTheme="minorEastAsia" w:hAnsiTheme="minorHAnsi" w:cstheme="minorHAnsi"/>
+              <w:rFonts w:ascii="Calibri" w:eastAsiaTheme="minorEastAsia" w:hAnsi="Calibri" w:cs="Calibri"/>
               <w:noProof/>
               <w:lang w:eastAsia="fr-FR"/>
             </w:rPr>
           </w:pPr>
-          <w:hyperlink w:anchor="_Toc57148743" w:history="1">
+          <w:hyperlink w:anchor="_Toc57326189" w:history="1">
             <w:r>
               <w:rPr>
                 <w:rStyle w:val="Lienhypertexte"/>
-                <w:rFonts w:asciiTheme="minorHAnsi" w:hAnsiTheme="minorHAnsi" w:cstheme="minorHAnsi"/>
+                <w:rFonts w:ascii="Calibri" w:hAnsi="Calibri" w:cs="Calibri"/>
                 <w:noProof/>
               </w:rPr>
               <w:t>Étape 2 : connexion au Gestionnaire</w:t>
             </w:r>
             <w:r>
               <w:rPr>
-                <w:rFonts w:asciiTheme="minorHAnsi" w:hAnsiTheme="minorHAnsi" w:cstheme="minorHAnsi"/>
+                <w:rFonts w:ascii="Calibri" w:hAnsi="Calibri" w:cs="Calibri"/>
                 <w:noProof/>
                 <w:webHidden/>
               </w:rPr>
@@ -1096,7 +1179,7 @@
             </w:r>
             <w:r>
               <w:rPr>
-                <w:rFonts w:asciiTheme="minorHAnsi" w:hAnsiTheme="minorHAnsi" w:cstheme="minorHAnsi"/>
+                <w:rFonts w:ascii="Calibri" w:hAnsi="Calibri" w:cs="Calibri"/>
                 <w:noProof/>
                 <w:webHidden/>
               </w:rPr>
@@ -1104,22 +1187,22 @@
             </w:r>
             <w:r>
               <w:rPr>
-                <w:rFonts w:asciiTheme="minorHAnsi" w:hAnsiTheme="minorHAnsi" w:cstheme="minorHAnsi"/>
-                <w:noProof/>
-                <w:webHidden/>
-              </w:rPr>
-              <w:instrText xml:space="preserve"> PAGEREF _Toc57148743 \h </w:instrText>
-            </w:r>
-            <w:r>
-              <w:rPr>
-                <w:rFonts w:asciiTheme="minorHAnsi" w:hAnsiTheme="minorHAnsi" w:cstheme="minorHAnsi"/>
-                <w:noProof/>
-                <w:webHidden/>
-              </w:rPr>
-            </w:r>
-            <w:r>
-              <w:rPr>
-                <w:rFonts w:asciiTheme="minorHAnsi" w:hAnsiTheme="minorHAnsi" w:cstheme="minorHAnsi"/>
+                <w:rFonts w:ascii="Calibri" w:hAnsi="Calibri" w:cs="Calibri"/>
+                <w:noProof/>
+                <w:webHidden/>
+              </w:rPr>
+              <w:instrText xml:space="preserve"> PAGEREF _Toc57326189 \h </w:instrText>
+            </w:r>
+            <w:r>
+              <w:rPr>
+                <w:rFonts w:ascii="Calibri" w:hAnsi="Calibri" w:cs="Calibri"/>
+                <w:noProof/>
+                <w:webHidden/>
+              </w:rPr>
+            </w:r>
+            <w:r>
+              <w:rPr>
+                <w:rFonts w:ascii="Calibri" w:hAnsi="Calibri" w:cs="Calibri"/>
                 <w:noProof/>
                 <w:webHidden/>
               </w:rPr>
@@ -1127,15 +1210,15 @@
             </w:r>
             <w:r>
               <w:rPr>
-                <w:rFonts w:asciiTheme="minorHAnsi" w:hAnsiTheme="minorHAnsi" w:cstheme="minorHAnsi"/>
-                <w:noProof/>
-                <w:webHidden/>
-              </w:rPr>
-              <w:t>6</w:t>
-            </w:r>
-            <w:r>
-              <w:rPr>
-                <w:rFonts w:asciiTheme="minorHAnsi" w:hAnsiTheme="minorHAnsi" w:cstheme="minorHAnsi"/>
+                <w:rFonts w:ascii="Calibri" w:hAnsi="Calibri" w:cs="Calibri"/>
+                <w:noProof/>
+                <w:webHidden/>
+              </w:rPr>
+              <w:t>7</w:t>
+            </w:r>
+            <w:r>
+              <w:rPr>
+                <w:rFonts w:ascii="Calibri" w:hAnsi="Calibri" w:cs="Calibri"/>
                 <w:noProof/>
                 <w:webHidden/>
               </w:rPr>
@@ -1150,23 +1233,23 @@
               <w:tab w:val="right" w:leader="dot" w:pos="9062"/>
             </w:tabs>
             <w:rPr>
-              <w:rFonts w:asciiTheme="minorHAnsi" w:eastAsiaTheme="minorEastAsia" w:hAnsiTheme="minorHAnsi" w:cstheme="minorHAnsi"/>
+              <w:rFonts w:ascii="Calibri" w:eastAsiaTheme="minorEastAsia" w:hAnsi="Calibri" w:cs="Calibri"/>
               <w:noProof/>
               <w:lang w:eastAsia="fr-FR"/>
             </w:rPr>
           </w:pPr>
-          <w:hyperlink w:anchor="_Toc57148744" w:history="1">
+          <w:hyperlink w:anchor="_Toc57326190" w:history="1">
             <w:r>
               <w:rPr>
                 <w:rStyle w:val="Lienhypertexte"/>
-                <w:rFonts w:asciiTheme="minorHAnsi" w:hAnsiTheme="minorHAnsi" w:cstheme="minorHAnsi"/>
+                <w:rFonts w:ascii="Calibri" w:hAnsi="Calibri" w:cs="Calibri"/>
                 <w:noProof/>
               </w:rPr>
               <w:t>Étape 3 : utilisation du Gestionnaire</w:t>
             </w:r>
             <w:r>
               <w:rPr>
-                <w:rFonts w:asciiTheme="minorHAnsi" w:hAnsiTheme="minorHAnsi" w:cstheme="minorHAnsi"/>
+                <w:rFonts w:ascii="Calibri" w:hAnsi="Calibri" w:cs="Calibri"/>
                 <w:noProof/>
                 <w:webHidden/>
               </w:rPr>
@@ -1174,7 +1257,7 @@
             </w:r>
             <w:r>
               <w:rPr>
-                <w:rFonts w:asciiTheme="minorHAnsi" w:hAnsiTheme="minorHAnsi" w:cstheme="minorHAnsi"/>
+                <w:rFonts w:ascii="Calibri" w:hAnsi="Calibri" w:cs="Calibri"/>
                 <w:noProof/>
                 <w:webHidden/>
               </w:rPr>
@@ -1182,22 +1265,22 @@
             </w:r>
             <w:r>
               <w:rPr>
-                <w:rFonts w:asciiTheme="minorHAnsi" w:hAnsiTheme="minorHAnsi" w:cstheme="minorHAnsi"/>
-                <w:noProof/>
-                <w:webHidden/>
-              </w:rPr>
-              <w:instrText xml:space="preserve"> PAGEREF _Toc57148744 \h </w:instrText>
-            </w:r>
-            <w:r>
-              <w:rPr>
-                <w:rFonts w:asciiTheme="minorHAnsi" w:hAnsiTheme="minorHAnsi" w:cstheme="minorHAnsi"/>
-                <w:noProof/>
-                <w:webHidden/>
-              </w:rPr>
-            </w:r>
-            <w:r>
-              <w:rPr>
-                <w:rFonts w:asciiTheme="minorHAnsi" w:hAnsiTheme="minorHAnsi" w:cstheme="minorHAnsi"/>
+                <w:rFonts w:ascii="Calibri" w:hAnsi="Calibri" w:cs="Calibri"/>
+                <w:noProof/>
+                <w:webHidden/>
+              </w:rPr>
+              <w:instrText xml:space="preserve"> PAGEREF _Toc57326190 \h </w:instrText>
+            </w:r>
+            <w:r>
+              <w:rPr>
+                <w:rFonts w:ascii="Calibri" w:hAnsi="Calibri" w:cs="Calibri"/>
+                <w:noProof/>
+                <w:webHidden/>
+              </w:rPr>
+            </w:r>
+            <w:r>
+              <w:rPr>
+                <w:rFonts w:ascii="Calibri" w:hAnsi="Calibri" w:cs="Calibri"/>
                 <w:noProof/>
                 <w:webHidden/>
               </w:rPr>
@@ -1205,15 +1288,15 @@
             </w:r>
             <w:r>
               <w:rPr>
-                <w:rFonts w:asciiTheme="minorHAnsi" w:hAnsiTheme="minorHAnsi" w:cstheme="minorHAnsi"/>
-                <w:noProof/>
-                <w:webHidden/>
-              </w:rPr>
-              <w:t>7</w:t>
-            </w:r>
-            <w:r>
-              <w:rPr>
-                <w:rFonts w:asciiTheme="minorHAnsi" w:hAnsiTheme="minorHAnsi" w:cstheme="minorHAnsi"/>
+                <w:rFonts w:ascii="Calibri" w:hAnsi="Calibri" w:cs="Calibri"/>
+                <w:noProof/>
+                <w:webHidden/>
+              </w:rPr>
+              <w:t>8</w:t>
+            </w:r>
+            <w:r>
+              <w:rPr>
+                <w:rFonts w:ascii="Calibri" w:hAnsi="Calibri" w:cs="Calibri"/>
                 <w:noProof/>
                 <w:webHidden/>
               </w:rPr>
@@ -1225,7 +1308,7 @@
           <w:pPr>
             <w:pStyle w:val="TM1"/>
             <w:rPr>
-              <w:rFonts w:asciiTheme="minorHAnsi" w:eastAsiaTheme="minorEastAsia" w:hAnsiTheme="minorHAnsi" w:cstheme="minorHAnsi"/>
+              <w:rFonts w:ascii="Calibri" w:eastAsiaTheme="minorEastAsia" w:hAnsi="Calibri" w:cs="Calibri"/>
               <w:b w:val="0"/>
               <w:bCs w:val="0"/>
               <w:sz w:val="22"/>
@@ -1233,11 +1316,11 @@
               <w:lang w:eastAsia="fr-FR"/>
             </w:rPr>
           </w:pPr>
-          <w:hyperlink w:anchor="_Toc57148745" w:history="1">
+          <w:hyperlink w:anchor="_Toc57326191" w:history="1">
             <w:r>
               <w:rPr>
                 <w:rStyle w:val="Lienhypertexte"/>
-                <w:rFonts w:asciiTheme="minorHAnsi" w:hAnsiTheme="minorHAnsi" w:cstheme="minorHAnsi"/>
+                <w:rFonts w:ascii="Calibri" w:hAnsi="Calibri" w:cs="Calibri"/>
                 <w14:shadow w14:blurRad="50800" w14:dist="38100" w14:dir="2700000" w14:sx="100000" w14:sy="100000" w14:kx="0" w14:ky="0" w14:algn="tl">
                   <w14:srgbClr w14:val="000000">
                     <w14:alpha w14:val="60000"/>
@@ -1248,48 +1331,48 @@
             </w:r>
             <w:r>
               <w:rPr>
-                <w:rFonts w:asciiTheme="minorHAnsi" w:hAnsiTheme="minorHAnsi" w:cstheme="minorHAnsi"/>
+                <w:rFonts w:ascii="Calibri" w:hAnsi="Calibri" w:cs="Calibri"/>
                 <w:webHidden/>
               </w:rPr>
               <w:tab/>
             </w:r>
             <w:r>
               <w:rPr>
-                <w:rFonts w:asciiTheme="minorHAnsi" w:hAnsiTheme="minorHAnsi" w:cstheme="minorHAnsi"/>
+                <w:rFonts w:ascii="Calibri" w:hAnsi="Calibri" w:cs="Calibri"/>
                 <w:webHidden/>
               </w:rPr>
               <w:fldChar w:fldCharType="begin"/>
             </w:r>
             <w:r>
               <w:rPr>
-                <w:rFonts w:asciiTheme="minorHAnsi" w:hAnsiTheme="minorHAnsi" w:cstheme="minorHAnsi"/>
-                <w:webHidden/>
-              </w:rPr>
-              <w:instrText xml:space="preserve"> PAGEREF _Toc57148745 \h </w:instrText>
-            </w:r>
-            <w:r>
-              <w:rPr>
-                <w:rFonts w:asciiTheme="minorHAnsi" w:hAnsiTheme="minorHAnsi" w:cstheme="minorHAnsi"/>
-                <w:webHidden/>
-              </w:rPr>
-            </w:r>
-            <w:r>
-              <w:rPr>
-                <w:rFonts w:asciiTheme="minorHAnsi" w:hAnsiTheme="minorHAnsi" w:cstheme="minorHAnsi"/>
+                <w:rFonts w:ascii="Calibri" w:hAnsi="Calibri" w:cs="Calibri"/>
+                <w:webHidden/>
+              </w:rPr>
+              <w:instrText xml:space="preserve"> PAGEREF _Toc57326191 \h </w:instrText>
+            </w:r>
+            <w:r>
+              <w:rPr>
+                <w:rFonts w:ascii="Calibri" w:hAnsi="Calibri" w:cs="Calibri"/>
+                <w:webHidden/>
+              </w:rPr>
+            </w:r>
+            <w:r>
+              <w:rPr>
+                <w:rFonts w:ascii="Calibri" w:hAnsi="Calibri" w:cs="Calibri"/>
                 <w:webHidden/>
               </w:rPr>
               <w:fldChar w:fldCharType="separate"/>
             </w:r>
             <w:r>
               <w:rPr>
-                <w:rFonts w:asciiTheme="minorHAnsi" w:hAnsiTheme="minorHAnsi" w:cstheme="minorHAnsi"/>
+                <w:rFonts w:ascii="Calibri" w:hAnsi="Calibri" w:cs="Calibri"/>
                 <w:webHidden/>
               </w:rPr>
               <w:t>8</w:t>
             </w:r>
             <w:r>
               <w:rPr>
-                <w:rFonts w:asciiTheme="minorHAnsi" w:hAnsiTheme="minorHAnsi" w:cstheme="minorHAnsi"/>
+                <w:rFonts w:ascii="Calibri" w:hAnsi="Calibri" w:cs="Calibri"/>
                 <w:webHidden/>
               </w:rPr>
               <w:fldChar w:fldCharType="end"/>
@@ -1303,23 +1386,23 @@
               <w:tab w:val="right" w:leader="dot" w:pos="9062"/>
             </w:tabs>
             <w:rPr>
-              <w:rFonts w:asciiTheme="minorHAnsi" w:eastAsiaTheme="minorEastAsia" w:hAnsiTheme="minorHAnsi" w:cstheme="minorHAnsi"/>
+              <w:rFonts w:ascii="Calibri" w:eastAsiaTheme="minorEastAsia" w:hAnsi="Calibri" w:cs="Calibri"/>
               <w:noProof/>
               <w:lang w:eastAsia="fr-FR"/>
             </w:rPr>
           </w:pPr>
-          <w:hyperlink w:anchor="_Toc57148746" w:history="1">
+          <w:hyperlink w:anchor="_Toc57326192" w:history="1">
             <w:r>
               <w:rPr>
                 <w:rStyle w:val="Lienhypertexte"/>
-                <w:rFonts w:asciiTheme="minorHAnsi" w:hAnsiTheme="minorHAnsi" w:cstheme="minorHAnsi"/>
+                <w:rFonts w:ascii="Calibri" w:hAnsi="Calibri" w:cs="Calibri"/>
                 <w:noProof/>
               </w:rPr>
               <w:t>Choix techniques</w:t>
             </w:r>
             <w:r>
               <w:rPr>
-                <w:rFonts w:asciiTheme="minorHAnsi" w:hAnsiTheme="minorHAnsi" w:cstheme="minorHAnsi"/>
+                <w:rFonts w:ascii="Calibri" w:hAnsi="Calibri" w:cs="Calibri"/>
                 <w:noProof/>
                 <w:webHidden/>
               </w:rPr>
@@ -1327,7 +1410,7 @@
             </w:r>
             <w:r>
               <w:rPr>
-                <w:rFonts w:asciiTheme="minorHAnsi" w:hAnsiTheme="minorHAnsi" w:cstheme="minorHAnsi"/>
+                <w:rFonts w:ascii="Calibri" w:hAnsi="Calibri" w:cs="Calibri"/>
                 <w:noProof/>
                 <w:webHidden/>
               </w:rPr>
@@ -1335,22 +1418,22 @@
             </w:r>
             <w:r>
               <w:rPr>
-                <w:rFonts w:asciiTheme="minorHAnsi" w:hAnsiTheme="minorHAnsi" w:cstheme="minorHAnsi"/>
-                <w:noProof/>
-                <w:webHidden/>
-              </w:rPr>
-              <w:instrText xml:space="preserve"> PAGEREF _Toc57148746 \h </w:instrText>
-            </w:r>
-            <w:r>
-              <w:rPr>
-                <w:rFonts w:asciiTheme="minorHAnsi" w:hAnsiTheme="minorHAnsi" w:cstheme="minorHAnsi"/>
-                <w:noProof/>
-                <w:webHidden/>
-              </w:rPr>
-            </w:r>
-            <w:r>
-              <w:rPr>
-                <w:rFonts w:asciiTheme="minorHAnsi" w:hAnsiTheme="minorHAnsi" w:cstheme="minorHAnsi"/>
+                <w:rFonts w:ascii="Calibri" w:hAnsi="Calibri" w:cs="Calibri"/>
+                <w:noProof/>
+                <w:webHidden/>
+              </w:rPr>
+              <w:instrText xml:space="preserve"> PAGEREF _Toc57326192 \h </w:instrText>
+            </w:r>
+            <w:r>
+              <w:rPr>
+                <w:rFonts w:ascii="Calibri" w:hAnsi="Calibri" w:cs="Calibri"/>
+                <w:noProof/>
+                <w:webHidden/>
+              </w:rPr>
+            </w:r>
+            <w:r>
+              <w:rPr>
+                <w:rFonts w:ascii="Calibri" w:hAnsi="Calibri" w:cs="Calibri"/>
                 <w:noProof/>
                 <w:webHidden/>
               </w:rPr>
@@ -1358,7 +1441,7 @@
             </w:r>
             <w:r>
               <w:rPr>
-                <w:rFonts w:asciiTheme="minorHAnsi" w:hAnsiTheme="minorHAnsi" w:cstheme="minorHAnsi"/>
+                <w:rFonts w:ascii="Calibri" w:hAnsi="Calibri" w:cs="Calibri"/>
                 <w:noProof/>
                 <w:webHidden/>
               </w:rPr>
@@ -1366,7 +1449,7 @@
             </w:r>
             <w:r>
               <w:rPr>
-                <w:rFonts w:asciiTheme="minorHAnsi" w:hAnsiTheme="minorHAnsi" w:cstheme="minorHAnsi"/>
+                <w:rFonts w:ascii="Calibri" w:hAnsi="Calibri" w:cs="Calibri"/>
                 <w:noProof/>
                 <w:webHidden/>
               </w:rPr>
@@ -1381,23 +1464,23 @@
               <w:tab w:val="right" w:leader="dot" w:pos="9062"/>
             </w:tabs>
             <w:rPr>
-              <w:rFonts w:asciiTheme="minorHAnsi" w:eastAsiaTheme="minorEastAsia" w:hAnsiTheme="minorHAnsi" w:cstheme="minorHAnsi"/>
+              <w:rFonts w:ascii="Calibri" w:eastAsiaTheme="minorEastAsia" w:hAnsi="Calibri" w:cs="Calibri"/>
               <w:noProof/>
               <w:lang w:eastAsia="fr-FR"/>
             </w:rPr>
           </w:pPr>
-          <w:hyperlink w:anchor="_Toc57148747" w:history="1">
+          <w:hyperlink w:anchor="_Toc57326193" w:history="1">
             <w:r>
               <w:rPr>
                 <w:rStyle w:val="Lienhypertexte"/>
-                <w:rFonts w:asciiTheme="minorHAnsi" w:hAnsiTheme="minorHAnsi" w:cstheme="minorHAnsi"/>
-                <w:noProof/>
-              </w:rPr>
-              <w:t>Hashage et chiffrement des données</w:t>
-            </w:r>
-            <w:r>
-              <w:rPr>
-                <w:rFonts w:asciiTheme="minorHAnsi" w:hAnsiTheme="minorHAnsi" w:cstheme="minorHAnsi"/>
+                <w:rFonts w:ascii="Calibri" w:hAnsi="Calibri" w:cs="Calibri"/>
+                <w:noProof/>
+              </w:rPr>
+              <w:t>Hachage et chiffrement des données</w:t>
+            </w:r>
+            <w:r>
+              <w:rPr>
+                <w:rFonts w:ascii="Calibri" w:hAnsi="Calibri" w:cs="Calibri"/>
                 <w:noProof/>
                 <w:webHidden/>
               </w:rPr>
@@ -1405,7 +1488,7 @@
             </w:r>
             <w:r>
               <w:rPr>
-                <w:rFonts w:asciiTheme="minorHAnsi" w:hAnsiTheme="minorHAnsi" w:cstheme="minorHAnsi"/>
+                <w:rFonts w:ascii="Calibri" w:hAnsi="Calibri" w:cs="Calibri"/>
                 <w:noProof/>
                 <w:webHidden/>
               </w:rPr>
@@ -1413,22 +1496,22 @@
             </w:r>
             <w:r>
               <w:rPr>
-                <w:rFonts w:asciiTheme="minorHAnsi" w:hAnsiTheme="minorHAnsi" w:cstheme="minorHAnsi"/>
-                <w:noProof/>
-                <w:webHidden/>
-              </w:rPr>
-              <w:instrText xml:space="preserve"> PAGEREF _Toc57148747 \h </w:instrText>
-            </w:r>
-            <w:r>
-              <w:rPr>
-                <w:rFonts w:asciiTheme="minorHAnsi" w:hAnsiTheme="minorHAnsi" w:cstheme="minorHAnsi"/>
-                <w:noProof/>
-                <w:webHidden/>
-              </w:rPr>
-            </w:r>
-            <w:r>
-              <w:rPr>
-                <w:rFonts w:asciiTheme="minorHAnsi" w:hAnsiTheme="minorHAnsi" w:cstheme="minorHAnsi"/>
+                <w:rFonts w:ascii="Calibri" w:hAnsi="Calibri" w:cs="Calibri"/>
+                <w:noProof/>
+                <w:webHidden/>
+              </w:rPr>
+              <w:instrText xml:space="preserve"> PAGEREF _Toc57326193 \h </w:instrText>
+            </w:r>
+            <w:r>
+              <w:rPr>
+                <w:rFonts w:ascii="Calibri" w:hAnsi="Calibri" w:cs="Calibri"/>
+                <w:noProof/>
+                <w:webHidden/>
+              </w:rPr>
+            </w:r>
+            <w:r>
+              <w:rPr>
+                <w:rFonts w:ascii="Calibri" w:hAnsi="Calibri" w:cs="Calibri"/>
                 <w:noProof/>
                 <w:webHidden/>
               </w:rPr>
@@ -1436,7 +1519,7 @@
             </w:r>
             <w:r>
               <w:rPr>
-                <w:rFonts w:asciiTheme="minorHAnsi" w:hAnsiTheme="minorHAnsi" w:cstheme="minorHAnsi"/>
+                <w:rFonts w:ascii="Calibri" w:hAnsi="Calibri" w:cs="Calibri"/>
                 <w:noProof/>
                 <w:webHidden/>
               </w:rPr>
@@ -1444,7 +1527,7 @@
             </w:r>
             <w:r>
               <w:rPr>
-                <w:rFonts w:asciiTheme="minorHAnsi" w:hAnsiTheme="minorHAnsi" w:cstheme="minorHAnsi"/>
+                <w:rFonts w:ascii="Calibri" w:hAnsi="Calibri" w:cs="Calibri"/>
                 <w:noProof/>
                 <w:webHidden/>
               </w:rPr>
@@ -1459,23 +1542,23 @@
               <w:tab w:val="right" w:leader="dot" w:pos="9062"/>
             </w:tabs>
             <w:rPr>
-              <w:rFonts w:asciiTheme="minorHAnsi" w:eastAsiaTheme="minorEastAsia" w:hAnsiTheme="minorHAnsi" w:cstheme="minorHAnsi"/>
+              <w:rFonts w:ascii="Calibri" w:eastAsiaTheme="minorEastAsia" w:hAnsi="Calibri" w:cs="Calibri"/>
               <w:noProof/>
               <w:lang w:eastAsia="fr-FR"/>
             </w:rPr>
           </w:pPr>
-          <w:hyperlink w:anchor="_Toc57148748" w:history="1">
+          <w:hyperlink w:anchor="_Toc57326194" w:history="1">
             <w:r>
               <w:rPr>
                 <w:rStyle w:val="Lienhypertexte"/>
-                <w:rFonts w:asciiTheme="minorHAnsi" w:hAnsiTheme="minorHAnsi" w:cstheme="minorHAnsi"/>
+                <w:rFonts w:ascii="Calibri" w:hAnsi="Calibri" w:cs="Calibri"/>
                 <w:noProof/>
               </w:rPr>
               <w:t>Fichiers créés</w:t>
             </w:r>
             <w:r>
               <w:rPr>
-                <w:rFonts w:asciiTheme="minorHAnsi" w:hAnsiTheme="minorHAnsi" w:cstheme="minorHAnsi"/>
+                <w:rFonts w:ascii="Calibri" w:hAnsi="Calibri" w:cs="Calibri"/>
                 <w:noProof/>
                 <w:webHidden/>
               </w:rPr>
@@ -1483,7 +1566,7 @@
             </w:r>
             <w:r>
               <w:rPr>
-                <w:rFonts w:asciiTheme="minorHAnsi" w:hAnsiTheme="minorHAnsi" w:cstheme="minorHAnsi"/>
+                <w:rFonts w:ascii="Calibri" w:hAnsi="Calibri" w:cs="Calibri"/>
                 <w:noProof/>
                 <w:webHidden/>
               </w:rPr>
@@ -1491,22 +1574,22 @@
             </w:r>
             <w:r>
               <w:rPr>
-                <w:rFonts w:asciiTheme="minorHAnsi" w:hAnsiTheme="minorHAnsi" w:cstheme="minorHAnsi"/>
-                <w:noProof/>
-                <w:webHidden/>
-              </w:rPr>
-              <w:instrText xml:space="preserve"> PAGEREF _Toc57148748 \h </w:instrText>
-            </w:r>
-            <w:r>
-              <w:rPr>
-                <w:rFonts w:asciiTheme="minorHAnsi" w:hAnsiTheme="minorHAnsi" w:cstheme="minorHAnsi"/>
-                <w:noProof/>
-                <w:webHidden/>
-              </w:rPr>
-            </w:r>
-            <w:r>
-              <w:rPr>
-                <w:rFonts w:asciiTheme="minorHAnsi" w:hAnsiTheme="minorHAnsi" w:cstheme="minorHAnsi"/>
+                <w:rFonts w:ascii="Calibri" w:hAnsi="Calibri" w:cs="Calibri"/>
+                <w:noProof/>
+                <w:webHidden/>
+              </w:rPr>
+              <w:instrText xml:space="preserve"> PAGEREF _Toc57326194 \h </w:instrText>
+            </w:r>
+            <w:r>
+              <w:rPr>
+                <w:rFonts w:ascii="Calibri" w:hAnsi="Calibri" w:cs="Calibri"/>
+                <w:noProof/>
+                <w:webHidden/>
+              </w:rPr>
+            </w:r>
+            <w:r>
+              <w:rPr>
+                <w:rFonts w:ascii="Calibri" w:hAnsi="Calibri" w:cs="Calibri"/>
                 <w:noProof/>
                 <w:webHidden/>
               </w:rPr>
@@ -1514,7 +1597,7 @@
             </w:r>
             <w:r>
               <w:rPr>
-                <w:rFonts w:asciiTheme="minorHAnsi" w:hAnsiTheme="minorHAnsi" w:cstheme="minorHAnsi"/>
+                <w:rFonts w:ascii="Calibri" w:hAnsi="Calibri" w:cs="Calibri"/>
                 <w:noProof/>
                 <w:webHidden/>
               </w:rPr>
@@ -1522,7 +1605,7 @@
             </w:r>
             <w:r>
               <w:rPr>
-                <w:rFonts w:asciiTheme="minorHAnsi" w:hAnsiTheme="minorHAnsi" w:cstheme="minorHAnsi"/>
+                <w:rFonts w:ascii="Calibri" w:hAnsi="Calibri" w:cs="Calibri"/>
                 <w:noProof/>
                 <w:webHidden/>
               </w:rPr>
@@ -1534,7 +1617,7 @@
           <w:pPr>
             <w:pStyle w:val="TM1"/>
             <w:rPr>
-              <w:rFonts w:asciiTheme="minorHAnsi" w:eastAsiaTheme="minorEastAsia" w:hAnsiTheme="minorHAnsi" w:cstheme="minorHAnsi"/>
+              <w:rFonts w:ascii="Calibri" w:eastAsiaTheme="minorEastAsia" w:hAnsi="Calibri" w:cs="Calibri"/>
               <w:b w:val="0"/>
               <w:bCs w:val="0"/>
               <w:sz w:val="22"/>
@@ -1542,11 +1625,11 @@
               <w:lang w:eastAsia="fr-FR"/>
             </w:rPr>
           </w:pPr>
-          <w:hyperlink w:anchor="_Toc57148749" w:history="1">
+          <w:hyperlink w:anchor="_Toc57326195" w:history="1">
             <w:r>
               <w:rPr>
                 <w:rStyle w:val="Lienhypertexte"/>
-                <w:rFonts w:asciiTheme="minorHAnsi" w:hAnsiTheme="minorHAnsi" w:cstheme="minorHAnsi"/>
+                <w:rFonts w:ascii="Calibri" w:hAnsi="Calibri" w:cs="Calibri"/>
                 <w14:shadow w14:blurRad="50800" w14:dist="38100" w14:dir="2700000" w14:sx="100000" w14:sy="100000" w14:kx="0" w14:ky="0" w14:algn="tl">
                   <w14:srgbClr w14:val="000000">
                     <w14:alpha w14:val="60000"/>
@@ -1557,48 +1640,48 @@
             </w:r>
             <w:r>
               <w:rPr>
-                <w:rFonts w:asciiTheme="minorHAnsi" w:hAnsiTheme="minorHAnsi" w:cstheme="minorHAnsi"/>
+                <w:rFonts w:ascii="Calibri" w:hAnsi="Calibri" w:cs="Calibri"/>
                 <w:webHidden/>
               </w:rPr>
               <w:tab/>
             </w:r>
             <w:r>
               <w:rPr>
-                <w:rFonts w:asciiTheme="minorHAnsi" w:hAnsiTheme="minorHAnsi" w:cstheme="minorHAnsi"/>
+                <w:rFonts w:ascii="Calibri" w:hAnsi="Calibri" w:cs="Calibri"/>
                 <w:webHidden/>
               </w:rPr>
               <w:fldChar w:fldCharType="begin"/>
             </w:r>
             <w:r>
               <w:rPr>
-                <w:rFonts w:asciiTheme="minorHAnsi" w:hAnsiTheme="minorHAnsi" w:cstheme="minorHAnsi"/>
-                <w:webHidden/>
-              </w:rPr>
-              <w:instrText xml:space="preserve"> PAGEREF _Toc57148749 \h </w:instrText>
-            </w:r>
-            <w:r>
-              <w:rPr>
-                <w:rFonts w:asciiTheme="minorHAnsi" w:hAnsiTheme="minorHAnsi" w:cstheme="minorHAnsi"/>
-                <w:webHidden/>
-              </w:rPr>
-            </w:r>
-            <w:r>
-              <w:rPr>
-                <w:rFonts w:asciiTheme="minorHAnsi" w:hAnsiTheme="minorHAnsi" w:cstheme="minorHAnsi"/>
+                <w:rFonts w:ascii="Calibri" w:hAnsi="Calibri" w:cs="Calibri"/>
+                <w:webHidden/>
+              </w:rPr>
+              <w:instrText xml:space="preserve"> PAGEREF _Toc57326195 \h </w:instrText>
+            </w:r>
+            <w:r>
+              <w:rPr>
+                <w:rFonts w:ascii="Calibri" w:hAnsi="Calibri" w:cs="Calibri"/>
+                <w:webHidden/>
+              </w:rPr>
+            </w:r>
+            <w:r>
+              <w:rPr>
+                <w:rFonts w:ascii="Calibri" w:hAnsi="Calibri" w:cs="Calibri"/>
                 <w:webHidden/>
               </w:rPr>
               <w:fldChar w:fldCharType="separate"/>
             </w:r>
             <w:r>
               <w:rPr>
-                <w:rFonts w:asciiTheme="minorHAnsi" w:hAnsiTheme="minorHAnsi" w:cstheme="minorHAnsi"/>
+                <w:rFonts w:ascii="Calibri" w:hAnsi="Calibri" w:cs="Calibri"/>
                 <w:webHidden/>
               </w:rPr>
               <w:t>9</w:t>
             </w:r>
             <w:r>
               <w:rPr>
-                <w:rFonts w:asciiTheme="minorHAnsi" w:hAnsiTheme="minorHAnsi" w:cstheme="minorHAnsi"/>
+                <w:rFonts w:ascii="Calibri" w:hAnsi="Calibri" w:cs="Calibri"/>
                 <w:webHidden/>
               </w:rPr>
               <w:fldChar w:fldCharType="end"/>
@@ -1612,23 +1695,23 @@
               <w:tab w:val="right" w:leader="dot" w:pos="9062"/>
             </w:tabs>
             <w:rPr>
-              <w:rFonts w:asciiTheme="minorHAnsi" w:eastAsiaTheme="minorEastAsia" w:hAnsiTheme="minorHAnsi" w:cstheme="minorHAnsi"/>
+              <w:rFonts w:ascii="Calibri" w:eastAsiaTheme="minorEastAsia" w:hAnsi="Calibri" w:cs="Calibri"/>
               <w:noProof/>
               <w:lang w:eastAsia="fr-FR"/>
             </w:rPr>
           </w:pPr>
-          <w:hyperlink w:anchor="_Toc57148750" w:history="1">
+          <w:hyperlink w:anchor="_Toc57326196" w:history="1">
             <w:r>
               <w:rPr>
                 <w:rStyle w:val="Lienhypertexte"/>
-                <w:rFonts w:asciiTheme="minorHAnsi" w:hAnsiTheme="minorHAnsi" w:cstheme="minorHAnsi"/>
+                <w:rFonts w:ascii="Calibri" w:hAnsi="Calibri" w:cs="Calibri"/>
                 <w:noProof/>
               </w:rPr>
               <w:t>Mode d’emploi</w:t>
             </w:r>
             <w:r>
               <w:rPr>
-                <w:rFonts w:asciiTheme="minorHAnsi" w:hAnsiTheme="minorHAnsi" w:cstheme="minorHAnsi"/>
+                <w:rFonts w:ascii="Calibri" w:hAnsi="Calibri" w:cs="Calibri"/>
                 <w:noProof/>
                 <w:webHidden/>
               </w:rPr>
@@ -1636,7 +1719,7 @@
             </w:r>
             <w:r>
               <w:rPr>
-                <w:rFonts w:asciiTheme="minorHAnsi" w:hAnsiTheme="minorHAnsi" w:cstheme="minorHAnsi"/>
+                <w:rFonts w:ascii="Calibri" w:hAnsi="Calibri" w:cs="Calibri"/>
                 <w:noProof/>
                 <w:webHidden/>
               </w:rPr>
@@ -1644,22 +1727,22 @@
             </w:r>
             <w:r>
               <w:rPr>
-                <w:rFonts w:asciiTheme="minorHAnsi" w:hAnsiTheme="minorHAnsi" w:cstheme="minorHAnsi"/>
-                <w:noProof/>
-                <w:webHidden/>
-              </w:rPr>
-              <w:instrText xml:space="preserve"> PAGEREF _Toc57148750 \h </w:instrText>
-            </w:r>
-            <w:r>
-              <w:rPr>
-                <w:rFonts w:asciiTheme="minorHAnsi" w:hAnsiTheme="minorHAnsi" w:cstheme="minorHAnsi"/>
-                <w:noProof/>
-                <w:webHidden/>
-              </w:rPr>
-            </w:r>
-            <w:r>
-              <w:rPr>
-                <w:rFonts w:asciiTheme="minorHAnsi" w:hAnsiTheme="minorHAnsi" w:cstheme="minorHAnsi"/>
+                <w:rFonts w:ascii="Calibri" w:hAnsi="Calibri" w:cs="Calibri"/>
+                <w:noProof/>
+                <w:webHidden/>
+              </w:rPr>
+              <w:instrText xml:space="preserve"> PAGEREF _Toc57326196 \h </w:instrText>
+            </w:r>
+            <w:r>
+              <w:rPr>
+                <w:rFonts w:ascii="Calibri" w:hAnsi="Calibri" w:cs="Calibri"/>
+                <w:noProof/>
+                <w:webHidden/>
+              </w:rPr>
+            </w:r>
+            <w:r>
+              <w:rPr>
+                <w:rFonts w:ascii="Calibri" w:hAnsi="Calibri" w:cs="Calibri"/>
                 <w:noProof/>
                 <w:webHidden/>
               </w:rPr>
@@ -1667,7 +1750,7 @@
             </w:r>
             <w:r>
               <w:rPr>
-                <w:rFonts w:asciiTheme="minorHAnsi" w:hAnsiTheme="minorHAnsi" w:cstheme="minorHAnsi"/>
+                <w:rFonts w:ascii="Calibri" w:hAnsi="Calibri" w:cs="Calibri"/>
                 <w:noProof/>
                 <w:webHidden/>
               </w:rPr>
@@ -1675,7 +1758,7 @@
             </w:r>
             <w:r>
               <w:rPr>
-                <w:rFonts w:asciiTheme="minorHAnsi" w:hAnsiTheme="minorHAnsi" w:cstheme="minorHAnsi"/>
+                <w:rFonts w:ascii="Calibri" w:hAnsi="Calibri" w:cs="Calibri"/>
                 <w:noProof/>
                 <w:webHidden/>
               </w:rPr>
@@ -1690,23 +1773,23 @@
               <w:tab w:val="right" w:leader="dot" w:pos="9062"/>
             </w:tabs>
             <w:rPr>
-              <w:rFonts w:asciiTheme="minorHAnsi" w:eastAsiaTheme="minorEastAsia" w:hAnsiTheme="minorHAnsi" w:cstheme="minorHAnsi"/>
+              <w:rFonts w:ascii="Calibri" w:eastAsiaTheme="minorEastAsia" w:hAnsi="Calibri" w:cs="Calibri"/>
               <w:noProof/>
               <w:lang w:eastAsia="fr-FR"/>
             </w:rPr>
           </w:pPr>
-          <w:hyperlink w:anchor="_Toc57148751" w:history="1">
+          <w:hyperlink w:anchor="_Toc57326197" w:history="1">
             <w:r>
               <w:rPr>
                 <w:rStyle w:val="Lienhypertexte"/>
-                <w:rFonts w:asciiTheme="minorHAnsi" w:hAnsiTheme="minorHAnsi" w:cstheme="minorHAnsi"/>
+                <w:rFonts w:ascii="Calibri" w:hAnsi="Calibri" w:cs="Calibri"/>
                 <w:noProof/>
               </w:rPr>
               <w:t>Configuration requise</w:t>
             </w:r>
             <w:r>
               <w:rPr>
-                <w:rFonts w:asciiTheme="minorHAnsi" w:hAnsiTheme="minorHAnsi" w:cstheme="minorHAnsi"/>
+                <w:rFonts w:ascii="Calibri" w:hAnsi="Calibri" w:cs="Calibri"/>
                 <w:noProof/>
                 <w:webHidden/>
               </w:rPr>
@@ -1714,7 +1797,7 @@
             </w:r>
             <w:r>
               <w:rPr>
-                <w:rFonts w:asciiTheme="minorHAnsi" w:hAnsiTheme="minorHAnsi" w:cstheme="minorHAnsi"/>
+                <w:rFonts w:ascii="Calibri" w:hAnsi="Calibri" w:cs="Calibri"/>
                 <w:noProof/>
                 <w:webHidden/>
               </w:rPr>
@@ -1722,22 +1805,22 @@
             </w:r>
             <w:r>
               <w:rPr>
-                <w:rFonts w:asciiTheme="minorHAnsi" w:hAnsiTheme="minorHAnsi" w:cstheme="minorHAnsi"/>
-                <w:noProof/>
-                <w:webHidden/>
-              </w:rPr>
-              <w:instrText xml:space="preserve"> PAGEREF _Toc57148751 \h </w:instrText>
-            </w:r>
-            <w:r>
-              <w:rPr>
-                <w:rFonts w:asciiTheme="minorHAnsi" w:hAnsiTheme="minorHAnsi" w:cstheme="minorHAnsi"/>
-                <w:noProof/>
-                <w:webHidden/>
-              </w:rPr>
-            </w:r>
-            <w:r>
-              <w:rPr>
-                <w:rFonts w:asciiTheme="minorHAnsi" w:hAnsiTheme="minorHAnsi" w:cstheme="minorHAnsi"/>
+                <w:rFonts w:ascii="Calibri" w:hAnsi="Calibri" w:cs="Calibri"/>
+                <w:noProof/>
+                <w:webHidden/>
+              </w:rPr>
+              <w:instrText xml:space="preserve"> PAGEREF _Toc57326197 \h </w:instrText>
+            </w:r>
+            <w:r>
+              <w:rPr>
+                <w:rFonts w:ascii="Calibri" w:hAnsi="Calibri" w:cs="Calibri"/>
+                <w:noProof/>
+                <w:webHidden/>
+              </w:rPr>
+            </w:r>
+            <w:r>
+              <w:rPr>
+                <w:rFonts w:ascii="Calibri" w:hAnsi="Calibri" w:cs="Calibri"/>
                 <w:noProof/>
                 <w:webHidden/>
               </w:rPr>
@@ -1745,7 +1828,7 @@
             </w:r>
             <w:r>
               <w:rPr>
-                <w:rFonts w:asciiTheme="minorHAnsi" w:hAnsiTheme="minorHAnsi" w:cstheme="minorHAnsi"/>
+                <w:rFonts w:ascii="Calibri" w:hAnsi="Calibri" w:cs="Calibri"/>
                 <w:noProof/>
                 <w:webHidden/>
               </w:rPr>
@@ -1753,7 +1836,7 @@
             </w:r>
             <w:r>
               <w:rPr>
-                <w:rFonts w:asciiTheme="minorHAnsi" w:hAnsiTheme="minorHAnsi" w:cstheme="minorHAnsi"/>
+                <w:rFonts w:ascii="Calibri" w:hAnsi="Calibri" w:cs="Calibri"/>
                 <w:noProof/>
                 <w:webHidden/>
               </w:rPr>
@@ -1765,7 +1848,7 @@
           <w:pPr>
             <w:pStyle w:val="TM1"/>
             <w:rPr>
-              <w:rFonts w:asciiTheme="minorHAnsi" w:eastAsiaTheme="minorEastAsia" w:hAnsiTheme="minorHAnsi" w:cstheme="minorHAnsi"/>
+              <w:rFonts w:ascii="Calibri" w:eastAsiaTheme="minorEastAsia" w:hAnsi="Calibri" w:cs="Calibri"/>
               <w:b w:val="0"/>
               <w:bCs w:val="0"/>
               <w:sz w:val="22"/>
@@ -1773,11 +1856,11 @@
               <w:lang w:eastAsia="fr-FR"/>
             </w:rPr>
           </w:pPr>
-          <w:hyperlink w:anchor="_Toc57148752" w:history="1">
+          <w:hyperlink w:anchor="_Toc57326198" w:history="1">
             <w:r>
               <w:rPr>
                 <w:rStyle w:val="Lienhypertexte"/>
-                <w:rFonts w:asciiTheme="minorHAnsi" w:hAnsiTheme="minorHAnsi" w:cstheme="minorHAnsi"/>
+                <w:rFonts w:ascii="Calibri" w:hAnsi="Calibri" w:cs="Calibri"/>
                 <w14:shadow w14:blurRad="50800" w14:dist="38100" w14:dir="2700000" w14:sx="100000" w14:sy="100000" w14:kx="0" w14:ky="0" w14:algn="tl">
                   <w14:srgbClr w14:val="000000">
                     <w14:alpha w14:val="60000"/>
@@ -1788,48 +1871,48 @@
             </w:r>
             <w:r>
               <w:rPr>
-                <w:rFonts w:asciiTheme="minorHAnsi" w:hAnsiTheme="minorHAnsi" w:cstheme="minorHAnsi"/>
+                <w:rFonts w:ascii="Calibri" w:hAnsi="Calibri" w:cs="Calibri"/>
                 <w:webHidden/>
               </w:rPr>
               <w:tab/>
             </w:r>
             <w:r>
               <w:rPr>
-                <w:rFonts w:asciiTheme="minorHAnsi" w:hAnsiTheme="minorHAnsi" w:cstheme="minorHAnsi"/>
+                <w:rFonts w:ascii="Calibri" w:hAnsi="Calibri" w:cs="Calibri"/>
                 <w:webHidden/>
               </w:rPr>
               <w:fldChar w:fldCharType="begin"/>
             </w:r>
             <w:r>
               <w:rPr>
-                <w:rFonts w:asciiTheme="minorHAnsi" w:hAnsiTheme="minorHAnsi" w:cstheme="minorHAnsi"/>
-                <w:webHidden/>
-              </w:rPr>
-              <w:instrText xml:space="preserve"> PAGEREF _Toc57148752 \h </w:instrText>
-            </w:r>
-            <w:r>
-              <w:rPr>
-                <w:rFonts w:asciiTheme="minorHAnsi" w:hAnsiTheme="minorHAnsi" w:cstheme="minorHAnsi"/>
-                <w:webHidden/>
-              </w:rPr>
-            </w:r>
-            <w:r>
-              <w:rPr>
-                <w:rFonts w:asciiTheme="minorHAnsi" w:hAnsiTheme="minorHAnsi" w:cstheme="minorHAnsi"/>
+                <w:rFonts w:ascii="Calibri" w:hAnsi="Calibri" w:cs="Calibri"/>
+                <w:webHidden/>
+              </w:rPr>
+              <w:instrText xml:space="preserve"> PAGEREF _Toc57326198 \h </w:instrText>
+            </w:r>
+            <w:r>
+              <w:rPr>
+                <w:rFonts w:ascii="Calibri" w:hAnsi="Calibri" w:cs="Calibri"/>
+                <w:webHidden/>
+              </w:rPr>
+            </w:r>
+            <w:r>
+              <w:rPr>
+                <w:rFonts w:ascii="Calibri" w:hAnsi="Calibri" w:cs="Calibri"/>
                 <w:webHidden/>
               </w:rPr>
               <w:fldChar w:fldCharType="separate"/>
             </w:r>
             <w:r>
               <w:rPr>
-                <w:rFonts w:asciiTheme="minorHAnsi" w:hAnsiTheme="minorHAnsi" w:cstheme="minorHAnsi"/>
+                <w:rFonts w:ascii="Calibri" w:hAnsi="Calibri" w:cs="Calibri"/>
                 <w:webHidden/>
               </w:rPr>
               <w:t>10</w:t>
             </w:r>
             <w:r>
               <w:rPr>
-                <w:rFonts w:asciiTheme="minorHAnsi" w:hAnsiTheme="minorHAnsi" w:cstheme="minorHAnsi"/>
+                <w:rFonts w:ascii="Calibri" w:hAnsi="Calibri" w:cs="Calibri"/>
                 <w:webHidden/>
               </w:rPr>
               <w:fldChar w:fldCharType="end"/>
@@ -1843,23 +1926,23 @@
               <w:tab w:val="right" w:leader="dot" w:pos="9062"/>
             </w:tabs>
             <w:rPr>
-              <w:rFonts w:asciiTheme="minorHAnsi" w:eastAsiaTheme="minorEastAsia" w:hAnsiTheme="minorHAnsi" w:cstheme="minorHAnsi"/>
+              <w:rFonts w:ascii="Calibri" w:eastAsiaTheme="minorEastAsia" w:hAnsi="Calibri" w:cs="Calibri"/>
               <w:noProof/>
               <w:lang w:eastAsia="fr-FR"/>
             </w:rPr>
           </w:pPr>
-          <w:hyperlink w:anchor="_Toc57148753" w:history="1">
+          <w:hyperlink w:anchor="_Toc57326199" w:history="1">
             <w:r>
               <w:rPr>
                 <w:rStyle w:val="Lienhypertexte"/>
-                <w:rFonts w:asciiTheme="minorHAnsi" w:hAnsiTheme="minorHAnsi" w:cstheme="minorHAnsi"/>
+                <w:rFonts w:ascii="Calibri" w:hAnsi="Calibri" w:cs="Calibri"/>
                 <w:noProof/>
               </w:rPr>
               <w:t>Bilan</w:t>
             </w:r>
             <w:r>
               <w:rPr>
-                <w:rFonts w:asciiTheme="minorHAnsi" w:hAnsiTheme="minorHAnsi" w:cstheme="minorHAnsi"/>
+                <w:rFonts w:ascii="Calibri" w:hAnsi="Calibri" w:cs="Calibri"/>
                 <w:noProof/>
                 <w:webHidden/>
               </w:rPr>
@@ -1867,7 +1950,7 @@
             </w:r>
             <w:r>
               <w:rPr>
-                <w:rFonts w:asciiTheme="minorHAnsi" w:hAnsiTheme="minorHAnsi" w:cstheme="minorHAnsi"/>
+                <w:rFonts w:ascii="Calibri" w:hAnsi="Calibri" w:cs="Calibri"/>
                 <w:noProof/>
                 <w:webHidden/>
               </w:rPr>
@@ -1875,22 +1958,22 @@
             </w:r>
             <w:r>
               <w:rPr>
-                <w:rFonts w:asciiTheme="minorHAnsi" w:hAnsiTheme="minorHAnsi" w:cstheme="minorHAnsi"/>
-                <w:noProof/>
-                <w:webHidden/>
-              </w:rPr>
-              <w:instrText xml:space="preserve"> PAGEREF _Toc57148753 \h </w:instrText>
-            </w:r>
-            <w:r>
-              <w:rPr>
-                <w:rFonts w:asciiTheme="minorHAnsi" w:hAnsiTheme="minorHAnsi" w:cstheme="minorHAnsi"/>
-                <w:noProof/>
-                <w:webHidden/>
-              </w:rPr>
-            </w:r>
-            <w:r>
-              <w:rPr>
-                <w:rFonts w:asciiTheme="minorHAnsi" w:hAnsiTheme="minorHAnsi" w:cstheme="minorHAnsi"/>
+                <w:rFonts w:ascii="Calibri" w:hAnsi="Calibri" w:cs="Calibri"/>
+                <w:noProof/>
+                <w:webHidden/>
+              </w:rPr>
+              <w:instrText xml:space="preserve"> PAGEREF _Toc57326199 \h </w:instrText>
+            </w:r>
+            <w:r>
+              <w:rPr>
+                <w:rFonts w:ascii="Calibri" w:hAnsi="Calibri" w:cs="Calibri"/>
+                <w:noProof/>
+                <w:webHidden/>
+              </w:rPr>
+            </w:r>
+            <w:r>
+              <w:rPr>
+                <w:rFonts w:ascii="Calibri" w:hAnsi="Calibri" w:cs="Calibri"/>
                 <w:noProof/>
                 <w:webHidden/>
               </w:rPr>
@@ -1898,7 +1981,7 @@
             </w:r>
             <w:r>
               <w:rPr>
-                <w:rFonts w:asciiTheme="minorHAnsi" w:hAnsiTheme="minorHAnsi" w:cstheme="minorHAnsi"/>
+                <w:rFonts w:ascii="Calibri" w:hAnsi="Calibri" w:cs="Calibri"/>
                 <w:noProof/>
                 <w:webHidden/>
               </w:rPr>
@@ -1906,7 +1989,7 @@
             </w:r>
             <w:r>
               <w:rPr>
-                <w:rFonts w:asciiTheme="minorHAnsi" w:hAnsiTheme="minorHAnsi" w:cstheme="minorHAnsi"/>
+                <w:rFonts w:ascii="Calibri" w:hAnsi="Calibri" w:cs="Calibri"/>
                 <w:noProof/>
                 <w:webHidden/>
               </w:rPr>
@@ -1921,23 +2004,23 @@
               <w:tab w:val="right" w:leader="dot" w:pos="9062"/>
             </w:tabs>
             <w:rPr>
-              <w:rFonts w:asciiTheme="minorHAnsi" w:eastAsiaTheme="minorEastAsia" w:hAnsiTheme="minorHAnsi" w:cstheme="minorHAnsi"/>
+              <w:rFonts w:ascii="Calibri" w:eastAsiaTheme="minorEastAsia" w:hAnsi="Calibri" w:cs="Calibri"/>
               <w:noProof/>
               <w:lang w:eastAsia="fr-FR"/>
             </w:rPr>
           </w:pPr>
-          <w:hyperlink w:anchor="_Toc57148754" w:history="1">
+          <w:hyperlink w:anchor="_Toc57326200" w:history="1">
             <w:r>
               <w:rPr>
                 <w:rStyle w:val="Lienhypertexte"/>
-                <w:rFonts w:asciiTheme="minorHAnsi" w:hAnsiTheme="minorHAnsi" w:cstheme="minorHAnsi"/>
+                <w:rFonts w:ascii="Calibri" w:hAnsi="Calibri" w:cs="Calibri"/>
                 <w:noProof/>
               </w:rPr>
               <w:t>Optimisations possibles</w:t>
             </w:r>
             <w:r>
               <w:rPr>
-                <w:rFonts w:asciiTheme="minorHAnsi" w:hAnsiTheme="minorHAnsi" w:cstheme="minorHAnsi"/>
+                <w:rFonts w:ascii="Calibri" w:hAnsi="Calibri" w:cs="Calibri"/>
                 <w:noProof/>
                 <w:webHidden/>
               </w:rPr>
@@ -1945,7 +2028,7 @@
             </w:r>
             <w:r>
               <w:rPr>
-                <w:rFonts w:asciiTheme="minorHAnsi" w:hAnsiTheme="minorHAnsi" w:cstheme="minorHAnsi"/>
+                <w:rFonts w:ascii="Calibri" w:hAnsi="Calibri" w:cs="Calibri"/>
                 <w:noProof/>
                 <w:webHidden/>
               </w:rPr>
@@ -1953,22 +2036,22 @@
             </w:r>
             <w:r>
               <w:rPr>
-                <w:rFonts w:asciiTheme="minorHAnsi" w:hAnsiTheme="minorHAnsi" w:cstheme="minorHAnsi"/>
-                <w:noProof/>
-                <w:webHidden/>
-              </w:rPr>
-              <w:instrText xml:space="preserve"> PAGEREF _Toc57148754 \h </w:instrText>
-            </w:r>
-            <w:r>
-              <w:rPr>
-                <w:rFonts w:asciiTheme="minorHAnsi" w:hAnsiTheme="minorHAnsi" w:cstheme="minorHAnsi"/>
-                <w:noProof/>
-                <w:webHidden/>
-              </w:rPr>
-            </w:r>
-            <w:r>
-              <w:rPr>
-                <w:rFonts w:asciiTheme="minorHAnsi" w:hAnsiTheme="minorHAnsi" w:cstheme="minorHAnsi"/>
+                <w:rFonts w:ascii="Calibri" w:hAnsi="Calibri" w:cs="Calibri"/>
+                <w:noProof/>
+                <w:webHidden/>
+              </w:rPr>
+              <w:instrText xml:space="preserve"> PAGEREF _Toc57326200 \h </w:instrText>
+            </w:r>
+            <w:r>
+              <w:rPr>
+                <w:rFonts w:ascii="Calibri" w:hAnsi="Calibri" w:cs="Calibri"/>
+                <w:noProof/>
+                <w:webHidden/>
+              </w:rPr>
+            </w:r>
+            <w:r>
+              <w:rPr>
+                <w:rFonts w:ascii="Calibri" w:hAnsi="Calibri" w:cs="Calibri"/>
                 <w:noProof/>
                 <w:webHidden/>
               </w:rPr>
@@ -1976,7 +2059,7 @@
             </w:r>
             <w:r>
               <w:rPr>
-                <w:rFonts w:asciiTheme="minorHAnsi" w:hAnsiTheme="minorHAnsi" w:cstheme="minorHAnsi"/>
+                <w:rFonts w:ascii="Calibri" w:hAnsi="Calibri" w:cs="Calibri"/>
                 <w:noProof/>
                 <w:webHidden/>
               </w:rPr>
@@ -1984,7 +2067,7 @@
             </w:r>
             <w:r>
               <w:rPr>
-                <w:rFonts w:asciiTheme="minorHAnsi" w:hAnsiTheme="minorHAnsi" w:cstheme="minorHAnsi"/>
+                <w:rFonts w:ascii="Calibri" w:hAnsi="Calibri" w:cs="Calibri"/>
                 <w:noProof/>
                 <w:webHidden/>
               </w:rPr>
@@ -1999,23 +2082,23 @@
               <w:tab w:val="right" w:leader="dot" w:pos="9062"/>
             </w:tabs>
             <w:rPr>
-              <w:rFonts w:asciiTheme="minorHAnsi" w:eastAsiaTheme="minorEastAsia" w:hAnsiTheme="minorHAnsi" w:cstheme="minorHAnsi"/>
+              <w:rFonts w:ascii="Calibri" w:eastAsiaTheme="minorEastAsia" w:hAnsi="Calibri" w:cs="Calibri"/>
               <w:noProof/>
               <w:lang w:eastAsia="fr-FR"/>
             </w:rPr>
           </w:pPr>
-          <w:hyperlink w:anchor="_Toc57148755" w:history="1">
+          <w:hyperlink w:anchor="_Toc57326201" w:history="1">
             <w:r>
               <w:rPr>
                 <w:rStyle w:val="Lienhypertexte"/>
-                <w:rFonts w:asciiTheme="minorHAnsi" w:hAnsiTheme="minorHAnsi" w:cstheme="minorHAnsi"/>
+                <w:rFonts w:ascii="Calibri" w:hAnsi="Calibri" w:cs="Calibri"/>
                 <w:noProof/>
               </w:rPr>
               <w:t>Extensions possibles</w:t>
             </w:r>
             <w:r>
               <w:rPr>
-                <w:rFonts w:asciiTheme="minorHAnsi" w:hAnsiTheme="minorHAnsi" w:cstheme="minorHAnsi"/>
+                <w:rFonts w:ascii="Calibri" w:hAnsi="Calibri" w:cs="Calibri"/>
                 <w:noProof/>
                 <w:webHidden/>
               </w:rPr>
@@ -2023,7 +2106,7 @@
             </w:r>
             <w:r>
               <w:rPr>
-                <w:rFonts w:asciiTheme="minorHAnsi" w:hAnsiTheme="minorHAnsi" w:cstheme="minorHAnsi"/>
+                <w:rFonts w:ascii="Calibri" w:hAnsi="Calibri" w:cs="Calibri"/>
                 <w:noProof/>
                 <w:webHidden/>
               </w:rPr>
@@ -2031,22 +2114,22 @@
             </w:r>
             <w:r>
               <w:rPr>
-                <w:rFonts w:asciiTheme="minorHAnsi" w:hAnsiTheme="minorHAnsi" w:cstheme="minorHAnsi"/>
-                <w:noProof/>
-                <w:webHidden/>
-              </w:rPr>
-              <w:instrText xml:space="preserve"> PAGEREF _Toc57148755 \h </w:instrText>
-            </w:r>
-            <w:r>
-              <w:rPr>
-                <w:rFonts w:asciiTheme="minorHAnsi" w:hAnsiTheme="minorHAnsi" w:cstheme="minorHAnsi"/>
-                <w:noProof/>
-                <w:webHidden/>
-              </w:rPr>
-            </w:r>
-            <w:r>
-              <w:rPr>
-                <w:rFonts w:asciiTheme="minorHAnsi" w:hAnsiTheme="minorHAnsi" w:cstheme="minorHAnsi"/>
+                <w:rFonts w:ascii="Calibri" w:hAnsi="Calibri" w:cs="Calibri"/>
+                <w:noProof/>
+                <w:webHidden/>
+              </w:rPr>
+              <w:instrText xml:space="preserve"> PAGEREF _Toc57326201 \h </w:instrText>
+            </w:r>
+            <w:r>
+              <w:rPr>
+                <w:rFonts w:ascii="Calibri" w:hAnsi="Calibri" w:cs="Calibri"/>
+                <w:noProof/>
+                <w:webHidden/>
+              </w:rPr>
+            </w:r>
+            <w:r>
+              <w:rPr>
+                <w:rFonts w:ascii="Calibri" w:hAnsi="Calibri" w:cs="Calibri"/>
                 <w:noProof/>
                 <w:webHidden/>
               </w:rPr>
@@ -2054,7 +2137,7 @@
             </w:r>
             <w:r>
               <w:rPr>
-                <w:rFonts w:asciiTheme="minorHAnsi" w:hAnsiTheme="minorHAnsi" w:cstheme="minorHAnsi"/>
+                <w:rFonts w:ascii="Calibri" w:hAnsi="Calibri" w:cs="Calibri"/>
                 <w:noProof/>
                 <w:webHidden/>
               </w:rPr>
@@ -2062,7 +2145,7 @@
             </w:r>
             <w:r>
               <w:rPr>
-                <w:rFonts w:asciiTheme="minorHAnsi" w:hAnsiTheme="minorHAnsi" w:cstheme="minorHAnsi"/>
+                <w:rFonts w:ascii="Calibri" w:hAnsi="Calibri" w:cs="Calibri"/>
                 <w:noProof/>
                 <w:webHidden/>
               </w:rPr>
@@ -2073,12 +2156,12 @@
         <w:p>
           <w:pPr>
             <w:rPr>
-              <w:rFonts w:asciiTheme="minorHAnsi" w:hAnsiTheme="minorHAnsi" w:cstheme="minorHAnsi"/>
+              <w:rFonts w:ascii="Calibri" w:hAnsi="Calibri" w:cs="Calibri"/>
             </w:rPr>
           </w:pPr>
           <w:r>
             <w:rPr>
-              <w:rFonts w:asciiTheme="minorHAnsi" w:hAnsiTheme="minorHAnsi" w:cstheme="minorHAnsi"/>
+              <w:rFonts w:ascii="Calibri" w:hAnsi="Calibri" w:cs="Calibri"/>
               <w:b/>
               <w:bCs/>
             </w:rPr>
@@ -2148,7 +2231,7 @@
           </w14:shadow>
         </w:rPr>
       </w:pPr>
-      <w:bookmarkStart w:id="0" w:name="_Toc57148735"/>
+      <w:bookmarkStart w:id="0" w:name="_Toc57326180"/>
       <w:r>
         <w:rPr>
           <w14:shadow w14:blurRad="50800" w14:dist="38100" w14:dir="2700000" w14:sx="100000" w14:sy="100000" w14:kx="0" w14:ky="0" w14:algn="tl">
@@ -2157,7 +2240,6 @@
             </w14:srgbClr>
           </w14:shadow>
         </w:rPr>
-        <w:lastRenderedPageBreak/>
         <w:t>Introduction</w:t>
       </w:r>
       <w:bookmarkEnd w:id="0"/>
@@ -2166,7 +2248,7 @@
       <w:pPr>
         <w:pStyle w:val="Titre2"/>
       </w:pPr>
-      <w:bookmarkStart w:id="1" w:name="_Toc57148736"/>
+      <w:bookmarkStart w:id="1" w:name="_Toc57326181"/>
       <w:r>
         <w:t>Problématique</w:t>
       </w:r>
@@ -2371,7 +2453,7 @@
       <w:pPr>
         <w:pStyle w:val="Titre2"/>
       </w:pPr>
-      <w:bookmarkStart w:id="2" w:name="_Toc57148737"/>
+      <w:bookmarkStart w:id="2" w:name="_Toc57326182"/>
       <w:r>
         <w:t>Présentation du projet</w:t>
       </w:r>
@@ -2664,7 +2746,7 @@
           </w14:shadow>
         </w:rPr>
       </w:pPr>
-      <w:bookmarkStart w:id="3" w:name="_Toc57148738"/>
+      <w:bookmarkStart w:id="3" w:name="_Toc57326183"/>
       <w:r>
         <w:rPr>
           <w14:shadow w14:blurRad="50800" w14:dist="38100" w14:dir="2700000" w14:sx="100000" w14:sy="100000" w14:kx="0" w14:ky="0" w14:algn="tl">
@@ -2682,7 +2764,7 @@
       <w:pPr>
         <w:pStyle w:val="Titre2"/>
       </w:pPr>
-      <w:bookmarkStart w:id="4" w:name="_Toc57148739"/>
+      <w:bookmarkStart w:id="4" w:name="_Toc57326184"/>
       <w:r>
         <w:t>Classes utilisées</w:t>
       </w:r>
@@ -2895,8 +2977,16 @@
             <w:r>
               <w:rPr>
                 <w:rFonts w:asciiTheme="minorHAnsi" w:hAnsiTheme="minorHAnsi" w:cstheme="minorHAnsi"/>
-              </w:rPr>
-              <w:t>Initialise le Gestionnaire ; affiche une fenêtre d’inscription si aucun mot de passe global n’a déjà été créé, ou affiche une fenêtre de connexion si un mot de passe global existe.</w:t>
+                <w:b/>
+                <w:bCs/>
+              </w:rPr>
+              <w:t>Initialise</w:t>
+            </w:r>
+            <w:r>
+              <w:rPr>
+                <w:rFonts w:asciiTheme="minorHAnsi" w:hAnsiTheme="minorHAnsi" w:cstheme="minorHAnsi"/>
+              </w:rPr>
+              <w:t xml:space="preserve"> le Gestionnaire ; affiche une fenêtre d’inscription si aucun mot de passe global n’a déjà été créé, ou affiche une fenêtre de connexion si un mot de passe global existe.</w:t>
             </w:r>
           </w:p>
         </w:tc>
@@ -2936,7 +3026,21 @@
               <w:rPr>
                 <w:rFonts w:asciiTheme="minorHAnsi" w:hAnsiTheme="minorHAnsi" w:cstheme="minorHAnsi"/>
               </w:rPr>
-              <w:t>Cette fenêtre permet la création d’un mot de passe global qui sera utilisé par la suite pour verrouiller/déverrouiller le Gestionnaire.</w:t>
+              <w:t xml:space="preserve">Cette fenêtre permet la </w:t>
+            </w:r>
+            <w:r>
+              <w:rPr>
+                <w:rFonts w:asciiTheme="minorHAnsi" w:hAnsiTheme="minorHAnsi" w:cstheme="minorHAnsi"/>
+                <w:b/>
+                <w:bCs/>
+              </w:rPr>
+              <w:t>création</w:t>
+            </w:r>
+            <w:r>
+              <w:rPr>
+                <w:rFonts w:asciiTheme="minorHAnsi" w:hAnsiTheme="minorHAnsi" w:cstheme="minorHAnsi"/>
+              </w:rPr>
+              <w:t xml:space="preserve"> d’un mot de passe global qui sera utilisé par la suite pour verrouiller/déverrouiller le Gestionnaire.</w:t>
             </w:r>
           </w:p>
         </w:tc>
@@ -2976,7 +3080,21 @@
               <w:rPr>
                 <w:rFonts w:asciiTheme="minorHAnsi" w:hAnsiTheme="minorHAnsi" w:cstheme="minorHAnsi"/>
               </w:rPr>
-              <w:t>Cette fenêtre permet de se connecter au gestionnaire. Est accessible uniquement si un mot de passe global a été créé au préalable.</w:t>
+              <w:t xml:space="preserve">Cette fenêtre permet de </w:t>
+            </w:r>
+            <w:r>
+              <w:rPr>
+                <w:rFonts w:asciiTheme="minorHAnsi" w:hAnsiTheme="minorHAnsi" w:cstheme="minorHAnsi"/>
+                <w:b/>
+                <w:bCs/>
+              </w:rPr>
+              <w:t>se connecter</w:t>
+            </w:r>
+            <w:r>
+              <w:rPr>
+                <w:rFonts w:asciiTheme="minorHAnsi" w:hAnsiTheme="minorHAnsi" w:cstheme="minorHAnsi"/>
+              </w:rPr>
+              <w:t xml:space="preserve"> au gestionnaire. Est accessible uniquement si un mot de passe global a été créé au préalable.</w:t>
             </w:r>
           </w:p>
         </w:tc>
@@ -3076,6 +3194,18 @@
                 <w:rFonts w:ascii="Courier New" w:hAnsi="Courier New" w:cs="Courier New"/>
               </w:rPr>
             </w:pPr>
+            <w:r>
+              <w:rPr>
+                <w:rFonts w:ascii="Courier New" w:hAnsi="Courier New" w:cs="Courier New"/>
+              </w:rPr>
+              <w:t>DialogMessage</w:t>
+            </w:r>
+            <w:r>
+              <w:rPr>
+                <w:rFonts w:ascii="Courier New" w:hAnsi="Courier New" w:cs="Courier New"/>
+              </w:rPr>
+              <w:t>.java</w:t>
+            </w:r>
           </w:p>
         </w:tc>
         <w:tc>
@@ -3091,6 +3221,14 @@
                 <w:szCs w:val="24"/>
               </w:rPr>
             </w:pPr>
+            <w:r>
+              <w:rPr>
+                <w:rFonts w:asciiTheme="minorHAnsi" w:hAnsiTheme="minorHAnsi" w:cstheme="minorHAnsi"/>
+                <w:sz w:val="24"/>
+                <w:szCs w:val="24"/>
+              </w:rPr>
+              <w:t>Permet de réutiliser des fenêtres de dialogue.</w:t>
+            </w:r>
           </w:p>
         </w:tc>
       </w:tr>
@@ -3157,8 +3295,8 @@
         <w:tblLook w:val="04A0" w:firstRow="1" w:lastRow="0" w:firstColumn="1" w:lastColumn="0" w:noHBand="0" w:noVBand="1"/>
       </w:tblPr>
       <w:tblGrid>
-        <w:gridCol w:w="3517"/>
-        <w:gridCol w:w="5545"/>
+        <w:gridCol w:w="3781"/>
+        <w:gridCol w:w="5281"/>
       </w:tblGrid>
       <w:tr>
         <w:tc>
@@ -3288,11 +3426,19 @@
                 <w:rFonts w:asciiTheme="minorHAnsi" w:hAnsiTheme="minorHAnsi" w:cstheme="minorHAnsi"/>
               </w:rPr>
             </w:pPr>
+            <w:proofErr w:type="spellStart"/>
             <w:r>
               <w:rPr>
                 <w:rFonts w:ascii="Courier New" w:hAnsi="Courier New" w:cs="Courier New"/>
               </w:rPr>
-              <w:t>passwordProcessing()</w:t>
+              <w:t>passwordProcessing</w:t>
+            </w:r>
+            <w:proofErr w:type="spellEnd"/>
+            <w:r>
+              <w:rPr>
+                <w:rFonts w:ascii="Courier New" w:hAnsi="Courier New" w:cs="Courier New"/>
+              </w:rPr>
+              <w:t>()</w:t>
             </w:r>
             <w:r>
               <w:rPr>
@@ -3349,12 +3495,14 @@
                 <w:rFonts w:cs="Arial"/>
               </w:rPr>
             </w:pPr>
+            <w:proofErr w:type="spellStart"/>
             <w:r>
               <w:rPr>
                 <w:rFonts w:ascii="Courier New" w:hAnsi="Courier New" w:cs="Courier New"/>
               </w:rPr>
               <w:t>mainPasswordHashing</w:t>
             </w:r>
+            <w:proofErr w:type="spellEnd"/>
             <w:r>
               <w:rPr>
                 <w:rFonts w:ascii="Courier New" w:hAnsi="Courier New" w:cs="Courier New"/>
@@ -3470,12 +3618,14 @@
                 <w:rFonts w:asciiTheme="minorHAnsi" w:hAnsiTheme="minorHAnsi" w:cstheme="minorHAnsi"/>
               </w:rPr>
             </w:pPr>
+            <w:proofErr w:type="spellStart"/>
             <w:r>
               <w:rPr>
                 <w:rFonts w:ascii="Courier New" w:hAnsi="Courier New" w:cs="Courier New"/>
               </w:rPr>
               <w:t>passwordReset</w:t>
             </w:r>
+            <w:proofErr w:type="spellEnd"/>
             <w:r>
               <w:rPr>
                 <w:rFonts w:asciiTheme="minorHAnsi" w:hAnsiTheme="minorHAnsi" w:cstheme="minorHAnsi"/>
@@ -3495,12 +3645,14 @@
                 <w:rFonts w:cs="Arial"/>
               </w:rPr>
             </w:pPr>
+            <w:proofErr w:type="spellStart"/>
             <w:r>
               <w:rPr>
                 <w:rFonts w:ascii="Courier New" w:hAnsi="Courier New" w:cs="Courier New"/>
               </w:rPr>
               <w:t>passwordComparison</w:t>
             </w:r>
+            <w:proofErr w:type="spellEnd"/>
             <w:r>
               <w:rPr>
                 <w:rFonts w:asciiTheme="minorHAnsi" w:hAnsiTheme="minorHAnsi" w:cstheme="minorHAnsi"/>
@@ -3522,6 +3674,12 @@
                 <w:rFonts w:ascii="Courier New" w:hAnsi="Courier New" w:cs="Courier New"/>
               </w:rPr>
             </w:pPr>
+            <w:r>
+              <w:rPr>
+                <w:rFonts w:ascii="Courier New" w:hAnsi="Courier New" w:cs="Courier New"/>
+              </w:rPr>
+              <w:t>FileEncrypterDecrypter.java</w:t>
+            </w:r>
           </w:p>
         </w:tc>
         <w:tc>
@@ -3535,6 +3693,12 @@
                 <w:rFonts w:asciiTheme="minorHAnsi" w:hAnsiTheme="minorHAnsi" w:cstheme="minorHAnsi"/>
               </w:rPr>
             </w:pPr>
+            <w:r>
+              <w:rPr>
+                <w:rFonts w:asciiTheme="minorHAnsi" w:hAnsiTheme="minorHAnsi" w:cstheme="minorHAnsi"/>
+              </w:rPr>
+              <w:t>Chiffre/déchiffre les données.</w:t>
+            </w:r>
           </w:p>
         </w:tc>
       </w:tr>
@@ -3550,6 +3714,12 @@
                 <w:rFonts w:ascii="Courier New" w:hAnsi="Courier New" w:cs="Courier New"/>
               </w:rPr>
             </w:pPr>
+            <w:r>
+              <w:rPr>
+                <w:rFonts w:ascii="Courier New" w:hAnsi="Courier New" w:cs="Courier New"/>
+              </w:rPr>
+              <w:t>ManagePassword.java</w:t>
+            </w:r>
           </w:p>
         </w:tc>
         <w:tc>
@@ -3563,6 +3733,12 @@
                 <w:rFonts w:asciiTheme="minorHAnsi" w:hAnsiTheme="minorHAnsi" w:cstheme="minorHAnsi"/>
               </w:rPr>
             </w:pPr>
+            <w:r>
+              <w:rPr>
+                <w:rFonts w:asciiTheme="minorHAnsi" w:hAnsiTheme="minorHAnsi" w:cstheme="minorHAnsi"/>
+              </w:rPr>
+              <w:t>Permet d’ajouter et de supprimer un mot de passe. Il y a une méthode qui permet d’enregistrer les données dans le fichier, et une autre qui permet de les lire.</w:t>
+            </w:r>
           </w:p>
         </w:tc>
       </w:tr>
@@ -3578,6 +3754,13 @@
                 <w:rFonts w:ascii="Courier New" w:hAnsi="Courier New" w:cs="Courier New"/>
               </w:rPr>
             </w:pPr>
+            <w:r>
+              <w:rPr>
+                <w:rFonts w:ascii="Courier New" w:hAnsi="Courier New" w:cs="Courier New"/>
+              </w:rPr>
+              <w:lastRenderedPageBreak/>
+              <w:t>Singleton.java</w:t>
+            </w:r>
           </w:p>
         </w:tc>
         <w:tc>
@@ -3591,6 +3774,12 @@
                 <w:rFonts w:asciiTheme="minorHAnsi" w:hAnsiTheme="minorHAnsi" w:cstheme="minorHAnsi"/>
               </w:rPr>
             </w:pPr>
+            <w:r>
+              <w:rPr>
+                <w:rFonts w:asciiTheme="minorHAnsi" w:hAnsiTheme="minorHAnsi" w:cstheme="minorHAnsi"/>
+              </w:rPr>
+              <w:t>Garantit une instance pour récupérer une donnée.</w:t>
+            </w:r>
           </w:p>
         </w:tc>
       </w:tr>
@@ -3624,7 +3813,6 @@
           <w:sz w:val="24"/>
           <w:szCs w:val="24"/>
         </w:rPr>
-        <w:lastRenderedPageBreak/>
         <w:t xml:space="preserve">Classe appartenant au </w:t>
       </w:r>
       <w:r>
@@ -3658,8 +3846,8 @@
         <w:tblLook w:val="04A0" w:firstRow="1" w:lastRow="0" w:firstColumn="1" w:lastColumn="0" w:noHBand="0" w:noVBand="1"/>
       </w:tblPr>
       <w:tblGrid>
-        <w:gridCol w:w="2968"/>
-        <w:gridCol w:w="6094"/>
+        <w:gridCol w:w="2989"/>
+        <w:gridCol w:w="6073"/>
       </w:tblGrid>
       <w:tr>
         <w:tc>
@@ -3747,7 +3935,75 @@
           </w:p>
         </w:tc>
       </w:tr>
+      <w:tr>
+        <w:tc>
+          <w:tcPr>
+            <w:tcW w:w="2968" w:type="dxa"/>
+            <w:vAlign w:val="center"/>
+          </w:tcPr>
+          <w:p>
+            <w:pPr>
+              <w:rPr>
+                <w:rFonts w:ascii="Courier New" w:hAnsi="Courier New" w:cs="Courier New"/>
+              </w:rPr>
+            </w:pPr>
+            <w:r>
+              <w:rPr>
+                <w:rFonts w:ascii="Courier New" w:hAnsi="Courier New" w:cs="Courier New"/>
+              </w:rPr>
+              <w:t>ModeleTableObjet</w:t>
+            </w:r>
+            <w:r>
+              <w:rPr>
+                <w:rFonts w:ascii="Courier New" w:hAnsi="Courier New" w:cs="Courier New"/>
+              </w:rPr>
+              <w:t>.java</w:t>
+            </w:r>
+          </w:p>
+        </w:tc>
+        <w:tc>
+          <w:tcPr>
+            <w:tcW w:w="6094" w:type="dxa"/>
+          </w:tcPr>
+          <w:p>
+            <w:pPr>
+              <w:jc w:val="both"/>
+              <w:rPr>
+                <w:rFonts w:asciiTheme="minorHAnsi" w:hAnsiTheme="minorHAnsi" w:cstheme="minorHAnsi"/>
+              </w:rPr>
+            </w:pPr>
+            <w:r>
+              <w:rPr>
+                <w:rFonts w:asciiTheme="minorHAnsi" w:hAnsiTheme="minorHAnsi" w:cstheme="minorHAnsi"/>
+              </w:rPr>
+              <w:t>Contient la structure d’un tableau.</w:t>
+            </w:r>
+          </w:p>
+        </w:tc>
+      </w:tr>
     </w:tbl>
+    <w:p>
+      <w:pPr>
+        <w:rPr>
+          <w:rFonts w:asciiTheme="minorHAnsi" w:hAnsiTheme="minorHAnsi" w:cstheme="minorHAnsi"/>
+          <w:sz w:val="24"/>
+          <w:szCs w:val="24"/>
+        </w:rPr>
+      </w:pPr>
+    </w:p>
+    <w:p>
+      <w:pPr>
+        <w:pStyle w:val="Titre2"/>
+      </w:pPr>
+      <w:bookmarkStart w:id="5" w:name="_Toc57326185"/>
+      <w:r>
+        <w:t>Librairies</w:t>
+      </w:r>
+      <w:r>
+        <w:t xml:space="preserve"> utilisées</w:t>
+      </w:r>
+      <w:bookmarkEnd w:id="5"/>
+    </w:p>
     <w:p>
       <w:pPr>
         <w:rPr>
@@ -3801,6 +4057,7 @@
         </w:rPr>
         <w:t xml:space="preserve"> </w:t>
       </w:r>
+      <w:proofErr w:type="spellStart"/>
       <w:r>
         <w:rPr>
           <w:rFonts w:ascii="Courier New" w:hAnsi="Courier New" w:cs="Courier New"/>
@@ -3810,6 +4067,7 @@
         </w:rPr>
         <w:t>JLabel</w:t>
       </w:r>
+      <w:proofErr w:type="spellEnd"/>
       <w:r>
         <w:rPr>
           <w:rFonts w:cs="Arial"/>
@@ -3818,6 +4076,7 @@
         </w:rPr>
         <w:t xml:space="preserve">, </w:t>
       </w:r>
+      <w:proofErr w:type="spellStart"/>
       <w:r>
         <w:rPr>
           <w:rFonts w:ascii="Courier New" w:hAnsi="Courier New" w:cs="Courier New"/>
@@ -3827,6 +4086,7 @@
         </w:rPr>
         <w:t>JPasswordField</w:t>
       </w:r>
+      <w:proofErr w:type="spellEnd"/>
       <w:r>
         <w:rPr>
           <w:rFonts w:cs="Arial"/>
@@ -3835,6 +4095,7 @@
         </w:rPr>
         <w:t xml:space="preserve">, </w:t>
       </w:r>
+      <w:proofErr w:type="spellStart"/>
       <w:r>
         <w:rPr>
           <w:rFonts w:ascii="Courier New" w:hAnsi="Courier New" w:cs="Courier New"/>
@@ -3844,6 +4105,7 @@
         </w:rPr>
         <w:t>JTextField</w:t>
       </w:r>
+      <w:proofErr w:type="spellEnd"/>
       <w:r>
         <w:rPr>
           <w:rFonts w:cs="Arial"/>
@@ -3867,6 +4129,24 @@
           <w:szCs w:val="24"/>
         </w:rPr>
         <w:t>.</w:t>
+      </w:r>
+    </w:p>
+    <w:p>
+      <w:pPr>
+        <w:jc w:val="both"/>
+        <w:rPr>
+          <w:rFonts w:asciiTheme="minorHAnsi" w:hAnsiTheme="minorHAnsi" w:cstheme="minorHAnsi"/>
+          <w:sz w:val="24"/>
+          <w:szCs w:val="24"/>
+        </w:rPr>
+      </w:pPr>
+      <w:r>
+        <w:rPr>
+          <w:rFonts w:asciiTheme="minorHAnsi" w:hAnsiTheme="minorHAnsi" w:cstheme="minorHAnsi"/>
+          <w:sz w:val="24"/>
+          <w:szCs w:val="24"/>
+        </w:rPr>
+        <w:t>Autres bibliothèques utilisées :</w:t>
       </w:r>
     </w:p>
     <w:p>
@@ -3883,13 +4163,61 @@
           <w:szCs w:val="24"/>
         </w:rPr>
       </w:pPr>
+      <w:proofErr w:type="spellStart"/>
       <w:r>
         <w:rPr>
           <w:rFonts w:cs="Arial"/>
-          <w:sz w:val="24"/>
-          <w:szCs w:val="24"/>
-        </w:rPr>
-        <w:t>Guava → hachage en sha 256</w:t>
+          <w:i/>
+          <w:iCs/>
+          <w:sz w:val="24"/>
+          <w:szCs w:val="24"/>
+        </w:rPr>
+        <w:t>Guav</w:t>
+      </w:r>
+      <w:r>
+        <w:rPr>
+          <w:rFonts w:cs="Arial"/>
+          <w:i/>
+          <w:iCs/>
+          <w:sz w:val="24"/>
+          <w:szCs w:val="24"/>
+        </w:rPr>
+        <w:t>a</w:t>
+      </w:r>
+      <w:proofErr w:type="spellEnd"/>
+      <w:r>
+        <w:rPr>
+          <w:rFonts w:cs="Arial"/>
+          <w:sz w:val="24"/>
+          <w:szCs w:val="24"/>
+        </w:rPr>
+        <w:t>, pour le</w:t>
+      </w:r>
+      <w:r>
+        <w:rPr>
+          <w:rFonts w:cs="Arial"/>
+          <w:sz w:val="24"/>
+          <w:szCs w:val="24"/>
+        </w:rPr>
+        <w:t xml:space="preserve"> hachage en </w:t>
+      </w:r>
+      <w:proofErr w:type="spellStart"/>
+      <w:r>
+        <w:rPr>
+          <w:rFonts w:cs="Arial"/>
+          <w:sz w:val="24"/>
+          <w:szCs w:val="24"/>
+        </w:rPr>
+        <w:t>sha</w:t>
+      </w:r>
+      <w:proofErr w:type="spellEnd"/>
+      <w:r>
+        <w:rPr>
+          <w:rFonts w:cs="Arial"/>
+          <w:sz w:val="24"/>
+          <w:szCs w:val="24"/>
+        </w:rPr>
+        <w:t xml:space="preserve"> 256</w:t>
       </w:r>
     </w:p>
     <w:p>
@@ -3909,11 +4237,39 @@
       <w:r>
         <w:rPr>
           <w:rFonts w:cs="Arial"/>
-          <w:sz w:val="24"/>
-          <w:szCs w:val="24"/>
-        </w:rPr>
-        <w:t>Jackson → gestion des fichiers json</w:t>
-      </w:r>
+          <w:i/>
+          <w:iCs/>
+          <w:sz w:val="24"/>
+          <w:szCs w:val="24"/>
+        </w:rPr>
+        <w:t>Jackson</w:t>
+      </w:r>
+      <w:r>
+        <w:rPr>
+          <w:rFonts w:cs="Arial"/>
+          <w:sz w:val="24"/>
+          <w:szCs w:val="24"/>
+        </w:rPr>
+        <w:t>, pour la</w:t>
+      </w:r>
+      <w:r>
+        <w:rPr>
+          <w:rFonts w:cs="Arial"/>
+          <w:sz w:val="24"/>
+          <w:szCs w:val="24"/>
+        </w:rPr>
+        <w:t xml:space="preserve"> gestion des fichiers </w:t>
+      </w:r>
+      <w:proofErr w:type="spellStart"/>
+      <w:r>
+        <w:rPr>
+          <w:rFonts w:cs="Arial"/>
+          <w:sz w:val="24"/>
+          <w:szCs w:val="24"/>
+        </w:rPr>
+        <w:t>json</w:t>
+      </w:r>
+      <w:proofErr w:type="spellEnd"/>
     </w:p>
     <w:p>
       <w:pPr>
@@ -3929,29 +4285,34 @@
           <w:szCs w:val="24"/>
         </w:rPr>
       </w:pPr>
+      <w:proofErr w:type="spellStart"/>
       <w:r>
         <w:rPr>
           <w:rFonts w:cs="Arial"/>
-          <w:sz w:val="24"/>
-          <w:szCs w:val="24"/>
-        </w:rPr>
-        <w:t>JDatePicker → pour choisir une date dans un calendrier</w:t>
-      </w:r>
-    </w:p>
-    <w:p>
-      <w:pPr>
-        <w:pStyle w:val="Paragraphedeliste"/>
-        <w:numPr>
-          <w:ilvl w:val="0"/>
-          <w:numId w:val="1"/>
-        </w:numPr>
-        <w:jc w:val="both"/>
+          <w:i/>
+          <w:iCs/>
+          <w:sz w:val="24"/>
+          <w:szCs w:val="24"/>
+        </w:rPr>
+        <w:t>JDatePicker</w:t>
+      </w:r>
+      <w:proofErr w:type="spellEnd"/>
+      <w:r>
         <w:rPr>
           <w:rFonts w:cs="Arial"/>
           <w:sz w:val="24"/>
           <w:szCs w:val="24"/>
         </w:rPr>
-      </w:pPr>
+        <w:t>,</w:t>
+      </w:r>
+      <w:r>
+        <w:rPr>
+          <w:rFonts w:cs="Arial"/>
+          <w:sz w:val="24"/>
+          <w:szCs w:val="24"/>
+        </w:rPr>
+        <w:t xml:space="preserve"> pour choisir une date dans un calendrier</w:t>
+      </w:r>
     </w:p>
     <w:p>
       <w:pPr>
@@ -3967,14 +4328,14 @@
           <w:rFonts w:asciiTheme="minorHAnsi" w:hAnsiTheme="minorHAnsi" w:cstheme="minorHAnsi"/>
         </w:rPr>
       </w:pPr>
-      <w:bookmarkStart w:id="5" w:name="_Toc57148740"/>
+      <w:bookmarkStart w:id="6" w:name="_Toc57326186"/>
       <w:r>
         <w:rPr>
           <w:rFonts w:asciiTheme="minorHAnsi" w:hAnsiTheme="minorHAnsi" w:cstheme="minorHAnsi"/>
         </w:rPr>
         <w:t>Relation entre les classes</w:t>
       </w:r>
-      <w:bookmarkEnd w:id="5"/>
+      <w:bookmarkEnd w:id="6"/>
     </w:p>
     <w:p>
       <w:pPr>
@@ -4025,14 +4386,15 @@
           <w:rFonts w:asciiTheme="minorHAnsi" w:hAnsiTheme="minorHAnsi" w:cstheme="minorHAnsi"/>
         </w:rPr>
       </w:pPr>
-      <w:bookmarkStart w:id="6" w:name="_Toc57148741"/>
-      <w:r>
-        <w:rPr>
-          <w:rFonts w:asciiTheme="minorHAnsi" w:hAnsiTheme="minorHAnsi" w:cstheme="minorHAnsi"/>
-        </w:rPr>
+      <w:bookmarkStart w:id="7" w:name="_Toc57326187"/>
+      <w:r>
+        <w:rPr>
+          <w:rFonts w:asciiTheme="minorHAnsi" w:hAnsiTheme="minorHAnsi" w:cstheme="minorHAnsi"/>
+        </w:rPr>
+        <w:lastRenderedPageBreak/>
         <w:t>Fonctionnement global</w:t>
       </w:r>
-      <w:bookmarkEnd w:id="6"/>
+      <w:bookmarkEnd w:id="7"/>
     </w:p>
     <w:p>
       <w:pPr>
@@ -4041,14 +4403,14 @@
           <w:rFonts w:asciiTheme="minorHAnsi" w:hAnsiTheme="minorHAnsi" w:cstheme="minorHAnsi"/>
         </w:rPr>
       </w:pPr>
-      <w:bookmarkStart w:id="7" w:name="_Toc57148742"/>
+      <w:bookmarkStart w:id="8" w:name="_Toc57326188"/>
       <w:r>
         <w:rPr>
           <w:rFonts w:asciiTheme="minorHAnsi" w:hAnsiTheme="minorHAnsi" w:cstheme="minorHAnsi"/>
         </w:rPr>
         <w:t>Étape 1 : création du mot de passe global</w:t>
       </w:r>
-      <w:bookmarkEnd w:id="7"/>
+      <w:bookmarkEnd w:id="8"/>
     </w:p>
     <w:p>
       <w:pPr>
@@ -4309,9 +4671,9 @@
           <w:szCs w:val="24"/>
         </w:rPr>
         <w:drawing>
-          <wp:inline distT="0" distB="0" distL="0" distR="0" wp14:anchorId="33F569BB" wp14:editId="10FAE1F3">
-            <wp:extent cx="4638675" cy="4210050"/>
-            <wp:effectExtent l="190500" t="190500" r="200025" b="190500"/>
+          <wp:inline distT="0" distB="0" distL="0" distR="0" wp14:anchorId="33F569BB" wp14:editId="4E6D06D1">
+            <wp:extent cx="4397295" cy="3990975"/>
+            <wp:effectExtent l="190500" t="190500" r="194310" b="180975"/>
             <wp:docPr id="8" name="Image 8"/>
             <wp:cNvGraphicFramePr>
               <a:graphicFrameLocks xmlns:a="http://schemas.openxmlformats.org/drawingml/2006/main" noChangeAspect="1"/>
@@ -4341,7 +4703,7 @@
                   <pic:spPr bwMode="auto">
                     <a:xfrm>
                       <a:off x="0" y="0"/>
-                      <a:ext cx="4638675" cy="4210050"/>
+                      <a:ext cx="4433641" cy="4023962"/>
                     </a:xfrm>
                     <a:prstGeom prst="rect">
                       <a:avLst/>
@@ -4380,14 +4742,14 @@
           <w:rFonts w:asciiTheme="minorHAnsi" w:hAnsiTheme="minorHAnsi" w:cstheme="minorHAnsi"/>
         </w:rPr>
       </w:pPr>
-      <w:bookmarkStart w:id="8" w:name="_Toc57148743"/>
+      <w:bookmarkStart w:id="9" w:name="_Toc57326189"/>
       <w:r>
         <w:rPr>
           <w:rFonts w:asciiTheme="minorHAnsi" w:hAnsiTheme="minorHAnsi" w:cstheme="minorHAnsi"/>
         </w:rPr>
         <w:t>Étape 2 : connexion au Gestionnaire</w:t>
       </w:r>
-      <w:bookmarkEnd w:id="8"/>
+      <w:bookmarkEnd w:id="9"/>
     </w:p>
     <w:p>
       <w:pPr>
@@ -4562,11 +4924,10 @@
           <w:sz w:val="24"/>
           <w:szCs w:val="24"/>
         </w:rPr>
-        <w:lastRenderedPageBreak/>
         <w:drawing>
-          <wp:inline distT="0" distB="0" distL="0" distR="0" wp14:anchorId="5AB17DA6" wp14:editId="00FF74DB">
-            <wp:extent cx="4638675" cy="6115050"/>
-            <wp:effectExtent l="190500" t="190500" r="200025" b="190500"/>
+          <wp:inline distT="0" distB="0" distL="0" distR="0" wp14:anchorId="5AB17DA6" wp14:editId="3951035F">
+            <wp:extent cx="4082325" cy="5381625"/>
+            <wp:effectExtent l="190500" t="190500" r="185420" b="180975"/>
             <wp:docPr id="9" name="Image 9"/>
             <wp:cNvGraphicFramePr>
               <a:graphicFrameLocks xmlns:a="http://schemas.openxmlformats.org/drawingml/2006/main" noChangeAspect="1"/>
@@ -4596,7 +4957,7 @@
                   <pic:spPr bwMode="auto">
                     <a:xfrm>
                       <a:off x="0" y="0"/>
-                      <a:ext cx="4638675" cy="6115050"/>
+                      <a:ext cx="4095386" cy="5398843"/>
                     </a:xfrm>
                     <a:prstGeom prst="rect">
                       <a:avLst/>
@@ -4635,14 +4996,14 @@
           <w:rFonts w:asciiTheme="minorHAnsi" w:hAnsiTheme="minorHAnsi" w:cstheme="minorHAnsi"/>
         </w:rPr>
       </w:pPr>
-      <w:bookmarkStart w:id="9" w:name="_Toc57148744"/>
+      <w:bookmarkStart w:id="10" w:name="_Toc57326190"/>
       <w:r>
         <w:rPr>
           <w:rFonts w:asciiTheme="minorHAnsi" w:hAnsiTheme="minorHAnsi" w:cstheme="minorHAnsi"/>
         </w:rPr>
         <w:t>Étape 3 : utilisation du Gestionnaire</w:t>
       </w:r>
-      <w:bookmarkEnd w:id="9"/>
+      <w:bookmarkEnd w:id="10"/>
     </w:p>
     <w:p>
       <w:pPr>
@@ -4692,7 +5053,7 @@
           </w14:shadow>
         </w:rPr>
       </w:pPr>
-      <w:bookmarkStart w:id="10" w:name="_Toc57148745"/>
+      <w:bookmarkStart w:id="11" w:name="_Toc57326191"/>
       <w:r>
         <w:rPr>
           <w:rFonts w:asciiTheme="minorHAnsi" w:hAnsiTheme="minorHAnsi" w:cstheme="minorHAnsi"/>
@@ -4702,10 +5063,9 @@
             </w14:srgbClr>
           </w14:shadow>
         </w:rPr>
-        <w:lastRenderedPageBreak/>
         <w:t>Réalisation</w:t>
       </w:r>
-      <w:bookmarkEnd w:id="10"/>
+      <w:bookmarkEnd w:id="11"/>
     </w:p>
     <w:p>
       <w:pPr>
@@ -4714,14 +5074,14 @@
           <w:rFonts w:asciiTheme="minorHAnsi" w:hAnsiTheme="minorHAnsi" w:cstheme="minorHAnsi"/>
         </w:rPr>
       </w:pPr>
-      <w:bookmarkStart w:id="11" w:name="_Toc57148746"/>
+      <w:bookmarkStart w:id="12" w:name="_Toc57326192"/>
       <w:r>
         <w:rPr>
           <w:rFonts w:asciiTheme="minorHAnsi" w:hAnsiTheme="minorHAnsi" w:cstheme="minorHAnsi"/>
         </w:rPr>
         <w:t>Choix techniques</w:t>
       </w:r>
-      <w:bookmarkEnd w:id="11"/>
+      <w:bookmarkEnd w:id="12"/>
     </w:p>
     <w:p>
       <w:pPr>
@@ -4772,14 +5132,26 @@
           <w:rFonts w:asciiTheme="minorHAnsi" w:hAnsiTheme="minorHAnsi" w:cstheme="minorHAnsi"/>
         </w:rPr>
       </w:pPr>
-      <w:bookmarkStart w:id="12" w:name="_Toc57148747"/>
-      <w:r>
-        <w:rPr>
-          <w:rFonts w:asciiTheme="minorHAnsi" w:hAnsiTheme="minorHAnsi" w:cstheme="minorHAnsi"/>
-        </w:rPr>
-        <w:t>Hashage et chiffrement des données</w:t>
-      </w:r>
-      <w:bookmarkEnd w:id="12"/>
+      <w:bookmarkStart w:id="13" w:name="_Toc57326193"/>
+      <w:r>
+        <w:rPr>
+          <w:rFonts w:asciiTheme="minorHAnsi" w:hAnsiTheme="minorHAnsi" w:cstheme="minorHAnsi"/>
+        </w:rPr>
+        <w:t>Ha</w:t>
+      </w:r>
+      <w:r>
+        <w:rPr>
+          <w:rFonts w:asciiTheme="minorHAnsi" w:hAnsiTheme="minorHAnsi" w:cstheme="minorHAnsi"/>
+        </w:rPr>
+        <w:t>c</w:t>
+      </w:r>
+      <w:r>
+        <w:rPr>
+          <w:rFonts w:asciiTheme="minorHAnsi" w:hAnsiTheme="minorHAnsi" w:cstheme="minorHAnsi"/>
+        </w:rPr>
+        <w:t>hage et chiffrement des données</w:t>
+      </w:r>
+      <w:bookmarkEnd w:id="13"/>
     </w:p>
     <w:p>
       <w:pPr>
@@ -4830,56 +5202,14 @@
           <w:rFonts w:asciiTheme="minorHAnsi" w:hAnsiTheme="minorHAnsi" w:cstheme="minorHAnsi"/>
         </w:rPr>
       </w:pPr>
-      <w:bookmarkStart w:id="13" w:name="_Toc57148748"/>
+      <w:bookmarkStart w:id="14" w:name="_Toc57326194"/>
       <w:r>
         <w:rPr>
           <w:rFonts w:asciiTheme="minorHAnsi" w:hAnsiTheme="minorHAnsi" w:cstheme="minorHAnsi"/>
         </w:rPr>
         <w:t>Fichiers créés</w:t>
       </w:r>
-      <w:bookmarkEnd w:id="13"/>
-    </w:p>
-    <w:p>
-      <w:pPr>
-        <w:rPr>
-          <w:rFonts w:asciiTheme="minorHAnsi" w:hAnsiTheme="minorHAnsi" w:cstheme="minorHAnsi"/>
-        </w:rPr>
-      </w:pPr>
-    </w:p>
-    <w:p>
-      <w:pPr>
-        <w:rPr>
-          <w:rFonts w:asciiTheme="minorHAnsi" w:hAnsiTheme="minorHAnsi" w:cstheme="minorHAnsi"/>
-        </w:rPr>
-      </w:pPr>
-    </w:p>
-    <w:p>
-      <w:pPr>
-        <w:rPr>
-          <w:rFonts w:asciiTheme="minorHAnsi" w:hAnsiTheme="minorHAnsi" w:cstheme="minorHAnsi"/>
-        </w:rPr>
-      </w:pPr>
-    </w:p>
-    <w:p>
-      <w:pPr>
-        <w:rPr>
-          <w:rFonts w:asciiTheme="minorHAnsi" w:hAnsiTheme="minorHAnsi" w:cstheme="minorHAnsi"/>
-        </w:rPr>
-      </w:pPr>
-    </w:p>
-    <w:p>
-      <w:pPr>
-        <w:rPr>
-          <w:rFonts w:asciiTheme="minorHAnsi" w:hAnsiTheme="minorHAnsi" w:cstheme="minorHAnsi"/>
-        </w:rPr>
-      </w:pPr>
-    </w:p>
-    <w:p>
-      <w:pPr>
-        <w:rPr>
-          <w:rFonts w:asciiTheme="minorHAnsi" w:hAnsiTheme="minorHAnsi" w:cstheme="minorHAnsi"/>
-        </w:rPr>
-      </w:pPr>
+      <w:bookmarkEnd w:id="14"/>
     </w:p>
     <w:p>
       <w:pPr>
@@ -4956,7 +5286,7 @@
           </w14:shadow>
         </w:rPr>
       </w:pPr>
-      <w:bookmarkStart w:id="14" w:name="_Toc57148749"/>
+      <w:bookmarkStart w:id="15" w:name="_Toc57326195"/>
       <w:r>
         <w:rPr>
           <w:rFonts w:asciiTheme="minorHAnsi" w:hAnsiTheme="minorHAnsi" w:cstheme="minorHAnsi"/>
@@ -4969,7 +5299,7 @@
         <w:lastRenderedPageBreak/>
         <w:t>Utilisation</w:t>
       </w:r>
-      <w:bookmarkEnd w:id="14"/>
+      <w:bookmarkEnd w:id="15"/>
     </w:p>
     <w:p>
       <w:pPr>
@@ -4978,14 +5308,14 @@
           <w:rFonts w:asciiTheme="minorHAnsi" w:hAnsiTheme="minorHAnsi" w:cstheme="minorHAnsi"/>
         </w:rPr>
       </w:pPr>
-      <w:bookmarkStart w:id="15" w:name="_Toc57148750"/>
+      <w:bookmarkStart w:id="16" w:name="_Toc57326196"/>
       <w:r>
         <w:rPr>
           <w:rFonts w:asciiTheme="minorHAnsi" w:hAnsiTheme="minorHAnsi" w:cstheme="minorHAnsi"/>
         </w:rPr>
         <w:t>Mode d’emploi</w:t>
       </w:r>
-      <w:bookmarkEnd w:id="15"/>
+      <w:bookmarkEnd w:id="16"/>
     </w:p>
     <w:p>
       <w:pPr>
@@ -5036,35 +5366,14 @@
           <w:rFonts w:asciiTheme="minorHAnsi" w:hAnsiTheme="minorHAnsi" w:cstheme="minorHAnsi"/>
         </w:rPr>
       </w:pPr>
-      <w:bookmarkStart w:id="16" w:name="_Toc57148751"/>
+      <w:bookmarkStart w:id="17" w:name="_Toc57326197"/>
       <w:r>
         <w:rPr>
           <w:rFonts w:asciiTheme="minorHAnsi" w:hAnsiTheme="minorHAnsi" w:cstheme="minorHAnsi"/>
         </w:rPr>
         <w:t>Configuration requise</w:t>
       </w:r>
-      <w:bookmarkEnd w:id="16"/>
-    </w:p>
-    <w:p>
-      <w:pPr>
-        <w:rPr>
-          <w:rFonts w:asciiTheme="minorHAnsi" w:hAnsiTheme="minorHAnsi" w:cstheme="minorHAnsi"/>
-        </w:rPr>
-      </w:pPr>
-    </w:p>
-    <w:p>
-      <w:pPr>
-        <w:rPr>
-          <w:rFonts w:asciiTheme="minorHAnsi" w:hAnsiTheme="minorHAnsi" w:cstheme="minorHAnsi"/>
-        </w:rPr>
-      </w:pPr>
-    </w:p>
-    <w:p>
-      <w:pPr>
-        <w:rPr>
-          <w:rFonts w:asciiTheme="minorHAnsi" w:hAnsiTheme="minorHAnsi" w:cstheme="minorHAnsi"/>
-        </w:rPr>
-      </w:pPr>
+      <w:bookmarkEnd w:id="17"/>
     </w:p>
     <w:p>
       <w:pPr>
@@ -5211,7 +5520,7 @@
           </w14:shadow>
         </w:rPr>
       </w:pPr>
-      <w:bookmarkStart w:id="17" w:name="_Toc57148752"/>
+      <w:bookmarkStart w:id="18" w:name="_Toc57326198"/>
       <w:r>
         <w:rPr>
           <w:rFonts w:asciiTheme="minorHAnsi" w:hAnsiTheme="minorHAnsi" w:cstheme="minorHAnsi"/>
@@ -5224,7 +5533,7 @@
         <w:lastRenderedPageBreak/>
         <w:t>Conclusion</w:t>
       </w:r>
-      <w:bookmarkEnd w:id="17"/>
+      <w:bookmarkEnd w:id="18"/>
     </w:p>
     <w:p>
       <w:pPr>
@@ -5233,14 +5542,14 @@
           <w:rFonts w:asciiTheme="minorHAnsi" w:hAnsiTheme="minorHAnsi" w:cstheme="minorHAnsi"/>
         </w:rPr>
       </w:pPr>
-      <w:bookmarkStart w:id="18" w:name="_Toc57148753"/>
+      <w:bookmarkStart w:id="19" w:name="_Toc57326199"/>
       <w:r>
         <w:rPr>
           <w:rFonts w:asciiTheme="minorHAnsi" w:hAnsiTheme="minorHAnsi" w:cstheme="minorHAnsi"/>
         </w:rPr>
         <w:t>Bilan</w:t>
       </w:r>
-      <w:bookmarkEnd w:id="18"/>
+      <w:bookmarkEnd w:id="19"/>
     </w:p>
     <w:p>
       <w:pPr>
@@ -5291,21 +5600,34 @@
           <w:rFonts w:asciiTheme="minorHAnsi" w:hAnsiTheme="minorHAnsi" w:cstheme="minorHAnsi"/>
         </w:rPr>
       </w:pPr>
-      <w:bookmarkStart w:id="19" w:name="_Toc57148754"/>
+      <w:bookmarkStart w:id="20" w:name="_Toc57326200"/>
       <w:r>
         <w:rPr>
           <w:rFonts w:asciiTheme="minorHAnsi" w:hAnsiTheme="minorHAnsi" w:cstheme="minorHAnsi"/>
         </w:rPr>
         <w:t>Optimisations possibles</w:t>
       </w:r>
-      <w:bookmarkEnd w:id="19"/>
-    </w:p>
-    <w:p>
-      <w:pPr>
-        <w:rPr>
-          <w:rFonts w:asciiTheme="minorHAnsi" w:hAnsiTheme="minorHAnsi" w:cstheme="minorHAnsi"/>
-        </w:rPr>
-      </w:pPr>
+      <w:bookmarkEnd w:id="20"/>
+    </w:p>
+    <w:p>
+      <w:pPr>
+        <w:rPr>
+          <w:rFonts w:asciiTheme="minorHAnsi" w:hAnsiTheme="minorHAnsi" w:cstheme="minorHAnsi"/>
+        </w:rPr>
+      </w:pPr>
+    </w:p>
+    <w:p>
+      <w:pPr>
+        <w:rPr>
+          <w:rFonts w:asciiTheme="minorHAnsi" w:hAnsiTheme="minorHAnsi" w:cstheme="minorHAnsi"/>
+        </w:rPr>
+      </w:pPr>
+      <w:r>
+        <w:rPr>
+          <w:rFonts w:asciiTheme="minorHAnsi" w:hAnsiTheme="minorHAnsi" w:cstheme="minorHAnsi"/>
+        </w:rPr>
+        <w:t>Liste non-exhaustive d’optimisations possibles :</w:t>
+      </w:r>
     </w:p>
     <w:p>
       <w:pPr>
@@ -5321,8 +5643,16 @@
       <w:r>
         <w:rPr>
           <w:rFonts w:asciiTheme="minorHAnsi" w:hAnsiTheme="minorHAnsi" w:cstheme="minorHAnsi"/>
-        </w:rPr>
-        <w:t>Définir un parent pour les fenêtres de dialogues, afin qu’elle</w:t>
+          <w:b/>
+          <w:bCs/>
+        </w:rPr>
+        <w:t xml:space="preserve">Définir un parent </w:t>
+      </w:r>
+      <w:r>
+        <w:rPr>
+          <w:rFonts w:asciiTheme="minorHAnsi" w:hAnsiTheme="minorHAnsi" w:cstheme="minorHAnsi"/>
+        </w:rPr>
+        <w:t>pour les fenêtres de dialogues, afin qu’elle</w:t>
       </w:r>
       <w:r>
         <w:rPr>
@@ -5335,64 +5665,6 @@
           <w:rFonts w:asciiTheme="minorHAnsi" w:hAnsiTheme="minorHAnsi" w:cstheme="minorHAnsi"/>
         </w:rPr>
         <w:t xml:space="preserve"> s’affichent centrées avec la fenêtre parent.</w:t>
-      </w:r>
-    </w:p>
-    <w:p>
-      <w:pPr>
-        <w:rPr>
-          <w:rFonts w:asciiTheme="minorHAnsi" w:hAnsiTheme="minorHAnsi" w:cstheme="minorHAnsi"/>
-        </w:rPr>
-      </w:pPr>
-    </w:p>
-    <w:p>
-      <w:pPr>
-        <w:rPr>
-          <w:rFonts w:asciiTheme="minorHAnsi" w:hAnsiTheme="minorHAnsi" w:cstheme="minorHAnsi"/>
-        </w:rPr>
-      </w:pPr>
-    </w:p>
-    <w:p>
-      <w:pPr>
-        <w:rPr>
-          <w:rFonts w:asciiTheme="minorHAnsi" w:hAnsiTheme="minorHAnsi" w:cstheme="minorHAnsi"/>
-        </w:rPr>
-      </w:pPr>
-    </w:p>
-    <w:p>
-      <w:pPr>
-        <w:pStyle w:val="Titre2"/>
-        <w:rPr>
-          <w:rFonts w:asciiTheme="minorHAnsi" w:hAnsiTheme="minorHAnsi" w:cstheme="minorHAnsi"/>
-        </w:rPr>
-      </w:pPr>
-      <w:bookmarkStart w:id="20" w:name="_Toc57148755"/>
-      <w:r>
-        <w:rPr>
-          <w:rFonts w:asciiTheme="minorHAnsi" w:hAnsiTheme="minorHAnsi" w:cstheme="minorHAnsi"/>
-        </w:rPr>
-        <w:t>Extensions possibles</w:t>
-      </w:r>
-      <w:bookmarkEnd w:id="20"/>
-    </w:p>
-    <w:p>
-      <w:pPr>
-        <w:rPr>
-          <w:rFonts w:asciiTheme="minorHAnsi" w:hAnsiTheme="minorHAnsi" w:cstheme="minorHAnsi"/>
-        </w:rPr>
-      </w:pPr>
-    </w:p>
-    <w:p>
-      <w:pPr>
-        <w:rPr>
-          <w:rFonts w:asciiTheme="minorHAnsi" w:hAnsiTheme="minorHAnsi" w:cstheme="minorHAnsi"/>
-        </w:rPr>
-      </w:pPr>
-      <w:r>
-        <w:rPr>
-          <w:rFonts w:asciiTheme="minorHAnsi" w:hAnsiTheme="minorHAnsi" w:cstheme="minorHAnsi"/>
-        </w:rPr>
-        <w:tab/>
-        <w:t>Nous aurions pu implanter les fonctionnalités suivantes :</w:t>
       </w:r>
     </w:p>
     <w:p>
@@ -5410,7 +5682,21 @@
         <w:rPr>
           <w:rFonts w:asciiTheme="minorHAnsi" w:hAnsiTheme="minorHAnsi" w:cstheme="minorHAnsi"/>
         </w:rPr>
-        <w:t>Possibilité de générer un mot de passe aléatoire lors de la création d’un mot de passe dans le Gestionnaire</w:t>
+        <w:t>Créations de « </w:t>
+      </w:r>
+      <w:r>
+        <w:rPr>
+          <w:rFonts w:asciiTheme="minorHAnsi" w:hAnsiTheme="minorHAnsi" w:cstheme="minorHAnsi"/>
+          <w:b/>
+          <w:bCs/>
+        </w:rPr>
+        <w:t>helpers</w:t>
+      </w:r>
+      <w:r>
+        <w:rPr>
+          <w:rFonts w:asciiTheme="minorHAnsi" w:hAnsiTheme="minorHAnsi" w:cstheme="minorHAnsi"/>
+        </w:rPr>
+        <w:t> » pour définir et utiliser des éléments graphiques en dehors des constructeurs des vues.</w:t>
       </w:r>
     </w:p>
     <w:p>
@@ -5428,7 +5714,21 @@
         <w:rPr>
           <w:rFonts w:asciiTheme="minorHAnsi" w:hAnsiTheme="minorHAnsi" w:cstheme="minorHAnsi"/>
         </w:rPr>
-        <w:t>Possibilité de dupliquer une entrée</w:t>
+        <w:t xml:space="preserve">Icônes de </w:t>
+      </w:r>
+      <w:r>
+        <w:rPr>
+          <w:rFonts w:asciiTheme="minorHAnsi" w:hAnsiTheme="minorHAnsi" w:cstheme="minorHAnsi"/>
+          <w:b/>
+          <w:bCs/>
+        </w:rPr>
+        <w:t>meilleure qualité</w:t>
+      </w:r>
+      <w:r>
+        <w:rPr>
+          <w:rFonts w:asciiTheme="minorHAnsi" w:hAnsiTheme="minorHAnsi" w:cstheme="minorHAnsi"/>
+        </w:rPr>
+        <w:t>.</w:t>
       </w:r>
     </w:p>
     <w:p>
@@ -5446,7 +5746,82 @@
         <w:rPr>
           <w:rFonts w:asciiTheme="minorHAnsi" w:hAnsiTheme="minorHAnsi" w:cstheme="minorHAnsi"/>
         </w:rPr>
-        <w:t>Possibilité d’importer un fichier contenant des mots de passe pour les stocker dans le Gestionnaire</w:t>
+        <w:t xml:space="preserve">Utiliser un </w:t>
+      </w:r>
+      <w:proofErr w:type="spellStart"/>
+      <w:r>
+        <w:rPr>
+          <w:rFonts w:asciiTheme="minorHAnsi" w:hAnsiTheme="minorHAnsi" w:cstheme="minorHAnsi"/>
+          <w:b/>
+          <w:bCs/>
+        </w:rPr>
+        <w:t>layout</w:t>
+      </w:r>
+      <w:proofErr w:type="spellEnd"/>
+      <w:r>
+        <w:rPr>
+          <w:rFonts w:asciiTheme="minorHAnsi" w:hAnsiTheme="minorHAnsi" w:cstheme="minorHAnsi"/>
+        </w:rPr>
+        <w:t xml:space="preserve">, plutôt que le définir sur </w:t>
+      </w:r>
+      <w:proofErr w:type="spellStart"/>
+      <w:r>
+        <w:rPr>
+          <w:rFonts w:asciiTheme="minorHAnsi" w:hAnsiTheme="minorHAnsi" w:cstheme="minorHAnsi"/>
+          <w:i/>
+          <w:iCs/>
+        </w:rPr>
+        <w:t>null</w:t>
+      </w:r>
+      <w:proofErr w:type="spellEnd"/>
+      <w:r>
+        <w:rPr>
+          <w:rFonts w:asciiTheme="minorHAnsi" w:hAnsiTheme="minorHAnsi" w:cstheme="minorHAnsi"/>
+        </w:rPr>
+        <w:t xml:space="preserve"> et utiliser des coordonnées à la place. Cela aurait permis de centrer les éléments graphiques proprement.</w:t>
+      </w:r>
+    </w:p>
+    <w:p>
+      <w:pPr>
+        <w:rPr>
+          <w:rFonts w:asciiTheme="minorHAnsi" w:hAnsiTheme="minorHAnsi" w:cstheme="minorHAnsi"/>
+        </w:rPr>
+      </w:pPr>
+    </w:p>
+    <w:p>
+      <w:pPr>
+        <w:pStyle w:val="Titre2"/>
+        <w:rPr>
+          <w:rFonts w:asciiTheme="minorHAnsi" w:hAnsiTheme="minorHAnsi" w:cstheme="minorHAnsi"/>
+        </w:rPr>
+      </w:pPr>
+      <w:bookmarkStart w:id="21" w:name="_Toc57326201"/>
+      <w:r>
+        <w:rPr>
+          <w:rFonts w:asciiTheme="minorHAnsi" w:hAnsiTheme="minorHAnsi" w:cstheme="minorHAnsi"/>
+        </w:rPr>
+        <w:t>Extensions possibles</w:t>
+      </w:r>
+      <w:bookmarkEnd w:id="21"/>
+    </w:p>
+    <w:p>
+      <w:pPr>
+        <w:rPr>
+          <w:rFonts w:asciiTheme="minorHAnsi" w:hAnsiTheme="minorHAnsi" w:cstheme="minorHAnsi"/>
+        </w:rPr>
+      </w:pPr>
+    </w:p>
+    <w:p>
+      <w:pPr>
+        <w:rPr>
+          <w:rFonts w:asciiTheme="minorHAnsi" w:hAnsiTheme="minorHAnsi" w:cstheme="minorHAnsi"/>
+        </w:rPr>
+      </w:pPr>
+      <w:r>
+        <w:rPr>
+          <w:rFonts w:asciiTheme="minorHAnsi" w:hAnsiTheme="minorHAnsi" w:cstheme="minorHAnsi"/>
+        </w:rPr>
+        <w:t>Nous aurions pu implanter les fonctionnalités suivantes :</w:t>
       </w:r>
     </w:p>
     <w:p>
@@ -5464,7 +5839,21 @@
         <w:rPr>
           <w:rFonts w:asciiTheme="minorHAnsi" w:hAnsiTheme="minorHAnsi" w:cstheme="minorHAnsi"/>
         </w:rPr>
-        <w:t>Possibilité d’exporter le fichier</w:t>
+        <w:t xml:space="preserve">Possibilité de </w:t>
+      </w:r>
+      <w:r>
+        <w:rPr>
+          <w:rFonts w:asciiTheme="minorHAnsi" w:hAnsiTheme="minorHAnsi" w:cstheme="minorHAnsi"/>
+          <w:b/>
+          <w:bCs/>
+        </w:rPr>
+        <w:t>modifier</w:t>
+      </w:r>
+      <w:r>
+        <w:rPr>
+          <w:rFonts w:asciiTheme="minorHAnsi" w:hAnsiTheme="minorHAnsi" w:cstheme="minorHAnsi"/>
+        </w:rPr>
+        <w:t xml:space="preserve"> un mot de passe (fonctionnalité non-aboutie).</w:t>
       </w:r>
     </w:p>
     <w:p>
@@ -5482,7 +5871,193 @@
         <w:rPr>
           <w:rFonts w:asciiTheme="minorHAnsi" w:hAnsiTheme="minorHAnsi" w:cstheme="minorHAnsi"/>
         </w:rPr>
-        <w:t>Possibilité de masquer et d’afficher un mot de passe dans le tableau</w:t>
+        <w:t xml:space="preserve">Possibilité de </w:t>
+      </w:r>
+      <w:r>
+        <w:rPr>
+          <w:rFonts w:asciiTheme="minorHAnsi" w:hAnsiTheme="minorHAnsi" w:cstheme="minorHAnsi"/>
+          <w:b/>
+          <w:bCs/>
+        </w:rPr>
+        <w:t>générer</w:t>
+      </w:r>
+      <w:r>
+        <w:rPr>
+          <w:rFonts w:asciiTheme="minorHAnsi" w:hAnsiTheme="minorHAnsi" w:cstheme="minorHAnsi"/>
+        </w:rPr>
+        <w:t xml:space="preserve"> un mot de passe aléatoire lors de la création d’un mot de passe dans le Gestionnaire</w:t>
+      </w:r>
+      <w:r>
+        <w:rPr>
+          <w:rFonts w:asciiTheme="minorHAnsi" w:hAnsiTheme="minorHAnsi" w:cstheme="minorHAnsi"/>
+        </w:rPr>
+        <w:t>.</w:t>
+      </w:r>
+    </w:p>
+    <w:p>
+      <w:pPr>
+        <w:pStyle w:val="Paragraphedeliste"/>
+        <w:numPr>
+          <w:ilvl w:val="0"/>
+          <w:numId w:val="1"/>
+        </w:numPr>
+        <w:rPr>
+          <w:rFonts w:asciiTheme="minorHAnsi" w:hAnsiTheme="minorHAnsi" w:cstheme="minorHAnsi"/>
+        </w:rPr>
+      </w:pPr>
+      <w:r>
+        <w:rPr>
+          <w:rFonts w:asciiTheme="minorHAnsi" w:hAnsiTheme="minorHAnsi" w:cstheme="minorHAnsi"/>
+        </w:rPr>
+        <w:t xml:space="preserve">Possibilité de </w:t>
+      </w:r>
+      <w:r>
+        <w:rPr>
+          <w:rFonts w:asciiTheme="minorHAnsi" w:hAnsiTheme="minorHAnsi" w:cstheme="minorHAnsi"/>
+          <w:b/>
+          <w:bCs/>
+        </w:rPr>
+        <w:t xml:space="preserve">dupliquer </w:t>
+      </w:r>
+      <w:r>
+        <w:rPr>
+          <w:rFonts w:asciiTheme="minorHAnsi" w:hAnsiTheme="minorHAnsi" w:cstheme="minorHAnsi"/>
+        </w:rPr>
+        <w:t>une entrée</w:t>
+      </w:r>
+      <w:r>
+        <w:rPr>
+          <w:rFonts w:asciiTheme="minorHAnsi" w:hAnsiTheme="minorHAnsi" w:cstheme="minorHAnsi"/>
+        </w:rPr>
+        <w:t>.</w:t>
+      </w:r>
+    </w:p>
+    <w:p>
+      <w:pPr>
+        <w:pStyle w:val="Paragraphedeliste"/>
+        <w:numPr>
+          <w:ilvl w:val="0"/>
+          <w:numId w:val="1"/>
+        </w:numPr>
+        <w:rPr>
+          <w:rFonts w:asciiTheme="minorHAnsi" w:hAnsiTheme="minorHAnsi" w:cstheme="minorHAnsi"/>
+        </w:rPr>
+      </w:pPr>
+      <w:r>
+        <w:rPr>
+          <w:rFonts w:asciiTheme="minorHAnsi" w:hAnsiTheme="minorHAnsi" w:cstheme="minorHAnsi"/>
+        </w:rPr>
+        <w:t>Possibilité d’</w:t>
+      </w:r>
+      <w:r>
+        <w:rPr>
+          <w:rFonts w:asciiTheme="minorHAnsi" w:hAnsiTheme="minorHAnsi" w:cstheme="minorHAnsi"/>
+          <w:b/>
+          <w:bCs/>
+        </w:rPr>
+        <w:t>importer</w:t>
+      </w:r>
+      <w:r>
+        <w:rPr>
+          <w:rFonts w:asciiTheme="minorHAnsi" w:hAnsiTheme="minorHAnsi" w:cstheme="minorHAnsi"/>
+        </w:rPr>
+        <w:t xml:space="preserve"> un fichier contenant des mots de passe pour les stocker dans le Gestionnaire</w:t>
+      </w:r>
+      <w:r>
+        <w:rPr>
+          <w:rFonts w:asciiTheme="minorHAnsi" w:hAnsiTheme="minorHAnsi" w:cstheme="minorHAnsi"/>
+        </w:rPr>
+        <w:t>.</w:t>
+      </w:r>
+    </w:p>
+    <w:p>
+      <w:pPr>
+        <w:pStyle w:val="Paragraphedeliste"/>
+        <w:numPr>
+          <w:ilvl w:val="0"/>
+          <w:numId w:val="1"/>
+        </w:numPr>
+        <w:rPr>
+          <w:rFonts w:asciiTheme="minorHAnsi" w:hAnsiTheme="minorHAnsi" w:cstheme="minorHAnsi"/>
+        </w:rPr>
+      </w:pPr>
+      <w:r>
+        <w:rPr>
+          <w:rFonts w:asciiTheme="minorHAnsi" w:hAnsiTheme="minorHAnsi" w:cstheme="minorHAnsi"/>
+        </w:rPr>
+        <w:t>Possibilité d’</w:t>
+      </w:r>
+      <w:r>
+        <w:rPr>
+          <w:rFonts w:asciiTheme="minorHAnsi" w:hAnsiTheme="minorHAnsi" w:cstheme="minorHAnsi"/>
+          <w:b/>
+          <w:bCs/>
+        </w:rPr>
+        <w:t>exporter</w:t>
+      </w:r>
+      <w:r>
+        <w:rPr>
+          <w:rFonts w:asciiTheme="minorHAnsi" w:hAnsiTheme="minorHAnsi" w:cstheme="minorHAnsi"/>
+        </w:rPr>
+        <w:t xml:space="preserve"> le fichier</w:t>
+      </w:r>
+      <w:r>
+        <w:rPr>
+          <w:rFonts w:asciiTheme="minorHAnsi" w:hAnsiTheme="minorHAnsi" w:cstheme="minorHAnsi"/>
+        </w:rPr>
+        <w:t>.</w:t>
+      </w:r>
+    </w:p>
+    <w:p>
+      <w:pPr>
+        <w:pStyle w:val="Paragraphedeliste"/>
+        <w:numPr>
+          <w:ilvl w:val="0"/>
+          <w:numId w:val="1"/>
+        </w:numPr>
+        <w:rPr>
+          <w:rFonts w:asciiTheme="minorHAnsi" w:hAnsiTheme="minorHAnsi" w:cstheme="minorHAnsi"/>
+        </w:rPr>
+      </w:pPr>
+      <w:r>
+        <w:rPr>
+          <w:rFonts w:asciiTheme="minorHAnsi" w:hAnsiTheme="minorHAnsi" w:cstheme="minorHAnsi"/>
+        </w:rPr>
+        <w:t xml:space="preserve">Possibilité de </w:t>
+      </w:r>
+      <w:r>
+        <w:rPr>
+          <w:rFonts w:asciiTheme="minorHAnsi" w:hAnsiTheme="minorHAnsi" w:cstheme="minorHAnsi"/>
+          <w:b/>
+          <w:bCs/>
+        </w:rPr>
+        <w:t>masquer</w:t>
+      </w:r>
+      <w:r>
+        <w:rPr>
+          <w:rFonts w:asciiTheme="minorHAnsi" w:hAnsiTheme="minorHAnsi" w:cstheme="minorHAnsi"/>
+        </w:rPr>
+        <w:t xml:space="preserve"> et d’</w:t>
+      </w:r>
+      <w:r>
+        <w:rPr>
+          <w:rFonts w:asciiTheme="minorHAnsi" w:hAnsiTheme="minorHAnsi" w:cstheme="minorHAnsi"/>
+          <w:b/>
+          <w:bCs/>
+        </w:rPr>
+        <w:t>afficher</w:t>
+      </w:r>
+      <w:r>
+        <w:rPr>
+          <w:rFonts w:asciiTheme="minorHAnsi" w:hAnsiTheme="minorHAnsi" w:cstheme="minorHAnsi"/>
+        </w:rPr>
+        <w:t xml:space="preserve"> un mot de passe dans le tableau</w:t>
+      </w:r>
+      <w:r>
+        <w:rPr>
+          <w:rFonts w:asciiTheme="minorHAnsi" w:hAnsiTheme="minorHAnsi" w:cstheme="minorHAnsi"/>
+        </w:rPr>
+        <w:t xml:space="preserve"> à volonté.</w:t>
       </w:r>
     </w:p>
     <w:sectPr>

</xml_diff>